<commit_message>
Version final del codigo y tabla de maquina 2
</commit_message>
<xml_diff>
--- a/Docs/Observaciones del Reto 3.docx
+++ b/Docs/Observaciones del Reto 3.docx
@@ -1,6 +1,6 @@
 
 <file path=word/document.xml><?xml version="1.0" encoding="utf-8"?>
-<w:document xmlns:wpc="http://schemas.microsoft.com/office/word/2010/wordprocessingCanvas" xmlns:cx="http://schemas.microsoft.com/office/drawing/2014/chartex" xmlns:cx1="http://schemas.microsoft.com/office/drawing/2015/9/8/chartex" xmlns:cx2="http://schemas.microsoft.com/office/drawing/2015/10/21/chartex" xmlns:cx3="http://schemas.microsoft.com/office/drawing/2016/5/9/chartex" xmlns:cx4="http://schemas.microsoft.com/office/drawing/2016/5/10/chartex" xmlns:cx5="http://schemas.microsoft.com/office/drawing/2016/5/11/chartex" xmlns:cx6="http://schemas.microsoft.com/office/drawing/2016/5/12/chartex" xmlns:cx7="http://schemas.microsoft.com/office/drawing/2016/5/13/chartex" xmlns:cx8="http://schemas.microsoft.com/office/drawing/2016/5/14/chartex" xmlns:mc="http://schemas.openxmlformats.org/markup-compatibility/2006" xmlns:aink="http://schemas.microsoft.com/office/drawing/2016/ink" xmlns:am3d="http://schemas.microsoft.com/office/drawing/2017/model3d" xmlns:o="urn:schemas-microsoft-com:office:office" xmlns:r="http://schemas.openxmlformats.org/officeDocument/2006/relationships" xmlns:m="http://schemas.openxmlformats.org/officeDocument/2006/math" xmlns:v="urn:schemas-microsoft-com:vml" xmlns:wp14="http://schemas.microsoft.com/office/word/2010/wordprocessingDrawing" xmlns:wp="http://schemas.openxmlformats.org/drawingml/2006/wordprocessingDrawing" xmlns:w10="urn:schemas-microsoft-com:office:word" xmlns:w="http://schemas.openxmlformats.org/wordprocessingml/2006/main" xmlns:w14="http://schemas.microsoft.com/office/word/2010/wordml" xmlns:w15="http://schemas.microsoft.com/office/word/2012/wordml" xmlns:w16cex="http://schemas.microsoft.com/office/word/2018/wordml/cex" xmlns:w16cid="http://schemas.microsoft.com/office/word/2016/wordml/cid" xmlns:w16="http://schemas.microsoft.com/office/word/2018/wordml" xmlns:w16sdtdh="http://schemas.microsoft.com/office/word/2020/wordml/sdtdatahash" xmlns:w16se="http://schemas.microsoft.com/office/word/2015/wordml/symex" xmlns:wpg="http://schemas.microsoft.com/office/word/2010/wordprocessingGroup" xmlns:wpi="http://schemas.microsoft.com/office/word/2010/wordprocessingInk" xmlns:wne="http://schemas.microsoft.com/office/word/2006/wordml" xmlns:wps="http://schemas.microsoft.com/office/word/2010/wordprocessingShape" mc:Ignorable="w14 w15 w16se w16cid w16 w16cex w16sdtdh wp14">
+<w:document xmlns:wpc="http://schemas.microsoft.com/office/word/2010/wordprocessingCanvas" xmlns:cx="http://schemas.microsoft.com/office/drawing/2014/chartex" xmlns:cx1="http://schemas.microsoft.com/office/drawing/2015/9/8/chartex" xmlns:cx2="http://schemas.microsoft.com/office/drawing/2015/10/21/chartex" xmlns:cx3="http://schemas.microsoft.com/office/drawing/2016/5/9/chartex" xmlns:cx4="http://schemas.microsoft.com/office/drawing/2016/5/10/chartex" xmlns:cx5="http://schemas.microsoft.com/office/drawing/2016/5/11/chartex" xmlns:cx6="http://schemas.microsoft.com/office/drawing/2016/5/12/chartex" xmlns:cx7="http://schemas.microsoft.com/office/drawing/2016/5/13/chartex" xmlns:cx8="http://schemas.microsoft.com/office/drawing/2016/5/14/chartex" xmlns:mc="http://schemas.openxmlformats.org/markup-compatibility/2006" xmlns:aink="http://schemas.microsoft.com/office/drawing/2016/ink" xmlns:am3d="http://schemas.microsoft.com/office/drawing/2017/model3d" xmlns:o="urn:schemas-microsoft-com:office:office" xmlns:r="http://schemas.openxmlformats.org/officeDocument/2006/relationships" xmlns:m="http://schemas.openxmlformats.org/officeDocument/2006/math" xmlns:v="urn:schemas-microsoft-com:vml" xmlns:wp14="http://schemas.microsoft.com/office/word/2010/wordprocessingDrawing" xmlns:wp="http://schemas.openxmlformats.org/drawingml/2006/wordprocessingDrawing" xmlns:w10="urn:schemas-microsoft-com:office:word" xmlns:w="http://schemas.openxmlformats.org/wordprocessingml/2006/main" xmlns:w14="http://schemas.microsoft.com/office/word/2010/wordml" xmlns:w15="http://schemas.microsoft.com/office/word/2012/wordml" xmlns:w16cid="http://schemas.microsoft.com/office/word/2016/wordml/cid" xmlns:w16se="http://schemas.microsoft.com/office/word/2015/wordml/symex" xmlns:wpg="http://schemas.microsoft.com/office/word/2010/wordprocessingGroup" xmlns:wpi="http://schemas.microsoft.com/office/word/2010/wordprocessingInk" xmlns:wne="http://schemas.microsoft.com/office/word/2006/wordml" xmlns:wps="http://schemas.microsoft.com/office/word/2010/wordprocessingShape" mc:Ignorable="w14 w15 w16se w16cid wp14">
   <w:body>
     <w:p>
       <w:pPr>
@@ -416,13 +416,8 @@
               <w:spacing w:after="0" w:line="259" w:lineRule="auto"/>
               <w:ind w:left="0" w:right="0" w:firstLine="0"/>
             </w:pPr>
-            <w:proofErr w:type="spellStart"/>
-            <w:r>
-              <w:t>MacOS</w:t>
-            </w:r>
-            <w:proofErr w:type="spellEnd"/>
-            <w:r>
-              <w:t xml:space="preserve"> </w:t>
+            <w:r>
+              <w:t xml:space="preserve">MacOS </w:t>
             </w:r>
             <w:proofErr w:type="spellStart"/>
             <w:r>
@@ -2242,36 +2237,6 @@
         <w:spacing w:after="38" w:line="259" w:lineRule="auto"/>
         <w:ind w:left="11" w:hanging="10"/>
         <w:jc w:val="center"/>
-        <w:rPr>
-          <w:b/>
-        </w:rPr>
-      </w:pPr>
-    </w:p>
-    <w:p>
-      <w:pPr>
-        <w:spacing w:after="38" w:line="259" w:lineRule="auto"/>
-        <w:ind w:left="11" w:hanging="10"/>
-        <w:jc w:val="center"/>
-        <w:rPr>
-          <w:b/>
-        </w:rPr>
-      </w:pPr>
-    </w:p>
-    <w:p>
-      <w:pPr>
-        <w:spacing w:after="38" w:line="259" w:lineRule="auto"/>
-        <w:ind w:left="11" w:hanging="10"/>
-        <w:jc w:val="center"/>
-        <w:rPr>
-          <w:b/>
-        </w:rPr>
-      </w:pPr>
-    </w:p>
-    <w:p>
-      <w:pPr>
-        <w:spacing w:after="38" w:line="259" w:lineRule="auto"/>
-        <w:ind w:left="11" w:hanging="10"/>
-        <w:jc w:val="center"/>
       </w:pPr>
       <w:r>
         <w:rPr>
@@ -2293,6 +2258,7 @@
         <w:rPr>
           <w:b/>
         </w:rPr>
+        <w:lastRenderedPageBreak/>
         <w:t>Resultados</w:t>
       </w:r>
       <w:r>
@@ -2311,8 +2277,9 @@
     <w:tbl>
       <w:tblPr>
         <w:tblStyle w:val="TableGrid"/>
-        <w:tblW w:w="9010" w:type="dxa"/>
+        <w:tblW w:w="9027" w:type="dxa"/>
         <w:tblInd w:w="0" w:type="dxa"/>
+        <w:tblLayout w:type="fixed"/>
         <w:tblCellMar>
           <w:top w:w="9" w:type="dxa"/>
           <w:bottom w:w="105" w:type="dxa"/>
@@ -2321,12 +2288,13 @@
         <w:tblLook w:val="04A0" w:firstRow="1" w:lastRow="0" w:firstColumn="1" w:lastColumn="0" w:noHBand="0" w:noVBand="1"/>
       </w:tblPr>
       <w:tblGrid>
-        <w:gridCol w:w="1503"/>
-        <w:gridCol w:w="1859"/>
-        <w:gridCol w:w="1404"/>
-        <w:gridCol w:w="1419"/>
-        <w:gridCol w:w="1424"/>
-        <w:gridCol w:w="1401"/>
+        <w:gridCol w:w="993"/>
+        <w:gridCol w:w="1275"/>
+        <w:gridCol w:w="1418"/>
+        <w:gridCol w:w="1276"/>
+        <w:gridCol w:w="1417"/>
+        <w:gridCol w:w="1418"/>
+        <w:gridCol w:w="1230"/>
       </w:tblGrid>
       <w:tr>
         <w:trPr>
@@ -2334,7 +2302,7 @@
         </w:trPr>
         <w:tc>
           <w:tcPr>
-            <w:tcW w:w="1503" w:type="dxa"/>
+            <w:tcW w:w="993" w:type="dxa"/>
             <w:tcBorders>
               <w:top w:val="single" w:sz="6" w:space="0" w:color="000000"/>
               <w:left w:val="nil"/>
@@ -2400,7 +2368,7 @@
         </w:tc>
         <w:tc>
           <w:tcPr>
-            <w:tcW w:w="1859" w:type="dxa"/>
+            <w:tcW w:w="1275" w:type="dxa"/>
             <w:tcBorders>
               <w:top w:val="single" w:sz="6" w:space="0" w:color="000000"/>
               <w:left w:val="nil"/>
@@ -2434,7 +2402,7 @@
         </w:tc>
         <w:tc>
           <w:tcPr>
-            <w:tcW w:w="1404" w:type="dxa"/>
+            <w:tcW w:w="1418" w:type="dxa"/>
             <w:tcBorders>
               <w:top w:val="single" w:sz="6" w:space="0" w:color="000000"/>
               <w:left w:val="nil"/>
@@ -2468,7 +2436,7 @@
         </w:tc>
         <w:tc>
           <w:tcPr>
-            <w:tcW w:w="1419" w:type="dxa"/>
+            <w:tcW w:w="1276" w:type="dxa"/>
             <w:tcBorders>
               <w:top w:val="single" w:sz="6" w:space="0" w:color="000000"/>
               <w:left w:val="nil"/>
@@ -2502,7 +2470,7 @@
         </w:tc>
         <w:tc>
           <w:tcPr>
-            <w:tcW w:w="1424" w:type="dxa"/>
+            <w:tcW w:w="1417" w:type="dxa"/>
             <w:tcBorders>
               <w:top w:val="single" w:sz="6" w:space="0" w:color="000000"/>
               <w:left w:val="nil"/>
@@ -2536,7 +2504,7 @@
         </w:tc>
         <w:tc>
           <w:tcPr>
-            <w:tcW w:w="1401" w:type="dxa"/>
+            <w:tcW w:w="1418" w:type="dxa"/>
             <w:tcBorders>
               <w:top w:val="single" w:sz="6" w:space="0" w:color="000000"/>
               <w:left w:val="nil"/>
@@ -2565,6 +2533,40 @@
             </w:r>
             <w:r>
               <w:t xml:space="preserve"> </w:t>
+            </w:r>
+          </w:p>
+        </w:tc>
+        <w:tc>
+          <w:tcPr>
+            <w:tcW w:w="1230" w:type="dxa"/>
+            <w:tcBorders>
+              <w:top w:val="single" w:sz="6" w:space="0" w:color="000000"/>
+              <w:left w:val="nil"/>
+              <w:bottom w:val="single" w:sz="6" w:space="0" w:color="000000"/>
+              <w:right w:val="nil"/>
+            </w:tcBorders>
+          </w:tcPr>
+          <w:p>
+            <w:pPr>
+              <w:spacing w:after="0" w:line="259" w:lineRule="auto"/>
+              <w:ind w:left="252" w:right="0" w:firstLine="0"/>
+              <w:rPr>
+                <w:b/>
+              </w:rPr>
+            </w:pPr>
+            <w:proofErr w:type="spellStart"/>
+            <w:r>
+              <w:rPr>
+                <w:b/>
+              </w:rPr>
+              <w:t>Req</w:t>
+            </w:r>
+            <w:proofErr w:type="spellEnd"/>
+            <w:r>
+              <w:rPr>
+                <w:b/>
+              </w:rPr>
+              <w:t xml:space="preserve"> - 6</w:t>
             </w:r>
           </w:p>
         </w:tc>
@@ -2575,7 +2577,7 @@
         </w:trPr>
         <w:tc>
           <w:tcPr>
-            <w:tcW w:w="1503" w:type="dxa"/>
+            <w:tcW w:w="993" w:type="dxa"/>
             <w:tcBorders>
               <w:top w:val="single" w:sz="6" w:space="0" w:color="000000"/>
               <w:left w:val="nil"/>
@@ -2590,13 +2592,13 @@
               <w:ind w:left="170" w:right="0" w:firstLine="0"/>
             </w:pPr>
             <w:r>
-              <w:t xml:space="preserve">Small (768) </w:t>
-            </w:r>
-          </w:p>
-        </w:tc>
-        <w:tc>
-          <w:tcPr>
-            <w:tcW w:w="1859" w:type="dxa"/>
+              <w:t xml:space="preserve">Small  </w:t>
+            </w:r>
+          </w:p>
+        </w:tc>
+        <w:tc>
+          <w:tcPr>
+            <w:tcW w:w="1275" w:type="dxa"/>
             <w:tcBorders>
               <w:top w:val="single" w:sz="6" w:space="0" w:color="000000"/>
               <w:left w:val="nil"/>
@@ -2608,16 +2610,16 @@
           <w:p>
             <w:pPr>
               <w:spacing w:after="0" w:line="259" w:lineRule="auto"/>
-              <w:ind w:left="103" w:right="0" w:firstLine="0"/>
-            </w:pPr>
-            <w:r>
-              <w:t xml:space="preserve">15.625 ms </w:t>
-            </w:r>
-          </w:p>
-        </w:tc>
-        <w:tc>
-          <w:tcPr>
-            <w:tcW w:w="1404" w:type="dxa"/>
+              <w:ind w:right="0"/>
+            </w:pPr>
+            <w:r>
+              <w:t>15.625 ms</w:t>
+            </w:r>
+          </w:p>
+        </w:tc>
+        <w:tc>
+          <w:tcPr>
+            <w:tcW w:w="1418" w:type="dxa"/>
             <w:tcBorders>
               <w:top w:val="single" w:sz="6" w:space="0" w:color="000000"/>
               <w:left w:val="nil"/>
@@ -2632,13 +2634,13 @@
               <w:ind w:left="0" w:right="0" w:firstLine="0"/>
             </w:pPr>
             <w:r>
-              <w:t xml:space="preserve">1828.125 ms </w:t>
-            </w:r>
-          </w:p>
-        </w:tc>
-        <w:tc>
-          <w:tcPr>
-            <w:tcW w:w="1419" w:type="dxa"/>
+              <w:t xml:space="preserve">97.75 ms </w:t>
+            </w:r>
+          </w:p>
+        </w:tc>
+        <w:tc>
+          <w:tcPr>
+            <w:tcW w:w="1276" w:type="dxa"/>
             <w:tcBorders>
               <w:top w:val="single" w:sz="6" w:space="0" w:color="000000"/>
               <w:left w:val="nil"/>
@@ -2650,16 +2652,16 @@
           <w:p>
             <w:pPr>
               <w:spacing w:after="0" w:line="259" w:lineRule="auto"/>
-              <w:ind w:left="5" w:right="0" w:firstLine="0"/>
-            </w:pPr>
-            <w:r>
-              <w:t xml:space="preserve">109.375 ms </w:t>
-            </w:r>
-          </w:p>
-        </w:tc>
-        <w:tc>
-          <w:tcPr>
-            <w:tcW w:w="1424" w:type="dxa"/>
+              <w:ind w:left="0" w:right="0" w:firstLine="0"/>
+            </w:pPr>
+            <w:r>
+              <w:t>62.5 Ms</w:t>
+            </w:r>
+          </w:p>
+        </w:tc>
+        <w:tc>
+          <w:tcPr>
+            <w:tcW w:w="1417" w:type="dxa"/>
             <w:tcBorders>
               <w:top w:val="single" w:sz="6" w:space="0" w:color="000000"/>
               <w:left w:val="nil"/>
@@ -2671,16 +2673,16 @@
           <w:p>
             <w:pPr>
               <w:spacing w:after="0" w:line="259" w:lineRule="auto"/>
-              <w:ind w:left="180" w:right="0" w:firstLine="0"/>
-            </w:pPr>
-            <w:r>
-              <w:t xml:space="preserve">62.5 ms </w:t>
-            </w:r>
-          </w:p>
-        </w:tc>
-        <w:tc>
-          <w:tcPr>
-            <w:tcW w:w="1401" w:type="dxa"/>
+              <w:ind w:right="0"/>
+            </w:pPr>
+            <w:r>
+              <w:t>15.625 ms</w:t>
+            </w:r>
+          </w:p>
+        </w:tc>
+        <w:tc>
+          <w:tcPr>
+            <w:tcW w:w="1418" w:type="dxa"/>
             <w:tcBorders>
               <w:top w:val="single" w:sz="6" w:space="0" w:color="000000"/>
               <w:left w:val="nil"/>
@@ -2692,11 +2694,42 @@
           <w:p>
             <w:pPr>
               <w:spacing w:after="0" w:line="259" w:lineRule="auto"/>
-              <w:ind w:left="180" w:right="0" w:firstLine="0"/>
-            </w:pPr>
-            <w:r>
-              <w:t xml:space="preserve">31.25 ms </w:t>
-            </w:r>
+              <w:ind w:right="0"/>
+            </w:pPr>
+            <w:r>
+              <w:t xml:space="preserve">15.625 </w:t>
+            </w:r>
+            <w:proofErr w:type="gramStart"/>
+            <w:r>
+              <w:t>Ms</w:t>
+            </w:r>
+            <w:proofErr w:type="gramEnd"/>
+          </w:p>
+        </w:tc>
+        <w:tc>
+          <w:tcPr>
+            <w:tcW w:w="1230" w:type="dxa"/>
+            <w:tcBorders>
+              <w:top w:val="single" w:sz="6" w:space="0" w:color="000000"/>
+              <w:left w:val="nil"/>
+              <w:bottom w:val="nil"/>
+              <w:right w:val="nil"/>
+            </w:tcBorders>
+            <w:shd w:val="clear" w:color="auto" w:fill="D9D9D9"/>
+          </w:tcPr>
+          <w:p>
+            <w:pPr>
+              <w:spacing w:after="0" w:line="259" w:lineRule="auto"/>
+              <w:ind w:right="0"/>
+            </w:pPr>
+            <w:r>
+              <w:t xml:space="preserve">46.875 </w:t>
+            </w:r>
+            <w:proofErr w:type="gramStart"/>
+            <w:r>
+              <w:t>Ms</w:t>
+            </w:r>
+            <w:proofErr w:type="gramEnd"/>
           </w:p>
         </w:tc>
       </w:tr>
@@ -2706,7 +2739,7 @@
         </w:trPr>
         <w:tc>
           <w:tcPr>
-            <w:tcW w:w="1503" w:type="dxa"/>
+            <w:tcW w:w="993" w:type="dxa"/>
             <w:tcBorders>
               <w:top w:val="nil"/>
               <w:left w:val="nil"/>
@@ -2721,23 +2754,13 @@
               <w:jc w:val="center"/>
             </w:pPr>
             <w:r>
-              <w:t xml:space="preserve">5%  </w:t>
-            </w:r>
-          </w:p>
-          <w:p>
-            <w:pPr>
-              <w:spacing w:after="0" w:line="259" w:lineRule="auto"/>
-              <w:ind w:left="0" w:right="32" w:firstLine="0"/>
-              <w:jc w:val="center"/>
-            </w:pPr>
-            <w:r>
-              <w:t xml:space="preserve">(15008) </w:t>
-            </w:r>
-          </w:p>
-        </w:tc>
-        <w:tc>
-          <w:tcPr>
-            <w:tcW w:w="1859" w:type="dxa"/>
+              <w:t>5%</w:t>
+            </w:r>
+          </w:p>
+        </w:tc>
+        <w:tc>
+          <w:tcPr>
+            <w:tcW w:w="1275" w:type="dxa"/>
             <w:tcBorders>
               <w:top w:val="nil"/>
               <w:left w:val="nil"/>
@@ -2748,16 +2771,16 @@
           <w:p>
             <w:pPr>
               <w:spacing w:after="0" w:line="259" w:lineRule="auto"/>
-              <w:ind w:left="163" w:right="0" w:firstLine="0"/>
-            </w:pPr>
-            <w:r>
-              <w:t xml:space="preserve">93.75 ms </w:t>
-            </w:r>
-          </w:p>
-        </w:tc>
-        <w:tc>
-          <w:tcPr>
-            <w:tcW w:w="1404" w:type="dxa"/>
+              <w:ind w:right="0"/>
+            </w:pPr>
+            <w:r>
+              <w:t>15.625 ms</w:t>
+            </w:r>
+          </w:p>
+        </w:tc>
+        <w:tc>
+          <w:tcPr>
+            <w:tcW w:w="1418" w:type="dxa"/>
             <w:tcBorders>
               <w:top w:val="nil"/>
               <w:left w:val="nil"/>
@@ -2771,13 +2794,13 @@
               <w:ind w:left="0" w:right="0" w:firstLine="0"/>
             </w:pPr>
             <w:r>
-              <w:t xml:space="preserve">2203.125 ms </w:t>
-            </w:r>
-          </w:p>
-        </w:tc>
-        <w:tc>
-          <w:tcPr>
-            <w:tcW w:w="1419" w:type="dxa"/>
+              <w:t>62.5 ms</w:t>
+            </w:r>
+          </w:p>
+        </w:tc>
+        <w:tc>
+          <w:tcPr>
+            <w:tcW w:w="1276" w:type="dxa"/>
             <w:tcBorders>
               <w:top w:val="nil"/>
               <w:left w:val="nil"/>
@@ -2788,16 +2811,21 @@
           <w:p>
             <w:pPr>
               <w:spacing w:after="0" w:line="259" w:lineRule="auto"/>
-              <w:ind w:left="125" w:right="0" w:firstLine="0"/>
-            </w:pPr>
-            <w:r>
-              <w:t xml:space="preserve">93.75 ms </w:t>
-            </w:r>
-          </w:p>
-        </w:tc>
-        <w:tc>
-          <w:tcPr>
-            <w:tcW w:w="1424" w:type="dxa"/>
+              <w:ind w:right="0"/>
+            </w:pPr>
+            <w:r>
+              <w:t xml:space="preserve">328.125 </w:t>
+            </w:r>
+            <w:proofErr w:type="gramStart"/>
+            <w:r>
+              <w:t>Ms</w:t>
+            </w:r>
+            <w:proofErr w:type="gramEnd"/>
+          </w:p>
+        </w:tc>
+        <w:tc>
+          <w:tcPr>
+            <w:tcW w:w="1417" w:type="dxa"/>
             <w:tcBorders>
               <w:top w:val="nil"/>
               <w:left w:val="nil"/>
@@ -2808,16 +2836,21 @@
           <w:p>
             <w:pPr>
               <w:spacing w:after="0" w:line="259" w:lineRule="auto"/>
-              <w:ind w:left="60" w:right="0" w:firstLine="0"/>
-            </w:pPr>
-            <w:r>
-              <w:t xml:space="preserve">78.125 ms </w:t>
-            </w:r>
-          </w:p>
-        </w:tc>
-        <w:tc>
-          <w:tcPr>
-            <w:tcW w:w="1401" w:type="dxa"/>
+              <w:ind w:right="0"/>
+            </w:pPr>
+            <w:r>
+              <w:t xml:space="preserve">15.625 </w:t>
+            </w:r>
+            <w:proofErr w:type="gramStart"/>
+            <w:r>
+              <w:t>Ms</w:t>
+            </w:r>
+            <w:proofErr w:type="gramEnd"/>
+          </w:p>
+        </w:tc>
+        <w:tc>
+          <w:tcPr>
+            <w:tcW w:w="1418" w:type="dxa"/>
             <w:tcBorders>
               <w:top w:val="nil"/>
               <w:left w:val="nil"/>
@@ -2828,11 +2861,41 @@
           <w:p>
             <w:pPr>
               <w:spacing w:after="0" w:line="259" w:lineRule="auto"/>
-              <w:ind w:left="180" w:right="0" w:firstLine="0"/>
-            </w:pPr>
-            <w:r>
-              <w:t xml:space="preserve">312.5 ms </w:t>
-            </w:r>
+              <w:ind w:left="0" w:right="0" w:firstLine="0"/>
+            </w:pPr>
+            <w:r>
+              <w:t xml:space="preserve">15.625 </w:t>
+            </w:r>
+            <w:proofErr w:type="gramStart"/>
+            <w:r>
+              <w:t>Ms</w:t>
+            </w:r>
+            <w:proofErr w:type="gramEnd"/>
+          </w:p>
+        </w:tc>
+        <w:tc>
+          <w:tcPr>
+            <w:tcW w:w="1230" w:type="dxa"/>
+            <w:tcBorders>
+              <w:top w:val="nil"/>
+              <w:left w:val="nil"/>
+              <w:bottom w:val="single" w:sz="6" w:space="0" w:color="000000"/>
+              <w:right w:val="nil"/>
+            </w:tcBorders>
+          </w:tcPr>
+          <w:p>
+            <w:pPr>
+              <w:spacing w:after="0" w:line="259" w:lineRule="auto"/>
+              <w:ind w:right="0"/>
+            </w:pPr>
+            <w:r>
+              <w:t xml:space="preserve">78.125 </w:t>
+            </w:r>
+            <w:proofErr w:type="gramStart"/>
+            <w:r>
+              <w:t>Ms</w:t>
+            </w:r>
+            <w:proofErr w:type="gramEnd"/>
           </w:p>
         </w:tc>
       </w:tr>
@@ -2842,7 +2905,7 @@
         </w:trPr>
         <w:tc>
           <w:tcPr>
-            <w:tcW w:w="1503" w:type="dxa"/>
+            <w:tcW w:w="993" w:type="dxa"/>
             <w:tcBorders>
               <w:top w:val="single" w:sz="6" w:space="0" w:color="000000"/>
               <w:left w:val="nil"/>
@@ -2864,7 +2927,7 @@
         </w:tc>
         <w:tc>
           <w:tcPr>
-            <w:tcW w:w="1859" w:type="dxa"/>
+            <w:tcW w:w="1275" w:type="dxa"/>
             <w:tcBorders>
               <w:top w:val="single" w:sz="6" w:space="0" w:color="000000"/>
               <w:left w:val="nil"/>
@@ -2876,16 +2939,16 @@
           <w:p>
             <w:pPr>
               <w:spacing w:after="0" w:line="259" w:lineRule="auto"/>
-              <w:ind w:left="163" w:right="0" w:firstLine="0"/>
-            </w:pPr>
-            <w:r>
-              <w:t xml:space="preserve">93.75 ms </w:t>
-            </w:r>
-          </w:p>
-        </w:tc>
-        <w:tc>
-          <w:tcPr>
-            <w:tcW w:w="1404" w:type="dxa"/>
+              <w:ind w:right="0"/>
+            </w:pPr>
+            <w:r>
+              <w:t>15.625 ms</w:t>
+            </w:r>
+          </w:p>
+        </w:tc>
+        <w:tc>
+          <w:tcPr>
+            <w:tcW w:w="1418" w:type="dxa"/>
             <w:tcBorders>
               <w:top w:val="single" w:sz="6" w:space="0" w:color="000000"/>
               <w:left w:val="nil"/>
@@ -2900,13 +2963,13 @@
               <w:ind w:left="0" w:right="0" w:firstLine="0"/>
             </w:pPr>
             <w:r>
-              <w:t xml:space="preserve">2609.375 ms </w:t>
-            </w:r>
-          </w:p>
-        </w:tc>
-        <w:tc>
-          <w:tcPr>
-            <w:tcW w:w="1419" w:type="dxa"/>
+              <w:t xml:space="preserve">78.125 ms </w:t>
+            </w:r>
+          </w:p>
+        </w:tc>
+        <w:tc>
+          <w:tcPr>
+            <w:tcW w:w="1276" w:type="dxa"/>
             <w:tcBorders>
               <w:top w:val="single" w:sz="6" w:space="0" w:color="000000"/>
               <w:left w:val="nil"/>
@@ -2918,16 +2981,16 @@
           <w:p>
             <w:pPr>
               <w:spacing w:after="0" w:line="259" w:lineRule="auto"/>
-              <w:ind w:left="125" w:right="0" w:firstLine="0"/>
-            </w:pPr>
-            <w:r>
-              <w:t xml:space="preserve">93.75 ms </w:t>
-            </w:r>
-          </w:p>
-        </w:tc>
-        <w:tc>
-          <w:tcPr>
-            <w:tcW w:w="1424" w:type="dxa"/>
+              <w:ind w:right="0"/>
+            </w:pPr>
+            <w:r>
+              <w:t>625.25 Ms</w:t>
+            </w:r>
+          </w:p>
+        </w:tc>
+        <w:tc>
+          <w:tcPr>
+            <w:tcW w:w="1417" w:type="dxa"/>
             <w:tcBorders>
               <w:top w:val="single" w:sz="6" w:space="0" w:color="000000"/>
               <w:left w:val="nil"/>
@@ -2942,13 +3005,13 @@
               <w:ind w:left="0" w:right="0" w:firstLine="0"/>
             </w:pPr>
             <w:r>
-              <w:t xml:space="preserve">140.625 ms </w:t>
-            </w:r>
-          </w:p>
-        </w:tc>
-        <w:tc>
-          <w:tcPr>
-            <w:tcW w:w="1401" w:type="dxa"/>
+              <w:t>62.5 Ms</w:t>
+            </w:r>
+          </w:p>
+        </w:tc>
+        <w:tc>
+          <w:tcPr>
+            <w:tcW w:w="1418" w:type="dxa"/>
             <w:tcBorders>
               <w:top w:val="single" w:sz="6" w:space="0" w:color="000000"/>
               <w:left w:val="nil"/>
@@ -2960,10 +3023,36 @@
           <w:p>
             <w:pPr>
               <w:spacing w:after="0" w:line="259" w:lineRule="auto"/>
-              <w:ind w:left="269" w:right="0" w:firstLine="0"/>
-            </w:pPr>
-            <w:r>
-              <w:t xml:space="preserve">625 ms </w:t>
+              <w:ind w:right="0"/>
+            </w:pPr>
+            <w:r>
+              <w:t xml:space="preserve">15.625 </w:t>
+            </w:r>
+            <w:proofErr w:type="gramStart"/>
+            <w:r>
+              <w:t>Ms</w:t>
+            </w:r>
+            <w:proofErr w:type="gramEnd"/>
+          </w:p>
+        </w:tc>
+        <w:tc>
+          <w:tcPr>
+            <w:tcW w:w="1230" w:type="dxa"/>
+            <w:tcBorders>
+              <w:top w:val="single" w:sz="6" w:space="0" w:color="000000"/>
+              <w:left w:val="nil"/>
+              <w:bottom w:val="single" w:sz="6" w:space="0" w:color="000000"/>
+              <w:right w:val="nil"/>
+            </w:tcBorders>
+            <w:shd w:val="clear" w:color="auto" w:fill="D0CECE"/>
+          </w:tcPr>
+          <w:p>
+            <w:pPr>
+              <w:spacing w:after="0" w:line="259" w:lineRule="auto"/>
+              <w:ind w:right="0"/>
+            </w:pPr>
+            <w:r>
+              <w:t>109.375Ms</w:t>
             </w:r>
           </w:p>
         </w:tc>
@@ -2974,7 +3063,7 @@
         </w:trPr>
         <w:tc>
           <w:tcPr>
-            <w:tcW w:w="1503" w:type="dxa"/>
+            <w:tcW w:w="993" w:type="dxa"/>
             <w:tcBorders>
               <w:top w:val="single" w:sz="6" w:space="0" w:color="000000"/>
               <w:left w:val="nil"/>
@@ -2995,7 +3084,7 @@
         </w:tc>
         <w:tc>
           <w:tcPr>
-            <w:tcW w:w="1859" w:type="dxa"/>
+            <w:tcW w:w="1275" w:type="dxa"/>
             <w:tcBorders>
               <w:top w:val="single" w:sz="6" w:space="0" w:color="000000"/>
               <w:left w:val="nil"/>
@@ -3009,44 +3098,29 @@
               <w:ind w:left="43" w:right="0" w:firstLine="0"/>
             </w:pPr>
             <w:r>
-              <w:t xml:space="preserve">140.625 ms </w:t>
-            </w:r>
-          </w:p>
-        </w:tc>
-        <w:tc>
-          <w:tcPr>
-            <w:tcW w:w="1404" w:type="dxa"/>
-            <w:tcBorders>
-              <w:top w:val="single" w:sz="6" w:space="0" w:color="000000"/>
-              <w:left w:val="nil"/>
-              <w:bottom w:val="single" w:sz="6" w:space="0" w:color="000000"/>
-              <w:right w:val="nil"/>
-            </w:tcBorders>
-          </w:tcPr>
-          <w:p>
-            <w:pPr>
-              <w:spacing w:after="0" w:line="259" w:lineRule="auto"/>
-              <w:ind w:left="0" w:right="0" w:firstLine="0"/>
-            </w:pPr>
-            <w:r>
-              <w:t xml:space="preserve">2953.125 ms </w:t>
-            </w:r>
-          </w:p>
-        </w:tc>
-        <w:tc>
-          <w:tcPr>
-            <w:tcW w:w="1419" w:type="dxa"/>
-            <w:tcBorders>
-              <w:top w:val="single" w:sz="6" w:space="0" w:color="000000"/>
-              <w:left w:val="nil"/>
-              <w:bottom w:val="single" w:sz="6" w:space="0" w:color="000000"/>
-              <w:right w:val="nil"/>
-            </w:tcBorders>
-          </w:tcPr>
-          <w:p>
-            <w:pPr>
-              <w:spacing w:after="0" w:line="259" w:lineRule="auto"/>
-              <w:ind w:left="216" w:right="0" w:firstLine="0"/>
+              <w:t xml:space="preserve">15.625 </w:t>
+            </w:r>
+            <w:proofErr w:type="gramStart"/>
+            <w:r>
+              <w:t>Ms</w:t>
+            </w:r>
+            <w:proofErr w:type="gramEnd"/>
+          </w:p>
+        </w:tc>
+        <w:tc>
+          <w:tcPr>
+            <w:tcW w:w="1418" w:type="dxa"/>
+            <w:tcBorders>
+              <w:top w:val="single" w:sz="6" w:space="0" w:color="000000"/>
+              <w:left w:val="nil"/>
+              <w:bottom w:val="single" w:sz="6" w:space="0" w:color="000000"/>
+              <w:right w:val="nil"/>
+            </w:tcBorders>
+          </w:tcPr>
+          <w:p>
+            <w:pPr>
+              <w:spacing w:after="0" w:line="259" w:lineRule="auto"/>
+              <w:ind w:left="0" w:right="0" w:firstLine="0"/>
             </w:pPr>
             <w:r>
               <w:t xml:space="preserve">125 ms </w:t>
@@ -3055,41 +3129,91 @@
         </w:tc>
         <w:tc>
           <w:tcPr>
-            <w:tcW w:w="1424" w:type="dxa"/>
-            <w:tcBorders>
-              <w:top w:val="single" w:sz="6" w:space="0" w:color="000000"/>
-              <w:left w:val="nil"/>
-              <w:bottom w:val="single" w:sz="6" w:space="0" w:color="000000"/>
-              <w:right w:val="nil"/>
-            </w:tcBorders>
-          </w:tcPr>
-          <w:p>
-            <w:pPr>
-              <w:spacing w:after="0" w:line="259" w:lineRule="auto"/>
-              <w:ind w:left="0" w:right="0" w:firstLine="0"/>
-            </w:pPr>
-            <w:r>
-              <w:t xml:space="preserve">234.375 ms </w:t>
-            </w:r>
-          </w:p>
-        </w:tc>
-        <w:tc>
-          <w:tcPr>
-            <w:tcW w:w="1401" w:type="dxa"/>
-            <w:tcBorders>
-              <w:top w:val="single" w:sz="6" w:space="0" w:color="000000"/>
-              <w:left w:val="nil"/>
-              <w:bottom w:val="single" w:sz="6" w:space="0" w:color="000000"/>
-              <w:right w:val="nil"/>
-            </w:tcBorders>
-          </w:tcPr>
-          <w:p>
-            <w:pPr>
-              <w:spacing w:after="0" w:line="259" w:lineRule="auto"/>
-              <w:ind w:left="0" w:right="0" w:firstLine="0"/>
-            </w:pPr>
-            <w:r>
-              <w:t xml:space="preserve">1296.875 ms </w:t>
+            <w:tcW w:w="1276" w:type="dxa"/>
+            <w:tcBorders>
+              <w:top w:val="single" w:sz="6" w:space="0" w:color="000000"/>
+              <w:left w:val="nil"/>
+              <w:bottom w:val="single" w:sz="6" w:space="0" w:color="000000"/>
+              <w:right w:val="nil"/>
+            </w:tcBorders>
+          </w:tcPr>
+          <w:p>
+            <w:pPr>
+              <w:spacing w:after="0" w:line="259" w:lineRule="auto"/>
+              <w:ind w:left="0" w:right="0" w:firstLine="0"/>
+            </w:pPr>
+            <w:r>
+              <w:t>1484.375 Ms</w:t>
+            </w:r>
+          </w:p>
+        </w:tc>
+        <w:tc>
+          <w:tcPr>
+            <w:tcW w:w="1417" w:type="dxa"/>
+            <w:tcBorders>
+              <w:top w:val="single" w:sz="6" w:space="0" w:color="000000"/>
+              <w:left w:val="nil"/>
+              <w:bottom w:val="single" w:sz="6" w:space="0" w:color="000000"/>
+              <w:right w:val="nil"/>
+            </w:tcBorders>
+          </w:tcPr>
+          <w:p>
+            <w:pPr>
+              <w:spacing w:after="0" w:line="259" w:lineRule="auto"/>
+              <w:ind w:left="0" w:right="0" w:firstLine="0"/>
+            </w:pPr>
+            <w:r>
+              <w:t xml:space="preserve">46.875 </w:t>
+            </w:r>
+            <w:proofErr w:type="gramStart"/>
+            <w:r>
+              <w:t>Ms</w:t>
+            </w:r>
+            <w:proofErr w:type="gramEnd"/>
+          </w:p>
+        </w:tc>
+        <w:tc>
+          <w:tcPr>
+            <w:tcW w:w="1418" w:type="dxa"/>
+            <w:tcBorders>
+              <w:top w:val="single" w:sz="6" w:space="0" w:color="000000"/>
+              <w:left w:val="nil"/>
+              <w:bottom w:val="single" w:sz="6" w:space="0" w:color="000000"/>
+              <w:right w:val="nil"/>
+            </w:tcBorders>
+          </w:tcPr>
+          <w:p>
+            <w:pPr>
+              <w:spacing w:after="0" w:line="259" w:lineRule="auto"/>
+              <w:ind w:left="0" w:right="0" w:firstLine="0"/>
+            </w:pPr>
+            <w:r>
+              <w:t xml:space="preserve">15.625 </w:t>
+            </w:r>
+            <w:proofErr w:type="gramStart"/>
+            <w:r>
+              <w:t>Ms</w:t>
+            </w:r>
+            <w:proofErr w:type="gramEnd"/>
+          </w:p>
+        </w:tc>
+        <w:tc>
+          <w:tcPr>
+            <w:tcW w:w="1230" w:type="dxa"/>
+            <w:tcBorders>
+              <w:top w:val="single" w:sz="6" w:space="0" w:color="000000"/>
+              <w:left w:val="nil"/>
+              <w:bottom w:val="single" w:sz="6" w:space="0" w:color="000000"/>
+              <w:right w:val="nil"/>
+            </w:tcBorders>
+          </w:tcPr>
+          <w:p>
+            <w:pPr>
+              <w:spacing w:after="0" w:line="259" w:lineRule="auto"/>
+              <w:ind w:left="0" w:right="0" w:firstLine="0"/>
+            </w:pPr>
+            <w:r>
+              <w:t>234.375Ms</w:t>
             </w:r>
           </w:p>
         </w:tc>
@@ -3100,7 +3224,7 @@
         </w:trPr>
         <w:tc>
           <w:tcPr>
-            <w:tcW w:w="1503" w:type="dxa"/>
+            <w:tcW w:w="993" w:type="dxa"/>
             <w:tcBorders>
               <w:top w:val="single" w:sz="6" w:space="0" w:color="000000"/>
               <w:left w:val="nil"/>
@@ -3122,7 +3246,7 @@
         </w:tc>
         <w:tc>
           <w:tcPr>
-            <w:tcW w:w="1859" w:type="dxa"/>
+            <w:tcW w:w="1275" w:type="dxa"/>
             <w:tcBorders>
               <w:top w:val="single" w:sz="6" w:space="0" w:color="000000"/>
               <w:left w:val="nil"/>
@@ -3137,13 +3261,18 @@
               <w:ind w:left="43" w:right="0" w:firstLine="0"/>
             </w:pPr>
             <w:r>
-              <w:t xml:space="preserve">171.875 ms </w:t>
-            </w:r>
-          </w:p>
-        </w:tc>
-        <w:tc>
-          <w:tcPr>
-            <w:tcW w:w="1404" w:type="dxa"/>
+              <w:t xml:space="preserve">15.625 </w:t>
+            </w:r>
+            <w:proofErr w:type="gramStart"/>
+            <w:r>
+              <w:t>Ms</w:t>
+            </w:r>
+            <w:proofErr w:type="gramEnd"/>
+          </w:p>
+        </w:tc>
+        <w:tc>
+          <w:tcPr>
+            <w:tcW w:w="1418" w:type="dxa"/>
             <w:tcBorders>
               <w:top w:val="single" w:sz="6" w:space="0" w:color="000000"/>
               <w:left w:val="nil"/>
@@ -3158,13 +3287,13 @@
               <w:ind w:left="0" w:right="0" w:firstLine="0"/>
             </w:pPr>
             <w:r>
-              <w:t xml:space="preserve">3765.625 ms </w:t>
-            </w:r>
-          </w:p>
-        </w:tc>
-        <w:tc>
-          <w:tcPr>
-            <w:tcW w:w="1419" w:type="dxa"/>
+              <w:t xml:space="preserve">187.5 ms </w:t>
+            </w:r>
+          </w:p>
+        </w:tc>
+        <w:tc>
+          <w:tcPr>
+            <w:tcW w:w="1276" w:type="dxa"/>
             <w:tcBorders>
               <w:top w:val="single" w:sz="6" w:space="0" w:color="000000"/>
               <w:left w:val="nil"/>
@@ -3179,13 +3308,13 @@
               <w:ind w:left="5" w:right="0" w:firstLine="0"/>
             </w:pPr>
             <w:r>
-              <w:t xml:space="preserve">171.875 ms </w:t>
-            </w:r>
-          </w:p>
-        </w:tc>
-        <w:tc>
-          <w:tcPr>
-            <w:tcW w:w="1424" w:type="dxa"/>
+              <w:t>2390.625 Ms</w:t>
+            </w:r>
+          </w:p>
+        </w:tc>
+        <w:tc>
+          <w:tcPr>
+            <w:tcW w:w="1417" w:type="dxa"/>
             <w:tcBorders>
               <w:top w:val="single" w:sz="6" w:space="0" w:color="000000"/>
               <w:left w:val="nil"/>
@@ -3197,16 +3326,16 @@
           <w:p>
             <w:pPr>
               <w:spacing w:after="0" w:line="259" w:lineRule="auto"/>
-              <w:ind w:left="211" w:right="0" w:firstLine="0"/>
-            </w:pPr>
-            <w:r>
-              <w:t xml:space="preserve">250 ms </w:t>
-            </w:r>
-          </w:p>
-        </w:tc>
-        <w:tc>
-          <w:tcPr>
-            <w:tcW w:w="1401" w:type="dxa"/>
+              <w:ind w:right="0"/>
+            </w:pPr>
+            <w:r>
+              <w:t>78.125 ms</w:t>
+            </w:r>
+          </w:p>
+        </w:tc>
+        <w:tc>
+          <w:tcPr>
+            <w:tcW w:w="1418" w:type="dxa"/>
             <w:tcBorders>
               <w:top w:val="single" w:sz="6" w:space="0" w:color="000000"/>
               <w:left w:val="nil"/>
@@ -3218,10 +3347,36 @@
           <w:p>
             <w:pPr>
               <w:spacing w:after="0" w:line="259" w:lineRule="auto"/>
-              <w:ind w:left="209" w:right="0" w:firstLine="0"/>
-            </w:pPr>
-            <w:r>
-              <w:t xml:space="preserve">2125 ms </w:t>
+              <w:ind w:right="0"/>
+            </w:pPr>
+            <w:r>
+              <w:t xml:space="preserve">15.625 </w:t>
+            </w:r>
+            <w:proofErr w:type="gramStart"/>
+            <w:r>
+              <w:t>Ms</w:t>
+            </w:r>
+            <w:proofErr w:type="gramEnd"/>
+          </w:p>
+        </w:tc>
+        <w:tc>
+          <w:tcPr>
+            <w:tcW w:w="1230" w:type="dxa"/>
+            <w:tcBorders>
+              <w:top w:val="single" w:sz="6" w:space="0" w:color="000000"/>
+              <w:left w:val="nil"/>
+              <w:bottom w:val="single" w:sz="6" w:space="0" w:color="000000"/>
+              <w:right w:val="nil"/>
+            </w:tcBorders>
+            <w:shd w:val="clear" w:color="auto" w:fill="D0CECE"/>
+          </w:tcPr>
+          <w:p>
+            <w:pPr>
+              <w:spacing w:after="0" w:line="259" w:lineRule="auto"/>
+              <w:ind w:right="0"/>
+            </w:pPr>
+            <w:r>
+              <w:t>437.5 Ms</w:t>
             </w:r>
           </w:p>
         </w:tc>
@@ -3232,7 +3387,7 @@
         </w:trPr>
         <w:tc>
           <w:tcPr>
-            <w:tcW w:w="1503" w:type="dxa"/>
+            <w:tcW w:w="993" w:type="dxa"/>
             <w:tcBorders>
               <w:top w:val="single" w:sz="6" w:space="0" w:color="000000"/>
               <w:left w:val="nil"/>
@@ -3253,7 +3408,7 @@
         </w:tc>
         <w:tc>
           <w:tcPr>
-            <w:tcW w:w="1859" w:type="dxa"/>
+            <w:tcW w:w="1275" w:type="dxa"/>
             <w:tcBorders>
               <w:top w:val="single" w:sz="6" w:space="0" w:color="000000"/>
               <w:left w:val="nil"/>
@@ -3267,33 +3422,43 @@
               <w:ind w:left="43" w:right="0" w:firstLine="0"/>
             </w:pPr>
             <w:r>
-              <w:t xml:space="preserve">203.125 ms </w:t>
-            </w:r>
-          </w:p>
-        </w:tc>
-        <w:tc>
-          <w:tcPr>
-            <w:tcW w:w="1404" w:type="dxa"/>
-            <w:tcBorders>
-              <w:top w:val="single" w:sz="6" w:space="0" w:color="000000"/>
-              <w:left w:val="nil"/>
-              <w:bottom w:val="single" w:sz="6" w:space="0" w:color="000000"/>
-              <w:right w:val="nil"/>
-            </w:tcBorders>
-          </w:tcPr>
-          <w:p>
-            <w:pPr>
-              <w:spacing w:after="0" w:line="259" w:lineRule="auto"/>
-              <w:ind w:left="120" w:right="0" w:firstLine="0"/>
-            </w:pPr>
-            <w:r>
-              <w:t xml:space="preserve">4375.0 ms </w:t>
-            </w:r>
-          </w:p>
-        </w:tc>
-        <w:tc>
-          <w:tcPr>
-            <w:tcW w:w="1419" w:type="dxa"/>
+              <w:t xml:space="preserve">15.625 </w:t>
+            </w:r>
+            <w:proofErr w:type="gramStart"/>
+            <w:r>
+              <w:t>Ms</w:t>
+            </w:r>
+            <w:proofErr w:type="gramEnd"/>
+          </w:p>
+        </w:tc>
+        <w:tc>
+          <w:tcPr>
+            <w:tcW w:w="1418" w:type="dxa"/>
+            <w:tcBorders>
+              <w:top w:val="single" w:sz="6" w:space="0" w:color="000000"/>
+              <w:left w:val="nil"/>
+              <w:bottom w:val="single" w:sz="6" w:space="0" w:color="000000"/>
+              <w:right w:val="nil"/>
+            </w:tcBorders>
+          </w:tcPr>
+          <w:p>
+            <w:pPr>
+              <w:spacing w:after="0" w:line="259" w:lineRule="auto"/>
+              <w:ind w:right="0"/>
+            </w:pPr>
+            <w:r>
+              <w:t xml:space="preserve">359.375 </w:t>
+            </w:r>
+            <w:proofErr w:type="gramStart"/>
+            <w:r>
+              <w:t>Ms</w:t>
+            </w:r>
+            <w:proofErr w:type="gramEnd"/>
+          </w:p>
+        </w:tc>
+        <w:tc>
+          <w:tcPr>
+            <w:tcW w:w="1276" w:type="dxa"/>
             <w:tcBorders>
               <w:top w:val="single" w:sz="6" w:space="0" w:color="000000"/>
               <w:left w:val="nil"/>
@@ -3307,47 +3472,72 @@
               <w:ind w:left="5" w:right="0" w:firstLine="0"/>
             </w:pPr>
             <w:r>
-              <w:t xml:space="preserve">328.125 ms </w:t>
-            </w:r>
-          </w:p>
-        </w:tc>
-        <w:tc>
-          <w:tcPr>
-            <w:tcW w:w="1424" w:type="dxa"/>
-            <w:tcBorders>
-              <w:top w:val="single" w:sz="6" w:space="0" w:color="000000"/>
-              <w:left w:val="nil"/>
-              <w:bottom w:val="single" w:sz="6" w:space="0" w:color="000000"/>
-              <w:right w:val="nil"/>
-            </w:tcBorders>
-          </w:tcPr>
-          <w:p>
-            <w:pPr>
-              <w:spacing w:after="0" w:line="259" w:lineRule="auto"/>
-              <w:ind w:left="60" w:right="0" w:firstLine="0"/>
-            </w:pPr>
-            <w:r>
-              <w:t xml:space="preserve">343.75 ms </w:t>
-            </w:r>
-          </w:p>
-        </w:tc>
-        <w:tc>
-          <w:tcPr>
-            <w:tcW w:w="1401" w:type="dxa"/>
-            <w:tcBorders>
-              <w:top w:val="single" w:sz="6" w:space="0" w:color="000000"/>
-              <w:left w:val="nil"/>
-              <w:bottom w:val="single" w:sz="6" w:space="0" w:color="000000"/>
-              <w:right w:val="nil"/>
-            </w:tcBorders>
-          </w:tcPr>
-          <w:p>
-            <w:pPr>
-              <w:spacing w:after="0" w:line="259" w:lineRule="auto"/>
-              <w:ind w:left="0" w:right="0" w:firstLine="0"/>
-            </w:pPr>
-            <w:r>
-              <w:t xml:space="preserve">4109.375 ms </w:t>
+              <w:t>4437.5 Ms</w:t>
+            </w:r>
+          </w:p>
+        </w:tc>
+        <w:tc>
+          <w:tcPr>
+            <w:tcW w:w="1417" w:type="dxa"/>
+            <w:tcBorders>
+              <w:top w:val="single" w:sz="6" w:space="0" w:color="000000"/>
+              <w:left w:val="nil"/>
+              <w:bottom w:val="single" w:sz="6" w:space="0" w:color="000000"/>
+              <w:right w:val="nil"/>
+            </w:tcBorders>
+          </w:tcPr>
+          <w:p>
+            <w:pPr>
+              <w:spacing w:after="0" w:line="259" w:lineRule="auto"/>
+              <w:ind w:right="0"/>
+            </w:pPr>
+            <w:r>
+              <w:t xml:space="preserve">125 </w:t>
+            </w:r>
+            <w:proofErr w:type="gramStart"/>
+            <w:r>
+              <w:t>Ms</w:t>
+            </w:r>
+            <w:proofErr w:type="gramEnd"/>
+          </w:p>
+        </w:tc>
+        <w:tc>
+          <w:tcPr>
+            <w:tcW w:w="1418" w:type="dxa"/>
+            <w:tcBorders>
+              <w:top w:val="single" w:sz="6" w:space="0" w:color="000000"/>
+              <w:left w:val="nil"/>
+              <w:bottom w:val="single" w:sz="6" w:space="0" w:color="000000"/>
+              <w:right w:val="nil"/>
+            </w:tcBorders>
+          </w:tcPr>
+          <w:p>
+            <w:pPr>
+              <w:spacing w:after="0" w:line="259" w:lineRule="auto"/>
+              <w:ind w:left="0" w:right="0" w:firstLine="0"/>
+            </w:pPr>
+            <w:r>
+              <w:t>31.25 Ms</w:t>
+            </w:r>
+          </w:p>
+        </w:tc>
+        <w:tc>
+          <w:tcPr>
+            <w:tcW w:w="1230" w:type="dxa"/>
+            <w:tcBorders>
+              <w:top w:val="single" w:sz="6" w:space="0" w:color="000000"/>
+              <w:left w:val="nil"/>
+              <w:bottom w:val="single" w:sz="6" w:space="0" w:color="000000"/>
+              <w:right w:val="nil"/>
+            </w:tcBorders>
+          </w:tcPr>
+          <w:p>
+            <w:pPr>
+              <w:spacing w:after="0" w:line="259" w:lineRule="auto"/>
+              <w:ind w:left="0" w:right="0" w:firstLine="0"/>
+            </w:pPr>
+            <w:r>
+              <w:t>578.125Ms</w:t>
             </w:r>
           </w:p>
         </w:tc>
@@ -3358,7 +3548,7 @@
         </w:trPr>
         <w:tc>
           <w:tcPr>
-            <w:tcW w:w="1503" w:type="dxa"/>
+            <w:tcW w:w="993" w:type="dxa"/>
             <w:tcBorders>
               <w:top w:val="single" w:sz="6" w:space="0" w:color="000000"/>
               <w:left w:val="nil"/>
@@ -3380,7 +3570,7 @@
         </w:tc>
         <w:tc>
           <w:tcPr>
-            <w:tcW w:w="1859" w:type="dxa"/>
+            <w:tcW w:w="1275" w:type="dxa"/>
             <w:tcBorders>
               <w:top w:val="single" w:sz="6" w:space="0" w:color="000000"/>
               <w:left w:val="nil"/>
@@ -3395,13 +3585,13 @@
               <w:ind w:left="43" w:right="0" w:firstLine="0"/>
             </w:pPr>
             <w:r>
-              <w:t xml:space="preserve">234.375 ms </w:t>
-            </w:r>
-          </w:p>
-        </w:tc>
-        <w:tc>
-          <w:tcPr>
-            <w:tcW w:w="1404" w:type="dxa"/>
+              <w:t>31.25 Ms</w:t>
+            </w:r>
+          </w:p>
+        </w:tc>
+        <w:tc>
+          <w:tcPr>
+            <w:tcW w:w="1418" w:type="dxa"/>
             <w:tcBorders>
               <w:top w:val="single" w:sz="6" w:space="0" w:color="000000"/>
               <w:left w:val="nil"/>
@@ -3413,16 +3603,21 @@
           <w:p>
             <w:pPr>
               <w:spacing w:after="0" w:line="259" w:lineRule="auto"/>
-              <w:ind w:left="60" w:right="0" w:firstLine="0"/>
-            </w:pPr>
-            <w:r>
-              <w:t xml:space="preserve">5906.25 ms </w:t>
-            </w:r>
-          </w:p>
-        </w:tc>
-        <w:tc>
-          <w:tcPr>
-            <w:tcW w:w="1419" w:type="dxa"/>
+              <w:ind w:right="0"/>
+            </w:pPr>
+            <w:r>
+              <w:t xml:space="preserve">578.125 </w:t>
+            </w:r>
+            <w:proofErr w:type="gramStart"/>
+            <w:r>
+              <w:t>Ms</w:t>
+            </w:r>
+            <w:proofErr w:type="gramEnd"/>
+          </w:p>
+        </w:tc>
+        <w:tc>
+          <w:tcPr>
+            <w:tcW w:w="1276" w:type="dxa"/>
             <w:tcBorders>
               <w:top w:val="single" w:sz="6" w:space="0" w:color="000000"/>
               <w:left w:val="nil"/>
@@ -3434,16 +3629,16 @@
           <w:p>
             <w:pPr>
               <w:spacing w:after="0" w:line="259" w:lineRule="auto"/>
-              <w:ind w:left="65" w:right="0" w:firstLine="0"/>
-            </w:pPr>
-            <w:r>
-              <w:t xml:space="preserve">281.25 ms </w:t>
-            </w:r>
-          </w:p>
-        </w:tc>
-        <w:tc>
-          <w:tcPr>
-            <w:tcW w:w="1424" w:type="dxa"/>
+              <w:ind w:right="0"/>
+            </w:pPr>
+            <w:r>
+              <w:t>7531.25 Ms</w:t>
+            </w:r>
+          </w:p>
+        </w:tc>
+        <w:tc>
+          <w:tcPr>
+            <w:tcW w:w="1417" w:type="dxa"/>
             <w:tcBorders>
               <w:top w:val="single" w:sz="6" w:space="0" w:color="000000"/>
               <w:left w:val="nil"/>
@@ -3455,16 +3650,21 @@
           <w:p>
             <w:pPr>
               <w:spacing w:after="0" w:line="259" w:lineRule="auto"/>
-              <w:ind w:left="60" w:right="0" w:firstLine="0"/>
-            </w:pPr>
-            <w:r>
-              <w:t xml:space="preserve">531.25 ms </w:t>
-            </w:r>
-          </w:p>
-        </w:tc>
-        <w:tc>
-          <w:tcPr>
-            <w:tcW w:w="1401" w:type="dxa"/>
+              <w:ind w:right="0"/>
+            </w:pPr>
+            <w:r>
+              <w:t xml:space="preserve">234.375 </w:t>
+            </w:r>
+            <w:proofErr w:type="gramStart"/>
+            <w:r>
+              <w:t>Ms</w:t>
+            </w:r>
+            <w:proofErr w:type="gramEnd"/>
+          </w:p>
+        </w:tc>
+        <w:tc>
+          <w:tcPr>
+            <w:tcW w:w="1418" w:type="dxa"/>
             <w:tcBorders>
               <w:top w:val="single" w:sz="6" w:space="0" w:color="000000"/>
               <w:left w:val="nil"/>
@@ -3479,7 +3679,28 @@
               <w:ind w:left="0" w:right="0" w:firstLine="0"/>
             </w:pPr>
             <w:r>
-              <w:t xml:space="preserve">6046.875 ms </w:t>
+              <w:t>31.25 Ms</w:t>
+            </w:r>
+          </w:p>
+        </w:tc>
+        <w:tc>
+          <w:tcPr>
+            <w:tcW w:w="1230" w:type="dxa"/>
+            <w:tcBorders>
+              <w:top w:val="single" w:sz="6" w:space="0" w:color="000000"/>
+              <w:left w:val="nil"/>
+              <w:bottom w:val="single" w:sz="6" w:space="0" w:color="000000"/>
+              <w:right w:val="nil"/>
+            </w:tcBorders>
+            <w:shd w:val="clear" w:color="auto" w:fill="D0CECE"/>
+          </w:tcPr>
+          <w:p>
+            <w:pPr>
+              <w:spacing w:after="0" w:line="259" w:lineRule="auto"/>
+              <w:ind w:left="0" w:right="0" w:firstLine="0"/>
+            </w:pPr>
+            <w:r>
+              <w:t>984.375Ms</w:t>
             </w:r>
           </w:p>
         </w:tc>
@@ -3490,7 +3711,7 @@
         </w:trPr>
         <w:tc>
           <w:tcPr>
-            <w:tcW w:w="1503" w:type="dxa"/>
+            <w:tcW w:w="993" w:type="dxa"/>
             <w:tcBorders>
               <w:top w:val="single" w:sz="6" w:space="0" w:color="000000"/>
               <w:left w:val="nil"/>
@@ -3511,47 +3732,47 @@
         </w:tc>
         <w:tc>
           <w:tcPr>
-            <w:tcW w:w="1859" w:type="dxa"/>
-            <w:tcBorders>
-              <w:top w:val="single" w:sz="6" w:space="0" w:color="000000"/>
-              <w:left w:val="nil"/>
-              <w:bottom w:val="single" w:sz="6" w:space="0" w:color="000000"/>
-              <w:right w:val="nil"/>
-            </w:tcBorders>
-          </w:tcPr>
-          <w:p>
-            <w:pPr>
-              <w:spacing w:after="0" w:line="259" w:lineRule="auto"/>
-              <w:ind w:left="103" w:right="0" w:firstLine="0"/>
-            </w:pPr>
-            <w:r>
-              <w:t xml:space="preserve">343.75 ms </w:t>
-            </w:r>
-          </w:p>
-        </w:tc>
-        <w:tc>
-          <w:tcPr>
-            <w:tcW w:w="1404" w:type="dxa"/>
-            <w:tcBorders>
-              <w:top w:val="single" w:sz="6" w:space="0" w:color="000000"/>
-              <w:left w:val="nil"/>
-              <w:bottom w:val="single" w:sz="6" w:space="0" w:color="000000"/>
-              <w:right w:val="nil"/>
-            </w:tcBorders>
-          </w:tcPr>
-          <w:p>
-            <w:pPr>
-              <w:spacing w:after="0" w:line="259" w:lineRule="auto"/>
-              <w:ind w:left="0" w:right="0" w:firstLine="0"/>
-            </w:pPr>
-            <w:r>
-              <w:t xml:space="preserve">6640.625 ms </w:t>
-            </w:r>
-          </w:p>
-        </w:tc>
-        <w:tc>
-          <w:tcPr>
-            <w:tcW w:w="1419" w:type="dxa"/>
+            <w:tcW w:w="1275" w:type="dxa"/>
+            <w:tcBorders>
+              <w:top w:val="single" w:sz="6" w:space="0" w:color="000000"/>
+              <w:left w:val="nil"/>
+              <w:bottom w:val="single" w:sz="6" w:space="0" w:color="000000"/>
+              <w:right w:val="nil"/>
+            </w:tcBorders>
+          </w:tcPr>
+          <w:p>
+            <w:pPr>
+              <w:spacing w:after="0" w:line="259" w:lineRule="auto"/>
+              <w:ind w:right="0"/>
+            </w:pPr>
+            <w:r>
+              <w:t>31.25 Ms</w:t>
+            </w:r>
+          </w:p>
+        </w:tc>
+        <w:tc>
+          <w:tcPr>
+            <w:tcW w:w="1418" w:type="dxa"/>
+            <w:tcBorders>
+              <w:top w:val="single" w:sz="6" w:space="0" w:color="000000"/>
+              <w:left w:val="nil"/>
+              <w:bottom w:val="single" w:sz="6" w:space="0" w:color="000000"/>
+              <w:right w:val="nil"/>
+            </w:tcBorders>
+          </w:tcPr>
+          <w:p>
+            <w:pPr>
+              <w:spacing w:after="0" w:line="259" w:lineRule="auto"/>
+              <w:ind w:left="0" w:right="0" w:firstLine="0"/>
+            </w:pPr>
+            <w:r>
+              <w:t>718.75 Ms</w:t>
+            </w:r>
+          </w:p>
+        </w:tc>
+        <w:tc>
+          <w:tcPr>
+            <w:tcW w:w="1276" w:type="dxa"/>
             <w:tcBorders>
               <w:top w:val="single" w:sz="6" w:space="0" w:color="000000"/>
               <w:left w:val="nil"/>
@@ -3565,47 +3786,77 @@
               <w:ind w:left="5" w:right="0" w:firstLine="0"/>
             </w:pPr>
             <w:r>
-              <w:t xml:space="preserve">421.875 ms </w:t>
-            </w:r>
-          </w:p>
-        </w:tc>
-        <w:tc>
-          <w:tcPr>
-            <w:tcW w:w="1424" w:type="dxa"/>
-            <w:tcBorders>
-              <w:top w:val="single" w:sz="6" w:space="0" w:color="000000"/>
-              <w:left w:val="nil"/>
-              <w:bottom w:val="single" w:sz="6" w:space="0" w:color="000000"/>
-              <w:right w:val="nil"/>
-            </w:tcBorders>
-          </w:tcPr>
-          <w:p>
-            <w:pPr>
-              <w:spacing w:after="0" w:line="259" w:lineRule="auto"/>
-              <w:ind w:left="211" w:right="0" w:firstLine="0"/>
-            </w:pPr>
-            <w:r>
-              <w:t xml:space="preserve">625 ms </w:t>
-            </w:r>
-          </w:p>
-        </w:tc>
-        <w:tc>
-          <w:tcPr>
-            <w:tcW w:w="1401" w:type="dxa"/>
-            <w:tcBorders>
-              <w:top w:val="single" w:sz="6" w:space="0" w:color="000000"/>
-              <w:left w:val="nil"/>
-              <w:bottom w:val="single" w:sz="6" w:space="0" w:color="000000"/>
-              <w:right w:val="nil"/>
-            </w:tcBorders>
-          </w:tcPr>
-          <w:p>
-            <w:pPr>
-              <w:spacing w:after="0" w:line="259" w:lineRule="auto"/>
-              <w:ind w:left="60" w:right="0" w:firstLine="0"/>
-            </w:pPr>
-            <w:r>
-              <w:t xml:space="preserve">7593.75 ms </w:t>
+              <w:t>9812.5 Ms</w:t>
+            </w:r>
+          </w:p>
+        </w:tc>
+        <w:tc>
+          <w:tcPr>
+            <w:tcW w:w="1417" w:type="dxa"/>
+            <w:tcBorders>
+              <w:top w:val="single" w:sz="6" w:space="0" w:color="000000"/>
+              <w:left w:val="nil"/>
+              <w:bottom w:val="single" w:sz="6" w:space="0" w:color="000000"/>
+              <w:right w:val="nil"/>
+            </w:tcBorders>
+          </w:tcPr>
+          <w:p>
+            <w:pPr>
+              <w:spacing w:after="0" w:line="259" w:lineRule="auto"/>
+              <w:ind w:right="0"/>
+            </w:pPr>
+            <w:r>
+              <w:t xml:space="preserve">265 </w:t>
+            </w:r>
+            <w:proofErr w:type="gramStart"/>
+            <w:r>
+              <w:t>Ms</w:t>
+            </w:r>
+            <w:proofErr w:type="gramEnd"/>
+          </w:p>
+        </w:tc>
+        <w:tc>
+          <w:tcPr>
+            <w:tcW w:w="1418" w:type="dxa"/>
+            <w:tcBorders>
+              <w:top w:val="single" w:sz="6" w:space="0" w:color="000000"/>
+              <w:left w:val="nil"/>
+              <w:bottom w:val="single" w:sz="6" w:space="0" w:color="000000"/>
+              <w:right w:val="nil"/>
+            </w:tcBorders>
+          </w:tcPr>
+          <w:p>
+            <w:pPr>
+              <w:spacing w:after="0" w:line="259" w:lineRule="auto"/>
+              <w:ind w:right="0"/>
+            </w:pPr>
+            <w:r>
+              <w:t xml:space="preserve">46.875 </w:t>
+            </w:r>
+            <w:proofErr w:type="gramStart"/>
+            <w:r>
+              <w:t>Ms</w:t>
+            </w:r>
+            <w:proofErr w:type="gramEnd"/>
+          </w:p>
+        </w:tc>
+        <w:tc>
+          <w:tcPr>
+            <w:tcW w:w="1230" w:type="dxa"/>
+            <w:tcBorders>
+              <w:top w:val="single" w:sz="6" w:space="0" w:color="000000"/>
+              <w:left w:val="nil"/>
+              <w:bottom w:val="single" w:sz="6" w:space="0" w:color="000000"/>
+              <w:right w:val="nil"/>
+            </w:tcBorders>
+          </w:tcPr>
+          <w:p>
+            <w:pPr>
+              <w:spacing w:after="0" w:line="259" w:lineRule="auto"/>
+              <w:ind w:right="0"/>
+            </w:pPr>
+            <w:r>
+              <w:t>1281.25Ms</w:t>
             </w:r>
           </w:p>
         </w:tc>
@@ -3617,6 +3868,8 @@
         <w:ind w:left="0" w:right="0" w:firstLine="0"/>
         <w:jc w:val="both"/>
       </w:pPr>
+      <w:bookmarkStart w:id="0" w:name="_GoBack"/>
+      <w:bookmarkEnd w:id="0"/>
       <w:r>
         <w:rPr>
           <w:b/>
@@ -4724,21 +4977,7 @@
         <w:rPr>
           <w:b/>
         </w:rPr>
-        <w:t xml:space="preserve"> 3: Clasificar las obras de un artista por técnica (Individual - </w:t>
-      </w:r>
-      <w:proofErr w:type="spellStart"/>
-      <w:r>
-        <w:rPr>
-          <w:b/>
-        </w:rPr>
-        <w:t>Nicolas</w:t>
-      </w:r>
-      <w:proofErr w:type="spellEnd"/>
-      <w:r>
-        <w:rPr>
-          <w:b/>
-        </w:rPr>
-        <w:t xml:space="preserve"> </w:t>
+        <w:t xml:space="preserve"> 3: Clasificar las obras de un artista por técnica (Individual - Nicolas </w:t>
       </w:r>
       <w:proofErr w:type="spellStart"/>
       <w:r>
@@ -6201,7 +6440,7 @@
 </file>
 
 <file path=word/numbering.xml><?xml version="1.0" encoding="utf-8"?>
-<w:numbering xmlns:wpc="http://schemas.microsoft.com/office/word/2010/wordprocessingCanvas" xmlns:cx="http://schemas.microsoft.com/office/drawing/2014/chartex" xmlns:cx1="http://schemas.microsoft.com/office/drawing/2015/9/8/chartex" xmlns:cx2="http://schemas.microsoft.com/office/drawing/2015/10/21/chartex" xmlns:cx3="http://schemas.microsoft.com/office/drawing/2016/5/9/chartex" xmlns:cx4="http://schemas.microsoft.com/office/drawing/2016/5/10/chartex" xmlns:cx5="http://schemas.microsoft.com/office/drawing/2016/5/11/chartex" xmlns:cx6="http://schemas.microsoft.com/office/drawing/2016/5/12/chartex" xmlns:cx7="http://schemas.microsoft.com/office/drawing/2016/5/13/chartex" xmlns:cx8="http://schemas.microsoft.com/office/drawing/2016/5/14/chartex" xmlns:mc="http://schemas.openxmlformats.org/markup-compatibility/2006" xmlns:aink="http://schemas.microsoft.com/office/drawing/2016/ink" xmlns:am3d="http://schemas.microsoft.com/office/drawing/2017/model3d" xmlns:o="urn:schemas-microsoft-com:office:office" xmlns:r="http://schemas.openxmlformats.org/officeDocument/2006/relationships" xmlns:m="http://schemas.openxmlformats.org/officeDocument/2006/math" xmlns:v="urn:schemas-microsoft-com:vml" xmlns:wp14="http://schemas.microsoft.com/office/word/2010/wordprocessingDrawing" xmlns:wp="http://schemas.openxmlformats.org/drawingml/2006/wordprocessingDrawing" xmlns:w10="urn:schemas-microsoft-com:office:word" xmlns:w="http://schemas.openxmlformats.org/wordprocessingml/2006/main" xmlns:w14="http://schemas.microsoft.com/office/word/2010/wordml" xmlns:w15="http://schemas.microsoft.com/office/word/2012/wordml" xmlns:w16cex="http://schemas.microsoft.com/office/word/2018/wordml/cex" xmlns:w16cid="http://schemas.microsoft.com/office/word/2016/wordml/cid" xmlns:w16="http://schemas.microsoft.com/office/word/2018/wordml" xmlns:w16sdtdh="http://schemas.microsoft.com/office/word/2020/wordml/sdtdatahash" xmlns:w16se="http://schemas.microsoft.com/office/word/2015/wordml/symex" xmlns:wpg="http://schemas.microsoft.com/office/word/2010/wordprocessingGroup" xmlns:wpi="http://schemas.microsoft.com/office/word/2010/wordprocessingInk" xmlns:wne="http://schemas.microsoft.com/office/word/2006/wordml" xmlns:wps="http://schemas.microsoft.com/office/word/2010/wordprocessingShape" mc:Ignorable="w14 w15 w16se w16cid w16 w16cex w16sdtdh wp14">
+<w:numbering xmlns:wpc="http://schemas.microsoft.com/office/word/2010/wordprocessingCanvas" xmlns:cx="http://schemas.microsoft.com/office/drawing/2014/chartex" xmlns:cx1="http://schemas.microsoft.com/office/drawing/2015/9/8/chartex" xmlns:cx2="http://schemas.microsoft.com/office/drawing/2015/10/21/chartex" xmlns:cx3="http://schemas.microsoft.com/office/drawing/2016/5/9/chartex" xmlns:cx4="http://schemas.microsoft.com/office/drawing/2016/5/10/chartex" xmlns:cx5="http://schemas.microsoft.com/office/drawing/2016/5/11/chartex" xmlns:cx6="http://schemas.microsoft.com/office/drawing/2016/5/12/chartex" xmlns:cx7="http://schemas.microsoft.com/office/drawing/2016/5/13/chartex" xmlns:cx8="http://schemas.microsoft.com/office/drawing/2016/5/14/chartex" xmlns:mc="http://schemas.openxmlformats.org/markup-compatibility/2006" xmlns:aink="http://schemas.microsoft.com/office/drawing/2016/ink" xmlns:am3d="http://schemas.microsoft.com/office/drawing/2017/model3d" xmlns:o="urn:schemas-microsoft-com:office:office" xmlns:r="http://schemas.openxmlformats.org/officeDocument/2006/relationships" xmlns:m="http://schemas.openxmlformats.org/officeDocument/2006/math" xmlns:v="urn:schemas-microsoft-com:vml" xmlns:wp14="http://schemas.microsoft.com/office/word/2010/wordprocessingDrawing" xmlns:wp="http://schemas.openxmlformats.org/drawingml/2006/wordprocessingDrawing" xmlns:w10="urn:schemas-microsoft-com:office:word" xmlns:w="http://schemas.openxmlformats.org/wordprocessingml/2006/main" xmlns:w14="http://schemas.microsoft.com/office/word/2010/wordml" xmlns:w15="http://schemas.microsoft.com/office/word/2012/wordml" xmlns:w16cid="http://schemas.microsoft.com/office/word/2016/wordml/cid" xmlns:w16se="http://schemas.microsoft.com/office/word/2015/wordml/symex" xmlns:wpg="http://schemas.microsoft.com/office/word/2010/wordprocessingGroup" xmlns:wpi="http://schemas.microsoft.com/office/word/2010/wordprocessingInk" xmlns:wne="http://schemas.microsoft.com/office/word/2006/wordml" xmlns:wps="http://schemas.microsoft.com/office/word/2010/wordprocessingShape" mc:Ignorable="w14 w15 w16se w16cid wp14">
   <w:abstractNum w:abstractNumId="0" w15:restartNumberingAfterBreak="0">
     <w:nsid w:val="626C0C3D"/>
     <w:multiLevelType w:val="hybridMultilevel"/>
@@ -6636,7 +6875,7 @@
 </file>
 
 <file path=word/styles.xml><?xml version="1.0" encoding="utf-8"?>
-<w:styles xmlns:mc="http://schemas.openxmlformats.org/markup-compatibility/2006" xmlns:r="http://schemas.openxmlformats.org/officeDocument/2006/relationships" xmlns:w="http://schemas.openxmlformats.org/wordprocessingml/2006/main" xmlns:w14="http://schemas.microsoft.com/office/word/2010/wordml" xmlns:w15="http://schemas.microsoft.com/office/word/2012/wordml" xmlns:w16cex="http://schemas.microsoft.com/office/word/2018/wordml/cex" xmlns:w16cid="http://schemas.microsoft.com/office/word/2016/wordml/cid" xmlns:w16="http://schemas.microsoft.com/office/word/2018/wordml" xmlns:w16sdtdh="http://schemas.microsoft.com/office/word/2020/wordml/sdtdatahash" xmlns:w16se="http://schemas.microsoft.com/office/word/2015/wordml/symex" mc:Ignorable="w14 w15 w16se w16cid w16 w16cex w16sdtdh">
+<w:styles xmlns:mc="http://schemas.openxmlformats.org/markup-compatibility/2006" xmlns:r="http://schemas.openxmlformats.org/officeDocument/2006/relationships" xmlns:w="http://schemas.openxmlformats.org/wordprocessingml/2006/main" xmlns:w14="http://schemas.microsoft.com/office/word/2010/wordml" xmlns:w15="http://schemas.microsoft.com/office/word/2012/wordml" xmlns:w16cid="http://schemas.microsoft.com/office/word/2016/wordml/cid" xmlns:w16se="http://schemas.microsoft.com/office/word/2015/wordml/symex" mc:Ignorable="w14 w15 w16se w16cid">
   <w:docDefaults>
     <w:rPrDefault>
       <w:rPr>
@@ -7043,13 +7282,13 @@
       <w:sz w:val="24"/>
     </w:rPr>
   </w:style>
-  <w:style w:type="character" w:default="1" w:styleId="DefaultParagraphFont">
+  <w:style w:type="character" w:default="1" w:styleId="Fuentedeprrafopredeter">
     <w:name w:val="Default Paragraph Font"/>
     <w:uiPriority w:val="1"/>
     <w:semiHidden/>
     <w:unhideWhenUsed/>
   </w:style>
-  <w:style w:type="table" w:default="1" w:styleId="TableNormal">
+  <w:style w:type="table" w:default="1" w:styleId="Tablanormal">
     <w:name w:val="Normal Table"/>
     <w:uiPriority w:val="99"/>
     <w:semiHidden/>
@@ -7064,7 +7303,7 @@
       </w:tblCellMar>
     </w:tblPr>
   </w:style>
-  <w:style w:type="numbering" w:default="1" w:styleId="NoList">
+  <w:style w:type="numbering" w:default="1" w:styleId="Sinlista">
     <w:name w:val="No List"/>
     <w:uiPriority w:val="99"/>
     <w:semiHidden/>
@@ -7383,6 +7622,21 @@
 </file>
 
 <file path=customXml/item1.xml><?xml version="1.0" encoding="utf-8"?>
+<?mso-contentType ?>
+<FormTemplates xmlns="http://schemas.microsoft.com/sharepoint/v3/contenttype/forms">
+  <Display>DocumentLibraryForm</Display>
+  <Edit>DocumentLibraryForm</Edit>
+  <New>DocumentLibraryForm</New>
+</FormTemplates>
+</file>
+
+<file path=customXml/item2.xml><?xml version="1.0" encoding="utf-8"?>
+<p:properties xmlns:p="http://schemas.microsoft.com/office/2006/metadata/properties" xmlns:xsi="http://www.w3.org/2001/XMLSchema-instance" xmlns:pc="http://schemas.microsoft.com/office/infopath/2007/PartnerControls">
+  <documentManagement/>
+</p:properties>
+</file>
+
+<file path=customXml/item3.xml><?xml version="1.0" encoding="utf-8"?>
 <ct:contentTypeSchema xmlns:ct="http://schemas.microsoft.com/office/2006/metadata/contentType" xmlns:ma="http://schemas.microsoft.com/office/2006/metadata/properties/metaAttributes" ct:_="" ma:_="" ma:contentTypeName="Documento" ma:contentTypeID="0x010100A5673D5155EB7142A38D741AD9ADBACA" ma:contentTypeVersion="14" ma:contentTypeDescription="Crear nuevo documento." ma:contentTypeScope="" ma:versionID="9ffba54e5087a934fe9237f3b42024f9">
   <xsd:schema xmlns:xsd="http://www.w3.org/2001/XMLSchema" xmlns:xs="http://www.w3.org/2001/XMLSchema" xmlns:p="http://schemas.microsoft.com/office/2006/metadata/properties" xmlns:ns3="ff6e61d9-15f0-430a-a050-276e433c2210" xmlns:ns4="703c7a77-a358-445e-90ce-00534654da74" targetNamespace="http://schemas.microsoft.com/office/2006/metadata/properties" ma:root="true" ma:fieldsID="a429a0782f30bb76d4933fd46bb7c7a6" ns3:_="" ns4:_="">
     <xsd:import namespace="ff6e61d9-15f0-430a-a050-276e433c2210"/>
@@ -7611,22 +7865,24 @@
 </ct:contentTypeSchema>
 </file>
 
-<file path=customXml/item2.xml><?xml version="1.0" encoding="utf-8"?>
-<p:properties xmlns:p="http://schemas.microsoft.com/office/2006/metadata/properties" xmlns:xsi="http://www.w3.org/2001/XMLSchema-instance" xmlns:pc="http://schemas.microsoft.com/office/infopath/2007/PartnerControls">
-  <documentManagement/>
-</p:properties>
+<file path=customXml/itemProps1.xml><?xml version="1.0" encoding="utf-8"?>
+<ds:datastoreItem xmlns:ds="http://schemas.openxmlformats.org/officeDocument/2006/customXml" ds:itemID="{6141B7FC-71C5-4B9D-B0A6-A93EE84C7611}">
+  <ds:schemaRefs>
+    <ds:schemaRef ds:uri="http://schemas.microsoft.com/sharepoint/v3/contenttype/forms"/>
+  </ds:schemaRefs>
+</ds:datastoreItem>
 </file>
 
-<file path=customXml/item3.xml><?xml version="1.0" encoding="utf-8"?>
-<?mso-contentType ?>
-<FormTemplates xmlns="http://schemas.microsoft.com/sharepoint/v3/contenttype/forms">
-  <Display>DocumentLibraryForm</Display>
-  <Edit>DocumentLibraryForm</Edit>
-  <New>DocumentLibraryForm</New>
-</FormTemplates>
+<file path=customXml/itemProps2.xml><?xml version="1.0" encoding="utf-8"?>
+<ds:datastoreItem xmlns:ds="http://schemas.openxmlformats.org/officeDocument/2006/customXml" ds:itemID="{4CEED7C2-5CDF-4476-AA11-7549A68237C4}">
+  <ds:schemaRefs>
+    <ds:schemaRef ds:uri="http://schemas.microsoft.com/office/2006/metadata/properties"/>
+    <ds:schemaRef ds:uri="http://schemas.microsoft.com/office/infopath/2007/PartnerControls"/>
+  </ds:schemaRefs>
+</ds:datastoreItem>
 </file>
 
-<file path=customXml/itemProps1.xml><?xml version="1.0" encoding="utf-8"?>
+<file path=customXml/itemProps3.xml><?xml version="1.0" encoding="utf-8"?>
 <ds:datastoreItem xmlns:ds="http://schemas.openxmlformats.org/officeDocument/2006/customXml" ds:itemID="{D9889B6C-E64E-49D3-A4C7-3943928B7B7C}">
   <ds:schemaRefs>
     <ds:schemaRef ds:uri="http://schemas.microsoft.com/office/2006/metadata/contentType"/>
@@ -7643,21 +7899,4 @@
     <ds:schemaRef ds:uri="http://schemas.microsoft.com/internal/obd"/>
   </ds:schemaRefs>
 </ds:datastoreItem>
-</file>
-
-<file path=customXml/itemProps2.xml><?xml version="1.0" encoding="utf-8"?>
-<ds:datastoreItem xmlns:ds="http://schemas.openxmlformats.org/officeDocument/2006/customXml" ds:itemID="{4CEED7C2-5CDF-4476-AA11-7549A68237C4}">
-  <ds:schemaRefs>
-    <ds:schemaRef ds:uri="http://schemas.microsoft.com/office/2006/metadata/properties"/>
-    <ds:schemaRef ds:uri="http://schemas.microsoft.com/office/infopath/2007/PartnerControls"/>
-  </ds:schemaRefs>
-</ds:datastoreItem>
-</file>
-
-<file path=customXml/itemProps3.xml><?xml version="1.0" encoding="utf-8"?>
-<ds:datastoreItem xmlns:ds="http://schemas.openxmlformats.org/officeDocument/2006/customXml" ds:itemID="{6141B7FC-71C5-4B9D-B0A6-A93EE84C7611}">
-  <ds:schemaRefs>
-    <ds:schemaRef ds:uri="http://schemas.microsoft.com/sharepoint/v3/contenttype/forms"/>
-  </ds:schemaRefs>
-</ds:datastoreItem>
 </file>
</xml_diff>

<commit_message>
Reto 3 - Final
</commit_message>
<xml_diff>
--- a/Docs/Observaciones del Reto 3.docx
+++ b/Docs/Observaciones del Reto 3.docx
@@ -2697,13 +2697,8 @@
               <w:ind w:right="0"/>
             </w:pPr>
             <w:r>
-              <w:t xml:space="preserve">15.625 </w:t>
-            </w:r>
-            <w:proofErr w:type="gramStart"/>
-            <w:r>
-              <w:t>Ms</w:t>
-            </w:r>
-            <w:proofErr w:type="gramEnd"/>
+              <w:t>15.625 Ms</w:t>
+            </w:r>
           </w:p>
         </w:tc>
         <w:tc>
@@ -2723,13 +2718,8 @@
               <w:ind w:right="0"/>
             </w:pPr>
             <w:r>
-              <w:t xml:space="preserve">46.875 </w:t>
-            </w:r>
-            <w:proofErr w:type="gramStart"/>
-            <w:r>
-              <w:t>Ms</w:t>
-            </w:r>
-            <w:proofErr w:type="gramEnd"/>
+              <w:t>46.875 Ms</w:t>
+            </w:r>
           </w:p>
         </w:tc>
       </w:tr>
@@ -2814,13 +2804,8 @@
               <w:ind w:right="0"/>
             </w:pPr>
             <w:r>
-              <w:t xml:space="preserve">328.125 </w:t>
-            </w:r>
-            <w:proofErr w:type="gramStart"/>
-            <w:r>
-              <w:t>Ms</w:t>
-            </w:r>
-            <w:proofErr w:type="gramEnd"/>
+              <w:t>328.125 Ms</w:t>
+            </w:r>
           </w:p>
         </w:tc>
         <w:tc>
@@ -2839,13 +2824,8 @@
               <w:ind w:right="0"/>
             </w:pPr>
             <w:r>
-              <w:t xml:space="preserve">15.625 </w:t>
-            </w:r>
-            <w:proofErr w:type="gramStart"/>
-            <w:r>
-              <w:t>Ms</w:t>
-            </w:r>
-            <w:proofErr w:type="gramEnd"/>
+              <w:t>15.625 Ms</w:t>
+            </w:r>
           </w:p>
         </w:tc>
         <w:tc>
@@ -2864,13 +2844,8 @@
               <w:ind w:left="0" w:right="0" w:firstLine="0"/>
             </w:pPr>
             <w:r>
-              <w:t xml:space="preserve">15.625 </w:t>
-            </w:r>
-            <w:proofErr w:type="gramStart"/>
-            <w:r>
-              <w:t>Ms</w:t>
-            </w:r>
-            <w:proofErr w:type="gramEnd"/>
+              <w:t>15.625 Ms</w:t>
+            </w:r>
           </w:p>
         </w:tc>
         <w:tc>
@@ -2889,13 +2864,8 @@
               <w:ind w:right="0"/>
             </w:pPr>
             <w:r>
-              <w:t xml:space="preserve">78.125 </w:t>
-            </w:r>
-            <w:proofErr w:type="gramStart"/>
-            <w:r>
-              <w:t>Ms</w:t>
-            </w:r>
-            <w:proofErr w:type="gramEnd"/>
+              <w:t>78.125 Ms</w:t>
+            </w:r>
           </w:p>
         </w:tc>
       </w:tr>
@@ -3026,13 +2996,8 @@
               <w:ind w:right="0"/>
             </w:pPr>
             <w:r>
-              <w:t xml:space="preserve">15.625 </w:t>
-            </w:r>
-            <w:proofErr w:type="gramStart"/>
-            <w:r>
-              <w:t>Ms</w:t>
-            </w:r>
-            <w:proofErr w:type="gramEnd"/>
+              <w:t>15.625 Ms</w:t>
+            </w:r>
           </w:p>
         </w:tc>
         <w:tc>
@@ -3098,13 +3063,8 @@
               <w:ind w:left="43" w:right="0" w:firstLine="0"/>
             </w:pPr>
             <w:r>
-              <w:t xml:space="preserve">15.625 </w:t>
-            </w:r>
-            <w:proofErr w:type="gramStart"/>
-            <w:r>
-              <w:t>Ms</w:t>
-            </w:r>
-            <w:proofErr w:type="gramEnd"/>
+              <w:t>15.625 Ms</w:t>
+            </w:r>
           </w:p>
         </w:tc>
         <w:tc>
@@ -3163,13 +3123,8 @@
               <w:ind w:left="0" w:right="0" w:firstLine="0"/>
             </w:pPr>
             <w:r>
-              <w:t xml:space="preserve">46.875 </w:t>
-            </w:r>
-            <w:proofErr w:type="gramStart"/>
-            <w:r>
-              <w:t>Ms</w:t>
-            </w:r>
-            <w:proofErr w:type="gramEnd"/>
+              <w:t>46.875 Ms</w:t>
+            </w:r>
           </w:p>
         </w:tc>
         <w:tc>
@@ -3188,13 +3143,8 @@
               <w:ind w:left="0" w:right="0" w:firstLine="0"/>
             </w:pPr>
             <w:r>
-              <w:t xml:space="preserve">15.625 </w:t>
-            </w:r>
-            <w:proofErr w:type="gramStart"/>
-            <w:r>
-              <w:t>Ms</w:t>
-            </w:r>
-            <w:proofErr w:type="gramEnd"/>
+              <w:t>15.625 Ms</w:t>
+            </w:r>
           </w:p>
         </w:tc>
         <w:tc>
@@ -3261,13 +3211,8 @@
               <w:ind w:left="43" w:right="0" w:firstLine="0"/>
             </w:pPr>
             <w:r>
-              <w:t xml:space="preserve">15.625 </w:t>
-            </w:r>
-            <w:proofErr w:type="gramStart"/>
-            <w:r>
-              <w:t>Ms</w:t>
-            </w:r>
-            <w:proofErr w:type="gramEnd"/>
+              <w:t>15.625 Ms</w:t>
+            </w:r>
           </w:p>
         </w:tc>
         <w:tc>
@@ -3350,13 +3295,8 @@
               <w:ind w:right="0"/>
             </w:pPr>
             <w:r>
-              <w:t xml:space="preserve">15.625 </w:t>
-            </w:r>
-            <w:proofErr w:type="gramStart"/>
-            <w:r>
-              <w:t>Ms</w:t>
-            </w:r>
-            <w:proofErr w:type="gramEnd"/>
+              <w:t>15.625 Ms</w:t>
+            </w:r>
           </w:p>
         </w:tc>
         <w:tc>
@@ -3422,13 +3362,8 @@
               <w:ind w:left="43" w:right="0" w:firstLine="0"/>
             </w:pPr>
             <w:r>
-              <w:t xml:space="preserve">15.625 </w:t>
-            </w:r>
-            <w:proofErr w:type="gramStart"/>
-            <w:r>
-              <w:t>Ms</w:t>
-            </w:r>
-            <w:proofErr w:type="gramEnd"/>
+              <w:t>15.625 Ms</w:t>
+            </w:r>
           </w:p>
         </w:tc>
         <w:tc>
@@ -3447,13 +3382,8 @@
               <w:ind w:right="0"/>
             </w:pPr>
             <w:r>
-              <w:t xml:space="preserve">359.375 </w:t>
-            </w:r>
-            <w:proofErr w:type="gramStart"/>
-            <w:r>
-              <w:t>Ms</w:t>
-            </w:r>
-            <w:proofErr w:type="gramEnd"/>
+              <w:t>359.375 Ms</w:t>
+            </w:r>
           </w:p>
         </w:tc>
         <w:tc>
@@ -3492,13 +3422,8 @@
               <w:ind w:right="0"/>
             </w:pPr>
             <w:r>
-              <w:t xml:space="preserve">125 </w:t>
-            </w:r>
-            <w:proofErr w:type="gramStart"/>
-            <w:r>
-              <w:t>Ms</w:t>
-            </w:r>
-            <w:proofErr w:type="gramEnd"/>
+              <w:t>125 Ms</w:t>
+            </w:r>
           </w:p>
         </w:tc>
         <w:tc>
@@ -3606,13 +3531,8 @@
               <w:ind w:right="0"/>
             </w:pPr>
             <w:r>
-              <w:t xml:space="preserve">578.125 </w:t>
-            </w:r>
-            <w:proofErr w:type="gramStart"/>
-            <w:r>
-              <w:t>Ms</w:t>
-            </w:r>
-            <w:proofErr w:type="gramEnd"/>
+              <w:t>578.125 Ms</w:t>
+            </w:r>
           </w:p>
         </w:tc>
         <w:tc>
@@ -3653,13 +3573,8 @@
               <w:ind w:right="0"/>
             </w:pPr>
             <w:r>
-              <w:t xml:space="preserve">234.375 </w:t>
-            </w:r>
-            <w:proofErr w:type="gramStart"/>
-            <w:r>
-              <w:t>Ms</w:t>
-            </w:r>
-            <w:proofErr w:type="gramEnd"/>
+              <w:t>234.375 Ms</w:t>
+            </w:r>
           </w:p>
         </w:tc>
         <w:tc>
@@ -3806,13 +3721,8 @@
               <w:ind w:right="0"/>
             </w:pPr>
             <w:r>
-              <w:t xml:space="preserve">265 </w:t>
-            </w:r>
-            <w:proofErr w:type="gramStart"/>
-            <w:r>
-              <w:t>Ms</w:t>
-            </w:r>
-            <w:proofErr w:type="gramEnd"/>
+              <w:t>265 Ms</w:t>
+            </w:r>
           </w:p>
         </w:tc>
         <w:tc>
@@ -3831,13 +3741,8 @@
               <w:ind w:right="0"/>
             </w:pPr>
             <w:r>
-              <w:t xml:space="preserve">46.875 </w:t>
-            </w:r>
-            <w:proofErr w:type="gramStart"/>
-            <w:r>
-              <w:t>Ms</w:t>
-            </w:r>
-            <w:proofErr w:type="gramEnd"/>
+              <w:t>46.875 Ms</w:t>
+            </w:r>
           </w:p>
         </w:tc>
         <w:tc>
@@ -3868,8 +3773,6 @@
         <w:ind w:left="0" w:right="0" w:firstLine="0"/>
         <w:jc w:val="both"/>
       </w:pPr>
-      <w:bookmarkStart w:id="0" w:name="_GoBack"/>
-      <w:bookmarkEnd w:id="0"/>
       <w:r>
         <w:rPr>
           <w:b/>
@@ -3891,6 +3794,1727 @@
       </w:r>
       <w:r>
         <w:t xml:space="preserve"> </w:t>
+      </w:r>
+    </w:p>
+    <w:p>
+      <w:pPr>
+        <w:spacing w:after="0" w:line="240" w:lineRule="auto"/>
+        <w:ind w:left="0" w:right="0" w:firstLine="0"/>
+        <w:rPr>
+          <w:color w:val="auto"/>
+          <w:szCs w:val="24"/>
+        </w:rPr>
+      </w:pPr>
+      <w:r>
+        <w:rPr>
+          <w:b/>
+          <w:bCs/>
+          <w:szCs w:val="24"/>
+        </w:rPr>
+        <w:t>Requerimiento 1 (Grupal): Contar los avistamientos en una ciudad.</w:t>
+      </w:r>
+      <w:r>
+        <w:rPr>
+          <w:b/>
+          <w:bCs/>
+          <w:szCs w:val="24"/>
+        </w:rPr>
+        <w:br/>
+      </w:r>
+      <w:r>
+        <w:rPr>
+          <w:szCs w:val="24"/>
+        </w:rPr>
+        <w:tab/>
+        <w:t xml:space="preserve">Este requerimiento se resuelve con </w:t>
+      </w:r>
+      <w:proofErr w:type="spellStart"/>
+      <w:r>
+        <w:rPr>
+          <w:i/>
+          <w:iCs/>
+          <w:szCs w:val="24"/>
+        </w:rPr>
+        <w:t>countCity</w:t>
+      </w:r>
+      <w:proofErr w:type="spellEnd"/>
+      <w:r>
+        <w:rPr>
+          <w:i/>
+          <w:iCs/>
+          <w:szCs w:val="24"/>
+        </w:rPr>
+        <w:t>(</w:t>
+      </w:r>
+      <w:proofErr w:type="spellStart"/>
+      <w:r>
+        <w:rPr>
+          <w:i/>
+          <w:iCs/>
+          <w:szCs w:val="24"/>
+        </w:rPr>
+        <w:t>catalog</w:t>
+      </w:r>
+      <w:proofErr w:type="spellEnd"/>
+      <w:r>
+        <w:rPr>
+          <w:i/>
+          <w:iCs/>
+          <w:szCs w:val="24"/>
+        </w:rPr>
+        <w:t>[‘</w:t>
+      </w:r>
+      <w:proofErr w:type="spellStart"/>
+      <w:r>
+        <w:rPr>
+          <w:i/>
+          <w:iCs/>
+          <w:szCs w:val="24"/>
+        </w:rPr>
+        <w:t>cityIndex</w:t>
+      </w:r>
+      <w:proofErr w:type="spellEnd"/>
+      <w:r>
+        <w:rPr>
+          <w:i/>
+          <w:iCs/>
+          <w:szCs w:val="24"/>
+        </w:rPr>
+        <w:t xml:space="preserve">’], </w:t>
+      </w:r>
+      <w:proofErr w:type="spellStart"/>
+      <w:r>
+        <w:rPr>
+          <w:i/>
+          <w:iCs/>
+          <w:szCs w:val="24"/>
+        </w:rPr>
+        <w:t>city</w:t>
+      </w:r>
+      <w:proofErr w:type="spellEnd"/>
+      <w:r>
+        <w:rPr>
+          <w:i/>
+          <w:iCs/>
+          <w:szCs w:val="24"/>
+        </w:rPr>
+        <w:t xml:space="preserve">), </w:t>
+      </w:r>
+      <w:r>
+        <w:rPr>
+          <w:szCs w:val="24"/>
+        </w:rPr>
+        <w:t xml:space="preserve">el cual tiene una complejidad de ~Log(N) + </w:t>
+      </w:r>
+      <w:proofErr w:type="spellStart"/>
+      <w:r>
+        <w:rPr>
+          <w:szCs w:val="24"/>
+        </w:rPr>
+        <w:t>NLog</w:t>
+      </w:r>
+      <w:proofErr w:type="spellEnd"/>
+      <w:r>
+        <w:rPr>
+          <w:szCs w:val="24"/>
+        </w:rPr>
+        <w:t xml:space="preserve">(N) en el peor de los casos. Esto, ya que el </w:t>
+      </w:r>
+      <w:proofErr w:type="spellStart"/>
+      <w:r>
+        <w:rPr>
+          <w:szCs w:val="24"/>
+        </w:rPr>
+        <w:t>map</w:t>
+      </w:r>
+      <w:proofErr w:type="spellEnd"/>
+      <w:r>
+        <w:rPr>
+          <w:szCs w:val="24"/>
+        </w:rPr>
+        <w:t xml:space="preserve"> que se le da por parámetro es un RBT, y solo se necesita buscar una llave (‘</w:t>
+      </w:r>
+      <w:proofErr w:type="spellStart"/>
+      <w:r>
+        <w:rPr>
+          <w:szCs w:val="24"/>
+        </w:rPr>
+        <w:t>city</w:t>
+      </w:r>
+      <w:proofErr w:type="spellEnd"/>
+      <w:r>
+        <w:rPr>
+          <w:szCs w:val="24"/>
+        </w:rPr>
+        <w:t xml:space="preserve">’, la cual se da como parámetro): esto tiene una complejidad de ~Log(N) y se hace llamando a la función </w:t>
+      </w:r>
+      <w:proofErr w:type="spellStart"/>
+      <w:r>
+        <w:rPr>
+          <w:i/>
+          <w:iCs/>
+          <w:szCs w:val="24"/>
+        </w:rPr>
+        <w:t>onlyMapValue</w:t>
+      </w:r>
+      <w:proofErr w:type="spellEnd"/>
+      <w:r>
+        <w:rPr>
+          <w:i/>
+          <w:iCs/>
+          <w:szCs w:val="24"/>
+        </w:rPr>
+        <w:t>(</w:t>
+      </w:r>
+      <w:proofErr w:type="spellStart"/>
+      <w:r>
+        <w:rPr>
+          <w:i/>
+          <w:iCs/>
+          <w:szCs w:val="24"/>
+        </w:rPr>
+        <w:t>map</w:t>
+      </w:r>
+      <w:proofErr w:type="spellEnd"/>
+      <w:r>
+        <w:rPr>
+          <w:i/>
+          <w:iCs/>
+          <w:szCs w:val="24"/>
+        </w:rPr>
+        <w:t xml:space="preserve">, </w:t>
+      </w:r>
+      <w:proofErr w:type="spellStart"/>
+      <w:r>
+        <w:rPr>
+          <w:i/>
+          <w:iCs/>
+          <w:szCs w:val="24"/>
+        </w:rPr>
+        <w:t>key</w:t>
+      </w:r>
+      <w:proofErr w:type="spellEnd"/>
+      <w:r>
+        <w:rPr>
+          <w:i/>
+          <w:iCs/>
+          <w:szCs w:val="24"/>
+        </w:rPr>
+        <w:t xml:space="preserve">), </w:t>
+      </w:r>
+      <w:r>
+        <w:rPr>
+          <w:szCs w:val="24"/>
+        </w:rPr>
+        <w:t xml:space="preserve">la cual extrae y retorna el valor que se encuentra en esa llave. El valor extraído es una ‘ARRAY_LIST’, el cual se ordenara con un </w:t>
+      </w:r>
+      <w:proofErr w:type="spellStart"/>
+      <w:r>
+        <w:rPr>
+          <w:szCs w:val="24"/>
+        </w:rPr>
+        <w:t>mergeSort</w:t>
+      </w:r>
+      <w:proofErr w:type="spellEnd"/>
+      <w:r>
+        <w:rPr>
+          <w:szCs w:val="24"/>
+        </w:rPr>
+        <w:t xml:space="preserve">, que tiene complejidad de </w:t>
+      </w:r>
+      <w:proofErr w:type="spellStart"/>
+      <w:r>
+        <w:rPr>
+          <w:szCs w:val="24"/>
+        </w:rPr>
+        <w:t>NLog</w:t>
+      </w:r>
+      <w:proofErr w:type="spellEnd"/>
+      <w:r>
+        <w:rPr>
+          <w:szCs w:val="24"/>
+        </w:rPr>
+        <w:t>(N) en el peor de los casos. </w:t>
+      </w:r>
+    </w:p>
+    <w:p>
+      <w:pPr>
+        <w:spacing w:after="0" w:line="240" w:lineRule="auto"/>
+        <w:ind w:left="0" w:right="0" w:firstLine="0"/>
+        <w:rPr>
+          <w:color w:val="auto"/>
+          <w:szCs w:val="24"/>
+        </w:rPr>
+      </w:pPr>
+    </w:p>
+    <w:p>
+      <w:pPr>
+        <w:spacing w:after="0" w:line="240" w:lineRule="auto"/>
+        <w:ind w:left="0" w:right="0" w:firstLine="0"/>
+        <w:rPr>
+          <w:color w:val="auto"/>
+          <w:szCs w:val="24"/>
+        </w:rPr>
+      </w:pPr>
+      <w:r>
+        <w:rPr>
+          <w:b/>
+          <w:bCs/>
+          <w:szCs w:val="24"/>
+        </w:rPr>
+        <w:t xml:space="preserve">Requerimiento 2 (Individual - Nicolas </w:t>
+      </w:r>
+      <w:proofErr w:type="spellStart"/>
+      <w:r>
+        <w:rPr>
+          <w:b/>
+          <w:bCs/>
+          <w:szCs w:val="24"/>
+        </w:rPr>
+        <w:t>Perez</w:t>
+      </w:r>
+      <w:proofErr w:type="spellEnd"/>
+      <w:r>
+        <w:rPr>
+          <w:b/>
+          <w:bCs/>
+          <w:szCs w:val="24"/>
+        </w:rPr>
+        <w:t xml:space="preserve"> </w:t>
+      </w:r>
+      <w:proofErr w:type="spellStart"/>
+      <w:r>
+        <w:rPr>
+          <w:b/>
+          <w:bCs/>
+          <w:szCs w:val="24"/>
+        </w:rPr>
+        <w:t>Teran</w:t>
+      </w:r>
+      <w:proofErr w:type="spellEnd"/>
+      <w:r>
+        <w:rPr>
+          <w:b/>
+          <w:bCs/>
+          <w:szCs w:val="24"/>
+        </w:rPr>
+        <w:t>): Contar los avistamientos por duración</w:t>
+      </w:r>
+    </w:p>
+    <w:p>
+      <w:pPr>
+        <w:spacing w:after="0" w:line="240" w:lineRule="auto"/>
+        <w:ind w:left="0" w:right="0" w:firstLine="0"/>
+        <w:rPr>
+          <w:color w:val="auto"/>
+          <w:szCs w:val="24"/>
+        </w:rPr>
+      </w:pPr>
+      <w:r>
+        <w:rPr>
+          <w:b/>
+          <w:bCs/>
+          <w:szCs w:val="24"/>
+        </w:rPr>
+        <w:tab/>
+      </w:r>
+      <w:r>
+        <w:rPr>
+          <w:szCs w:val="24"/>
+        </w:rPr>
+        <w:t xml:space="preserve">Este requerimiento se logra con dos funciones: </w:t>
+      </w:r>
+      <w:proofErr w:type="spellStart"/>
+      <w:r>
+        <w:rPr>
+          <w:i/>
+          <w:iCs/>
+          <w:szCs w:val="24"/>
+        </w:rPr>
+        <w:t>getDurRange</w:t>
+      </w:r>
+      <w:proofErr w:type="spellEnd"/>
+      <w:r>
+        <w:rPr>
+          <w:i/>
+          <w:iCs/>
+          <w:szCs w:val="24"/>
+        </w:rPr>
+        <w:t>(</w:t>
+      </w:r>
+      <w:proofErr w:type="spellStart"/>
+      <w:r>
+        <w:rPr>
+          <w:i/>
+          <w:iCs/>
+          <w:szCs w:val="24"/>
+        </w:rPr>
+        <w:t>map</w:t>
+      </w:r>
+      <w:proofErr w:type="spellEnd"/>
+      <w:r>
+        <w:rPr>
+          <w:i/>
+          <w:iCs/>
+          <w:szCs w:val="24"/>
+        </w:rPr>
+        <w:t xml:space="preserve">, min, </w:t>
+      </w:r>
+      <w:proofErr w:type="spellStart"/>
+      <w:r>
+        <w:rPr>
+          <w:i/>
+          <w:iCs/>
+          <w:szCs w:val="24"/>
+        </w:rPr>
+        <w:t>max</w:t>
+      </w:r>
+      <w:proofErr w:type="spellEnd"/>
+      <w:r>
+        <w:rPr>
+          <w:i/>
+          <w:iCs/>
+          <w:szCs w:val="24"/>
+        </w:rPr>
+        <w:t>)</w:t>
+      </w:r>
+      <w:r>
+        <w:rPr>
+          <w:szCs w:val="24"/>
+        </w:rPr>
+        <w:t xml:space="preserve"> y </w:t>
+      </w:r>
+      <w:proofErr w:type="spellStart"/>
+      <w:r>
+        <w:rPr>
+          <w:i/>
+          <w:iCs/>
+          <w:szCs w:val="24"/>
+        </w:rPr>
+        <w:t>getAllItems</w:t>
+      </w:r>
+      <w:proofErr w:type="spellEnd"/>
+      <w:r>
+        <w:rPr>
+          <w:i/>
+          <w:iCs/>
+          <w:szCs w:val="24"/>
+        </w:rPr>
+        <w:t>(</w:t>
+      </w:r>
+      <w:proofErr w:type="spellStart"/>
+      <w:r>
+        <w:rPr>
+          <w:i/>
+          <w:iCs/>
+          <w:szCs w:val="24"/>
+        </w:rPr>
+        <w:t>lists</w:t>
+      </w:r>
+      <w:proofErr w:type="spellEnd"/>
+      <w:r>
+        <w:rPr>
+          <w:i/>
+          <w:iCs/>
+          <w:szCs w:val="24"/>
+        </w:rPr>
+        <w:t>)</w:t>
+      </w:r>
+      <w:r>
+        <w:rPr>
+          <w:szCs w:val="24"/>
+        </w:rPr>
+        <w:t xml:space="preserve">. El primero </w:t>
+      </w:r>
+      <w:proofErr w:type="spellStart"/>
+      <w:r>
+        <w:rPr>
+          <w:szCs w:val="24"/>
+        </w:rPr>
+        <w:t>tendra</w:t>
+      </w:r>
+      <w:proofErr w:type="spellEnd"/>
+      <w:r>
+        <w:rPr>
+          <w:szCs w:val="24"/>
+        </w:rPr>
+        <w:t xml:space="preserve"> una complejidad de </w:t>
+      </w:r>
+      <w:proofErr w:type="spellStart"/>
+      <w:r>
+        <w:rPr>
+          <w:szCs w:val="24"/>
+        </w:rPr>
+        <w:t>N~log</w:t>
+      </w:r>
+      <w:proofErr w:type="spellEnd"/>
+      <w:r>
+        <w:rPr>
+          <w:szCs w:val="24"/>
+        </w:rPr>
+        <w:t xml:space="preserve">(N), ya que utiliza la </w:t>
+      </w:r>
+      <w:proofErr w:type="spellStart"/>
+      <w:r>
+        <w:rPr>
+          <w:i/>
+          <w:iCs/>
+          <w:szCs w:val="24"/>
+        </w:rPr>
+        <w:t>om.values</w:t>
+      </w:r>
+      <w:proofErr w:type="spellEnd"/>
+      <w:r>
+        <w:rPr>
+          <w:i/>
+          <w:iCs/>
+          <w:szCs w:val="24"/>
+        </w:rPr>
+        <w:t>(</w:t>
+      </w:r>
+      <w:proofErr w:type="spellStart"/>
+      <w:r>
+        <w:rPr>
+          <w:i/>
+          <w:iCs/>
+          <w:szCs w:val="24"/>
+        </w:rPr>
+        <w:t>map,min,max</w:t>
+      </w:r>
+      <w:proofErr w:type="spellEnd"/>
+      <w:r>
+        <w:rPr>
+          <w:i/>
+          <w:iCs/>
+          <w:szCs w:val="24"/>
+        </w:rPr>
+        <w:t>)</w:t>
+      </w:r>
+      <w:r>
+        <w:rPr>
+          <w:szCs w:val="24"/>
+        </w:rPr>
+        <w:t xml:space="preserve">, el cual buscara en un </w:t>
+      </w:r>
+      <w:proofErr w:type="spellStart"/>
+      <w:r>
+        <w:rPr>
+          <w:szCs w:val="24"/>
+        </w:rPr>
+        <w:t>arbol</w:t>
+      </w:r>
+      <w:proofErr w:type="spellEnd"/>
+      <w:r>
+        <w:rPr>
+          <w:szCs w:val="24"/>
+        </w:rPr>
+        <w:t xml:space="preserve"> todos los elementos que estén en el rango [min, </w:t>
+      </w:r>
+      <w:proofErr w:type="spellStart"/>
+      <w:r>
+        <w:rPr>
+          <w:szCs w:val="24"/>
+        </w:rPr>
+        <w:t>max</w:t>
+      </w:r>
+      <w:proofErr w:type="spellEnd"/>
+      <w:r>
+        <w:rPr>
+          <w:szCs w:val="24"/>
+        </w:rPr>
+        <w:t xml:space="preserve">] y los devolverá en forma de lista; esto teniendo que repetir ~Log(N) un total de N veces, en el peor de los casos. Luego, se llama a la </w:t>
+      </w:r>
+      <w:proofErr w:type="spellStart"/>
+      <w:r>
+        <w:rPr>
+          <w:szCs w:val="24"/>
+        </w:rPr>
+        <w:t>funcion</w:t>
+      </w:r>
+      <w:proofErr w:type="spellEnd"/>
+      <w:r>
+        <w:rPr>
+          <w:szCs w:val="24"/>
+        </w:rPr>
+        <w:t xml:space="preserve"> </w:t>
+      </w:r>
+      <w:proofErr w:type="spellStart"/>
+      <w:r>
+        <w:rPr>
+          <w:i/>
+          <w:iCs/>
+          <w:szCs w:val="24"/>
+        </w:rPr>
+        <w:t>getAllItems</w:t>
+      </w:r>
+      <w:proofErr w:type="spellEnd"/>
+      <w:r>
+        <w:rPr>
+          <w:i/>
+          <w:iCs/>
+          <w:szCs w:val="24"/>
+        </w:rPr>
+        <w:t>(</w:t>
+      </w:r>
+      <w:proofErr w:type="spellStart"/>
+      <w:r>
+        <w:rPr>
+          <w:i/>
+          <w:iCs/>
+          <w:szCs w:val="24"/>
+        </w:rPr>
+        <w:t>lists</w:t>
+      </w:r>
+      <w:proofErr w:type="spellEnd"/>
+      <w:r>
+        <w:rPr>
+          <w:i/>
+          <w:iCs/>
+          <w:szCs w:val="24"/>
+        </w:rPr>
+        <w:t>)</w:t>
+      </w:r>
+      <w:r>
+        <w:rPr>
+          <w:szCs w:val="24"/>
+        </w:rPr>
+        <w:t xml:space="preserve">, que </w:t>
+      </w:r>
+      <w:r>
+        <w:rPr>
+          <w:szCs w:val="24"/>
+        </w:rPr>
+        <w:lastRenderedPageBreak/>
+        <w:t xml:space="preserve">será la encargada de recorrer la lista que devuelve </w:t>
+      </w:r>
+      <w:proofErr w:type="spellStart"/>
+      <w:r>
+        <w:rPr>
+          <w:i/>
+          <w:iCs/>
+          <w:szCs w:val="24"/>
+        </w:rPr>
+        <w:t>values</w:t>
+      </w:r>
+      <w:proofErr w:type="spellEnd"/>
+      <w:r>
+        <w:rPr>
+          <w:i/>
+          <w:iCs/>
+          <w:szCs w:val="24"/>
+        </w:rPr>
+        <w:t>(</w:t>
+      </w:r>
+      <w:proofErr w:type="spellStart"/>
+      <w:r>
+        <w:rPr>
+          <w:i/>
+          <w:iCs/>
+          <w:szCs w:val="24"/>
+        </w:rPr>
+        <w:t>map</w:t>
+      </w:r>
+      <w:proofErr w:type="spellEnd"/>
+      <w:r>
+        <w:rPr>
+          <w:i/>
+          <w:iCs/>
+          <w:szCs w:val="24"/>
+        </w:rPr>
+        <w:t xml:space="preserve">, min, </w:t>
+      </w:r>
+      <w:proofErr w:type="spellStart"/>
+      <w:r>
+        <w:rPr>
+          <w:i/>
+          <w:iCs/>
+          <w:szCs w:val="24"/>
+        </w:rPr>
+        <w:t>max</w:t>
+      </w:r>
+      <w:proofErr w:type="spellEnd"/>
+      <w:r>
+        <w:rPr>
+          <w:i/>
+          <w:iCs/>
+          <w:szCs w:val="24"/>
+        </w:rPr>
+        <w:t>)</w:t>
+      </w:r>
+      <w:r>
+        <w:rPr>
+          <w:szCs w:val="24"/>
+        </w:rPr>
+        <w:t xml:space="preserve">, entonces </w:t>
+      </w:r>
+      <w:proofErr w:type="spellStart"/>
+      <w:r>
+        <w:rPr>
+          <w:szCs w:val="24"/>
+        </w:rPr>
+        <w:t>tendra</w:t>
+      </w:r>
+      <w:proofErr w:type="spellEnd"/>
+      <w:r>
+        <w:rPr>
+          <w:szCs w:val="24"/>
+        </w:rPr>
+        <w:t xml:space="preserve"> una complejidad de N*N, ya que cada elemento de la lista es otra lista y obligatoriamente tiene que recorrer todos los elementos de cada una, sin embargo, nunca se devuelve.</w:t>
+      </w:r>
+      <w:r>
+        <w:rPr>
+          <w:szCs w:val="24"/>
+        </w:rPr>
+        <w:br/>
+        <w:t xml:space="preserve">La complejidad final es O(N^2 + </w:t>
+      </w:r>
+      <w:proofErr w:type="spellStart"/>
+      <w:r>
+        <w:rPr>
+          <w:szCs w:val="24"/>
+        </w:rPr>
+        <w:t>N~Log</w:t>
+      </w:r>
+      <w:proofErr w:type="spellEnd"/>
+      <w:r>
+        <w:rPr>
+          <w:szCs w:val="24"/>
+        </w:rPr>
+        <w:t>(N))</w:t>
+      </w:r>
+    </w:p>
+    <w:p>
+      <w:pPr>
+        <w:spacing w:after="0" w:line="240" w:lineRule="auto"/>
+        <w:ind w:left="0" w:right="0" w:firstLine="0"/>
+        <w:rPr>
+          <w:color w:val="auto"/>
+          <w:szCs w:val="24"/>
+        </w:rPr>
+      </w:pPr>
+    </w:p>
+    <w:p>
+      <w:pPr>
+        <w:spacing w:after="0" w:line="240" w:lineRule="auto"/>
+        <w:ind w:left="0" w:right="0" w:firstLine="0"/>
+        <w:rPr>
+          <w:color w:val="auto"/>
+          <w:szCs w:val="24"/>
+        </w:rPr>
+      </w:pPr>
+      <w:r>
+        <w:rPr>
+          <w:b/>
+          <w:bCs/>
+          <w:szCs w:val="24"/>
+        </w:rPr>
+        <w:t>Requerimiento 3 (Individual - Juan P. Rodríguez B.): Contar avistamientos por Hora/Minutos del día</w:t>
+      </w:r>
+    </w:p>
+    <w:p>
+      <w:pPr>
+        <w:spacing w:after="0" w:line="240" w:lineRule="auto"/>
+        <w:ind w:left="0" w:right="0" w:firstLine="0"/>
+        <w:rPr>
+          <w:color w:val="auto"/>
+          <w:szCs w:val="24"/>
+        </w:rPr>
+      </w:pPr>
+      <w:r>
+        <w:rPr>
+          <w:szCs w:val="24"/>
+        </w:rPr>
+        <w:tab/>
+        <w:t xml:space="preserve">Este requerimiento se resuelve con </w:t>
+      </w:r>
+      <w:proofErr w:type="spellStart"/>
+      <w:r>
+        <w:rPr>
+          <w:i/>
+          <w:iCs/>
+          <w:szCs w:val="24"/>
+        </w:rPr>
+        <w:t>countTime</w:t>
+      </w:r>
+      <w:proofErr w:type="spellEnd"/>
+      <w:r>
+        <w:rPr>
+          <w:i/>
+          <w:iCs/>
+          <w:szCs w:val="24"/>
+        </w:rPr>
+        <w:t>(</w:t>
+      </w:r>
+      <w:proofErr w:type="spellStart"/>
+      <w:r>
+        <w:rPr>
+          <w:i/>
+          <w:iCs/>
+          <w:szCs w:val="24"/>
+        </w:rPr>
+        <w:t>catalog,timeMin,timeMax</w:t>
+      </w:r>
+      <w:proofErr w:type="spellEnd"/>
+      <w:r>
+        <w:rPr>
+          <w:i/>
+          <w:iCs/>
+          <w:szCs w:val="24"/>
+        </w:rPr>
+        <w:t>)</w:t>
+      </w:r>
+      <w:r>
+        <w:rPr>
+          <w:szCs w:val="24"/>
+        </w:rPr>
+        <w:t xml:space="preserve">, el cual tiene una complejidad de ~Log(N) + ~Log(N) + </w:t>
+      </w:r>
+      <w:proofErr w:type="spellStart"/>
+      <w:r>
+        <w:rPr>
+          <w:szCs w:val="24"/>
+        </w:rPr>
+        <w:t>NLog</w:t>
+      </w:r>
+      <w:proofErr w:type="spellEnd"/>
+      <w:r>
+        <w:rPr>
+          <w:szCs w:val="24"/>
+        </w:rPr>
+        <w:t xml:space="preserve">(N)  en el peor de los casos, ya que trabaja con los datos que se encuentren dentro de un RBT y que también se encuentre dentro del rango de hora que se haya establecido por parámetro. Primero, se extraen las llaves que cumplan la condición de estar en el rango de tiempo usando </w:t>
+      </w:r>
+      <w:proofErr w:type="spellStart"/>
+      <w:r>
+        <w:rPr>
+          <w:i/>
+          <w:iCs/>
+          <w:szCs w:val="24"/>
+        </w:rPr>
+        <w:t>keys</w:t>
+      </w:r>
+      <w:proofErr w:type="spellEnd"/>
+      <w:r>
+        <w:rPr>
+          <w:i/>
+          <w:iCs/>
+          <w:szCs w:val="24"/>
+        </w:rPr>
+        <w:t>(</w:t>
+      </w:r>
+      <w:proofErr w:type="spellStart"/>
+      <w:r>
+        <w:rPr>
+          <w:i/>
+          <w:iCs/>
+          <w:szCs w:val="24"/>
+        </w:rPr>
+        <w:t>map,timeMin,timeMax</w:t>
+      </w:r>
+      <w:proofErr w:type="spellEnd"/>
+      <w:r>
+        <w:rPr>
+          <w:i/>
+          <w:iCs/>
+          <w:szCs w:val="24"/>
+        </w:rPr>
+        <w:t>)</w:t>
+      </w:r>
+      <w:r>
+        <w:rPr>
+          <w:szCs w:val="24"/>
+        </w:rPr>
+        <w:t xml:space="preserve"> con complejidad de N*N ya que funciona similar a </w:t>
+      </w:r>
+      <w:proofErr w:type="spellStart"/>
+      <w:r>
+        <w:rPr>
+          <w:i/>
+          <w:iCs/>
+          <w:szCs w:val="24"/>
+        </w:rPr>
+        <w:t>values</w:t>
+      </w:r>
+      <w:proofErr w:type="spellEnd"/>
+      <w:r>
+        <w:rPr>
+          <w:i/>
+          <w:iCs/>
+          <w:szCs w:val="24"/>
+        </w:rPr>
+        <w:t>(</w:t>
+      </w:r>
+      <w:proofErr w:type="spellStart"/>
+      <w:r>
+        <w:rPr>
+          <w:i/>
+          <w:iCs/>
+          <w:szCs w:val="24"/>
+        </w:rPr>
+        <w:t>map,timeMin,timeMax</w:t>
+      </w:r>
+      <w:proofErr w:type="spellEnd"/>
+      <w:r>
+        <w:rPr>
+          <w:i/>
+          <w:iCs/>
+          <w:szCs w:val="24"/>
+        </w:rPr>
+        <w:t>)</w:t>
+      </w:r>
+      <w:r>
+        <w:rPr>
+          <w:szCs w:val="24"/>
+        </w:rPr>
+        <w:t xml:space="preserve">. Posteriormente, se llama la función </w:t>
+      </w:r>
+      <w:proofErr w:type="spellStart"/>
+      <w:r>
+        <w:rPr>
+          <w:i/>
+          <w:iCs/>
+          <w:szCs w:val="24"/>
+        </w:rPr>
+        <w:t>onlyMapValue</w:t>
+      </w:r>
+      <w:proofErr w:type="spellEnd"/>
+      <w:r>
+        <w:rPr>
+          <w:i/>
+          <w:iCs/>
+          <w:szCs w:val="24"/>
+        </w:rPr>
+        <w:t>(</w:t>
+      </w:r>
+      <w:proofErr w:type="spellStart"/>
+      <w:r>
+        <w:rPr>
+          <w:i/>
+          <w:iCs/>
+          <w:szCs w:val="24"/>
+        </w:rPr>
+        <w:t>map,key</w:t>
+      </w:r>
+      <w:proofErr w:type="spellEnd"/>
+      <w:r>
+        <w:rPr>
+          <w:i/>
+          <w:iCs/>
+          <w:szCs w:val="24"/>
+        </w:rPr>
+        <w:t>)</w:t>
+      </w:r>
+      <w:r>
+        <w:rPr>
+          <w:szCs w:val="24"/>
+        </w:rPr>
+        <w:t xml:space="preserve"> cuya complejidad de ~Log(N) y se llama por cada llave que exista en el rango. Luego de extraer los datos necesarios, se organizan con </w:t>
+      </w:r>
+      <w:proofErr w:type="spellStart"/>
+      <w:r>
+        <w:rPr>
+          <w:szCs w:val="24"/>
+        </w:rPr>
+        <w:t>mergeSort</w:t>
+      </w:r>
+      <w:proofErr w:type="spellEnd"/>
+      <w:r>
+        <w:rPr>
+          <w:szCs w:val="24"/>
+        </w:rPr>
+        <w:t xml:space="preserve">, que cuenta con una complejidad de </w:t>
+      </w:r>
+      <w:proofErr w:type="spellStart"/>
+      <w:r>
+        <w:rPr>
+          <w:szCs w:val="24"/>
+        </w:rPr>
+        <w:t>NLog</w:t>
+      </w:r>
+      <w:proofErr w:type="spellEnd"/>
+      <w:r>
+        <w:rPr>
+          <w:szCs w:val="24"/>
+        </w:rPr>
+        <w:t xml:space="preserve">(N) en el peor de los casos. La complejidad final es O(N^2 + 2~Log(N) + </w:t>
+      </w:r>
+      <w:proofErr w:type="spellStart"/>
+      <w:r>
+        <w:rPr>
+          <w:szCs w:val="24"/>
+        </w:rPr>
+        <w:t>NLog</w:t>
+      </w:r>
+      <w:proofErr w:type="spellEnd"/>
+      <w:r>
+        <w:rPr>
+          <w:szCs w:val="24"/>
+        </w:rPr>
+        <w:t>(N))</w:t>
+      </w:r>
+    </w:p>
+    <w:p>
+      <w:pPr>
+        <w:spacing w:after="240" w:line="240" w:lineRule="auto"/>
+        <w:ind w:left="0" w:right="0" w:firstLine="0"/>
+        <w:rPr>
+          <w:color w:val="auto"/>
+          <w:szCs w:val="24"/>
+        </w:rPr>
+      </w:pPr>
+      <w:r>
+        <w:rPr>
+          <w:color w:val="auto"/>
+          <w:szCs w:val="24"/>
+        </w:rPr>
+        <w:br/>
+      </w:r>
+    </w:p>
+    <w:p>
+      <w:pPr>
+        <w:spacing w:after="0" w:line="240" w:lineRule="auto"/>
+        <w:ind w:left="0" w:right="0" w:firstLine="0"/>
+        <w:rPr>
+          <w:color w:val="auto"/>
+          <w:szCs w:val="24"/>
+        </w:rPr>
+      </w:pPr>
+      <w:r>
+        <w:rPr>
+          <w:b/>
+          <w:bCs/>
+          <w:szCs w:val="24"/>
+        </w:rPr>
+        <w:t>Requerimiento 4 (Grupal): Contar los avistamientos en un rango de fechas</w:t>
+      </w:r>
+    </w:p>
+    <w:p>
+      <w:pPr>
+        <w:spacing w:after="0" w:line="240" w:lineRule="auto"/>
+        <w:ind w:left="0" w:right="0" w:firstLine="0"/>
+        <w:rPr>
+          <w:color w:val="auto"/>
+          <w:szCs w:val="24"/>
+        </w:rPr>
+      </w:pPr>
+      <w:r>
+        <w:rPr>
+          <w:b/>
+          <w:bCs/>
+          <w:szCs w:val="24"/>
+        </w:rPr>
+        <w:tab/>
+      </w:r>
+      <w:r>
+        <w:rPr>
+          <w:szCs w:val="24"/>
+        </w:rPr>
+        <w:t xml:space="preserve">Este requerimiento se resuelve con </w:t>
+      </w:r>
+      <w:proofErr w:type="spellStart"/>
+      <w:r>
+        <w:rPr>
+          <w:i/>
+          <w:iCs/>
+          <w:szCs w:val="24"/>
+        </w:rPr>
+        <w:t>countTime</w:t>
+      </w:r>
+      <w:proofErr w:type="spellEnd"/>
+      <w:r>
+        <w:rPr>
+          <w:i/>
+          <w:iCs/>
+          <w:szCs w:val="24"/>
+        </w:rPr>
+        <w:t>(</w:t>
+      </w:r>
+      <w:proofErr w:type="spellStart"/>
+      <w:r>
+        <w:rPr>
+          <w:i/>
+          <w:iCs/>
+          <w:szCs w:val="24"/>
+        </w:rPr>
+        <w:t>catalog,dateMin,dateMax</w:t>
+      </w:r>
+      <w:proofErr w:type="spellEnd"/>
+      <w:r>
+        <w:rPr>
+          <w:i/>
+          <w:iCs/>
+          <w:szCs w:val="24"/>
+        </w:rPr>
+        <w:t>)</w:t>
+      </w:r>
+      <w:r>
+        <w:rPr>
+          <w:szCs w:val="24"/>
+        </w:rPr>
+        <w:t xml:space="preserve">, el cual tiene una complejidad de ~Log(N) + ~Log(N) ya que trabaja con los datos que se encuentren dentro de un RBT y que también se encuentre dentro del rango de fechas que se haya establecido por parámetro. Primero, se extraen las llaves que cumplan la condición de estar en el rango de fechas usando </w:t>
+      </w:r>
+      <w:proofErr w:type="spellStart"/>
+      <w:r>
+        <w:rPr>
+          <w:i/>
+          <w:iCs/>
+          <w:szCs w:val="24"/>
+        </w:rPr>
+        <w:t>keys</w:t>
+      </w:r>
+      <w:proofErr w:type="spellEnd"/>
+      <w:r>
+        <w:rPr>
+          <w:i/>
+          <w:iCs/>
+          <w:szCs w:val="24"/>
+        </w:rPr>
+        <w:t>(</w:t>
+      </w:r>
+      <w:proofErr w:type="spellStart"/>
+      <w:r>
+        <w:rPr>
+          <w:i/>
+          <w:iCs/>
+          <w:szCs w:val="24"/>
+        </w:rPr>
+        <w:t>map,dateMin,dateMax</w:t>
+      </w:r>
+      <w:proofErr w:type="spellEnd"/>
+      <w:r>
+        <w:rPr>
+          <w:i/>
+          <w:iCs/>
+          <w:szCs w:val="24"/>
+        </w:rPr>
+        <w:t>)</w:t>
+      </w:r>
+      <w:r>
+        <w:rPr>
+          <w:szCs w:val="24"/>
+        </w:rPr>
+        <w:t xml:space="preserve"> con complejidad de N*N como se </w:t>
+      </w:r>
+      <w:proofErr w:type="spellStart"/>
+      <w:r>
+        <w:rPr>
+          <w:szCs w:val="24"/>
+        </w:rPr>
+        <w:t>explico</w:t>
+      </w:r>
+      <w:proofErr w:type="spellEnd"/>
+      <w:r>
+        <w:rPr>
+          <w:szCs w:val="24"/>
+        </w:rPr>
+        <w:t xml:space="preserve"> anteriormente. Por último, se llama la función </w:t>
+      </w:r>
+      <w:proofErr w:type="spellStart"/>
+      <w:r>
+        <w:rPr>
+          <w:i/>
+          <w:iCs/>
+          <w:szCs w:val="24"/>
+        </w:rPr>
+        <w:t>onlyMapValue</w:t>
+      </w:r>
+      <w:proofErr w:type="spellEnd"/>
+      <w:r>
+        <w:rPr>
+          <w:i/>
+          <w:iCs/>
+          <w:szCs w:val="24"/>
+        </w:rPr>
+        <w:t>(</w:t>
+      </w:r>
+      <w:proofErr w:type="spellStart"/>
+      <w:r>
+        <w:rPr>
+          <w:i/>
+          <w:iCs/>
+          <w:szCs w:val="24"/>
+        </w:rPr>
+        <w:t>map,key</w:t>
+      </w:r>
+      <w:proofErr w:type="spellEnd"/>
+      <w:r>
+        <w:rPr>
+          <w:i/>
+          <w:iCs/>
+          <w:szCs w:val="24"/>
+        </w:rPr>
+        <w:t>)</w:t>
+      </w:r>
+      <w:r>
+        <w:rPr>
+          <w:szCs w:val="24"/>
+        </w:rPr>
+        <w:t xml:space="preserve"> cuya complejidad de ~Log(N) y se llama por cada llave que exista en el rango. La complejidad final es (N^2+~Log(N))</w:t>
+      </w:r>
+    </w:p>
+    <w:p>
+      <w:pPr>
+        <w:spacing w:after="240" w:line="240" w:lineRule="auto"/>
+        <w:ind w:left="0" w:right="0" w:firstLine="0"/>
+        <w:rPr>
+          <w:color w:val="auto"/>
+          <w:szCs w:val="24"/>
+        </w:rPr>
+      </w:pPr>
+    </w:p>
+    <w:p>
+      <w:pPr>
+        <w:spacing w:after="0" w:line="240" w:lineRule="auto"/>
+        <w:ind w:left="0" w:right="0" w:firstLine="0"/>
+        <w:rPr>
+          <w:color w:val="auto"/>
+          <w:szCs w:val="24"/>
+        </w:rPr>
+      </w:pPr>
+      <w:r>
+        <w:rPr>
+          <w:b/>
+          <w:bCs/>
+          <w:szCs w:val="24"/>
+        </w:rPr>
+        <w:t>Requerimiento 5 (Grupal): Contar los avistamientos de una Zona Geográfica</w:t>
+      </w:r>
+      <w:r>
+        <w:rPr>
+          <w:b/>
+          <w:bCs/>
+          <w:szCs w:val="24"/>
+        </w:rPr>
+        <w:br/>
+        <w:t xml:space="preserve">Nota: </w:t>
+      </w:r>
+      <w:r>
+        <w:rPr>
+          <w:szCs w:val="24"/>
+        </w:rPr>
+        <w:t>La sección del catálogo utilizada en esta parte es un RBT (Ordenado a partir de la longitud), que almacena en cada llave otro RBT (Ordenado a partir de la latitud), el cual a su vez en cada llave almacena una lista con los avistamientos.</w:t>
+      </w:r>
+      <w:r>
+        <w:rPr>
+          <w:szCs w:val="24"/>
+        </w:rPr>
+        <w:br/>
+      </w:r>
+      <w:r>
+        <w:rPr>
+          <w:szCs w:val="24"/>
+        </w:rPr>
+        <w:br/>
+      </w:r>
+    </w:p>
+    <w:p>
+      <w:pPr>
+        <w:spacing w:after="0" w:line="240" w:lineRule="auto"/>
+        <w:ind w:left="0" w:right="0" w:firstLine="0"/>
+        <w:rPr>
+          <w:color w:val="auto"/>
+          <w:szCs w:val="24"/>
+        </w:rPr>
+      </w:pPr>
+      <w:r>
+        <w:rPr>
+          <w:szCs w:val="24"/>
+        </w:rPr>
+        <w:t xml:space="preserve">Este requerimiento se divide en dos partes: </w:t>
+      </w:r>
+      <w:proofErr w:type="spellStart"/>
+      <w:r>
+        <w:rPr>
+          <w:i/>
+          <w:iCs/>
+          <w:szCs w:val="24"/>
+        </w:rPr>
+        <w:t>getLonRange</w:t>
+      </w:r>
+      <w:proofErr w:type="spellEnd"/>
+      <w:r>
+        <w:rPr>
+          <w:i/>
+          <w:iCs/>
+          <w:szCs w:val="24"/>
+        </w:rPr>
+        <w:t>(</w:t>
+      </w:r>
+      <w:proofErr w:type="spellStart"/>
+      <w:r>
+        <w:rPr>
+          <w:i/>
+          <w:iCs/>
+          <w:szCs w:val="24"/>
+        </w:rPr>
+        <w:t>catalog</w:t>
+      </w:r>
+      <w:proofErr w:type="spellEnd"/>
+      <w:r>
+        <w:rPr>
+          <w:i/>
+          <w:iCs/>
+          <w:szCs w:val="24"/>
+        </w:rPr>
+        <w:t xml:space="preserve">, min, </w:t>
+      </w:r>
+      <w:proofErr w:type="spellStart"/>
+      <w:r>
+        <w:rPr>
+          <w:i/>
+          <w:iCs/>
+          <w:szCs w:val="24"/>
+        </w:rPr>
+        <w:t>max</w:t>
+      </w:r>
+      <w:proofErr w:type="spellEnd"/>
+      <w:r>
+        <w:rPr>
+          <w:i/>
+          <w:iCs/>
+          <w:szCs w:val="24"/>
+        </w:rPr>
+        <w:t>)</w:t>
+      </w:r>
+      <w:r>
+        <w:rPr>
+          <w:szCs w:val="24"/>
+        </w:rPr>
+        <w:t xml:space="preserve"> y </w:t>
+      </w:r>
+      <w:proofErr w:type="spellStart"/>
+      <w:r>
+        <w:rPr>
+          <w:i/>
+          <w:iCs/>
+          <w:szCs w:val="24"/>
+        </w:rPr>
+        <w:t>getLatRange</w:t>
+      </w:r>
+      <w:proofErr w:type="spellEnd"/>
+      <w:r>
+        <w:rPr>
+          <w:i/>
+          <w:iCs/>
+          <w:szCs w:val="24"/>
+        </w:rPr>
+        <w:t>(</w:t>
+      </w:r>
+      <w:proofErr w:type="spellStart"/>
+      <w:r>
+        <w:rPr>
+          <w:i/>
+          <w:iCs/>
+          <w:szCs w:val="24"/>
+        </w:rPr>
+        <w:t>list</w:t>
+      </w:r>
+      <w:proofErr w:type="spellEnd"/>
+      <w:r>
+        <w:rPr>
+          <w:i/>
+          <w:iCs/>
+          <w:szCs w:val="24"/>
+        </w:rPr>
+        <w:t xml:space="preserve">, </w:t>
+      </w:r>
+      <w:proofErr w:type="spellStart"/>
+      <w:r>
+        <w:rPr>
+          <w:i/>
+          <w:iCs/>
+          <w:szCs w:val="24"/>
+        </w:rPr>
+        <w:t>minLat</w:t>
+      </w:r>
+      <w:proofErr w:type="spellEnd"/>
+      <w:r>
+        <w:rPr>
+          <w:i/>
+          <w:iCs/>
+          <w:szCs w:val="24"/>
+        </w:rPr>
+        <w:t xml:space="preserve">, </w:t>
+      </w:r>
+      <w:proofErr w:type="spellStart"/>
+      <w:r>
+        <w:rPr>
+          <w:i/>
+          <w:iCs/>
+          <w:szCs w:val="24"/>
+        </w:rPr>
+        <w:t>maxLat</w:t>
+      </w:r>
+      <w:proofErr w:type="spellEnd"/>
+      <w:r>
+        <w:rPr>
+          <w:i/>
+          <w:iCs/>
+          <w:szCs w:val="24"/>
+        </w:rPr>
+        <w:t>)</w:t>
+      </w:r>
+      <w:r>
+        <w:rPr>
+          <w:szCs w:val="24"/>
+        </w:rPr>
+        <w:t xml:space="preserve">. </w:t>
+      </w:r>
+      <w:r>
+        <w:rPr>
+          <w:szCs w:val="24"/>
+        </w:rPr>
+        <w:br/>
+        <w:t xml:space="preserve">Primero, </w:t>
+      </w:r>
+      <w:proofErr w:type="spellStart"/>
+      <w:r>
+        <w:rPr>
+          <w:i/>
+          <w:iCs/>
+          <w:szCs w:val="24"/>
+        </w:rPr>
+        <w:t>getLonRange</w:t>
+      </w:r>
+      <w:proofErr w:type="spellEnd"/>
+      <w:r>
+        <w:rPr>
+          <w:i/>
+          <w:iCs/>
+          <w:szCs w:val="24"/>
+        </w:rPr>
+        <w:t>(</w:t>
+      </w:r>
+      <w:proofErr w:type="spellStart"/>
+      <w:r>
+        <w:rPr>
+          <w:i/>
+          <w:iCs/>
+          <w:szCs w:val="24"/>
+        </w:rPr>
+        <w:t>catalog</w:t>
+      </w:r>
+      <w:proofErr w:type="spellEnd"/>
+      <w:r>
+        <w:rPr>
+          <w:i/>
+          <w:iCs/>
+          <w:szCs w:val="24"/>
+        </w:rPr>
+        <w:t xml:space="preserve">, min, </w:t>
+      </w:r>
+      <w:proofErr w:type="spellStart"/>
+      <w:r>
+        <w:rPr>
+          <w:i/>
+          <w:iCs/>
+          <w:szCs w:val="24"/>
+        </w:rPr>
+        <w:t>max</w:t>
+      </w:r>
+      <w:proofErr w:type="spellEnd"/>
+      <w:r>
+        <w:rPr>
+          <w:i/>
+          <w:iCs/>
+          <w:szCs w:val="24"/>
+        </w:rPr>
+        <w:t>)</w:t>
+      </w:r>
+      <w:r>
+        <w:rPr>
+          <w:szCs w:val="24"/>
+        </w:rPr>
+        <w:t xml:space="preserve"> posee una complejidad de O(~</w:t>
+      </w:r>
+      <w:proofErr w:type="spellStart"/>
+      <w:r>
+        <w:rPr>
+          <w:szCs w:val="24"/>
+        </w:rPr>
+        <w:t>Nlog</w:t>
+      </w:r>
+      <w:proofErr w:type="spellEnd"/>
+      <w:r>
+        <w:rPr>
+          <w:szCs w:val="24"/>
+        </w:rPr>
+        <w:t xml:space="preserve">(N)), porque tiene que buscar los elementos de un RT en un rango [min, </w:t>
+      </w:r>
+      <w:proofErr w:type="spellStart"/>
+      <w:r>
+        <w:rPr>
+          <w:szCs w:val="24"/>
+        </w:rPr>
+        <w:t>max</w:t>
+      </w:r>
+      <w:proofErr w:type="spellEnd"/>
+      <w:r>
+        <w:rPr>
+          <w:szCs w:val="24"/>
+        </w:rPr>
+        <w:t>] y devolverlos en una lista; los datos para ser tomados tienen una complejidad de O(~Log(N)), y se repiten N veces, en el peor de los casos.</w:t>
+      </w:r>
+    </w:p>
+    <w:p>
+      <w:pPr>
+        <w:spacing w:after="0" w:line="240" w:lineRule="auto"/>
+        <w:ind w:left="0" w:right="0" w:firstLine="0"/>
+        <w:rPr>
+          <w:color w:val="auto"/>
+          <w:szCs w:val="24"/>
+        </w:rPr>
+      </w:pPr>
+      <w:r>
+        <w:rPr>
+          <w:szCs w:val="24"/>
+        </w:rPr>
+        <w:t xml:space="preserve">Segundo, </w:t>
+      </w:r>
+      <w:proofErr w:type="spellStart"/>
+      <w:r>
+        <w:rPr>
+          <w:i/>
+          <w:iCs/>
+          <w:szCs w:val="24"/>
+        </w:rPr>
+        <w:t>getLatRange</w:t>
+      </w:r>
+      <w:proofErr w:type="spellEnd"/>
+      <w:r>
+        <w:rPr>
+          <w:i/>
+          <w:iCs/>
+          <w:szCs w:val="24"/>
+        </w:rPr>
+        <w:t>(</w:t>
+      </w:r>
+      <w:proofErr w:type="spellStart"/>
+      <w:r>
+        <w:rPr>
+          <w:i/>
+          <w:iCs/>
+          <w:szCs w:val="24"/>
+        </w:rPr>
+        <w:t>lst</w:t>
+      </w:r>
+      <w:proofErr w:type="spellEnd"/>
+      <w:r>
+        <w:rPr>
+          <w:i/>
+          <w:iCs/>
+          <w:szCs w:val="24"/>
+        </w:rPr>
+        <w:t xml:space="preserve">, min, </w:t>
+      </w:r>
+      <w:proofErr w:type="spellStart"/>
+      <w:r>
+        <w:rPr>
+          <w:i/>
+          <w:iCs/>
+          <w:szCs w:val="24"/>
+        </w:rPr>
+        <w:t>max</w:t>
+      </w:r>
+      <w:proofErr w:type="spellEnd"/>
+      <w:r>
+        <w:rPr>
+          <w:i/>
+          <w:iCs/>
+          <w:szCs w:val="24"/>
+        </w:rPr>
+        <w:t>)</w:t>
+      </w:r>
+      <w:r>
+        <w:rPr>
+          <w:szCs w:val="24"/>
+        </w:rPr>
+        <w:t>. Que se divide en cuatro partes: la primera, tiene una complejidad de O(N), porque recorre toda la lista de mapas que se le dio por parámetro; la segunda, tiene complejidad de O(~</w:t>
+      </w:r>
+      <w:proofErr w:type="spellStart"/>
+      <w:r>
+        <w:rPr>
+          <w:szCs w:val="24"/>
+        </w:rPr>
+        <w:t>NLog</w:t>
+      </w:r>
+      <w:proofErr w:type="spellEnd"/>
+      <w:r>
+        <w:rPr>
+          <w:szCs w:val="24"/>
+        </w:rPr>
+        <w:t xml:space="preserve">(N)) porque saca los valores de un mapa de listas, dado un rango de latitud [min, </w:t>
+      </w:r>
+      <w:proofErr w:type="spellStart"/>
+      <w:r>
+        <w:rPr>
+          <w:szCs w:val="24"/>
+        </w:rPr>
+        <w:t>max</w:t>
+      </w:r>
+      <w:proofErr w:type="spellEnd"/>
+      <w:r>
+        <w:rPr>
+          <w:szCs w:val="24"/>
+        </w:rPr>
+        <w:t xml:space="preserve">] (Se utiliza </w:t>
+      </w:r>
+      <w:proofErr w:type="spellStart"/>
+      <w:r>
+        <w:rPr>
+          <w:i/>
+          <w:iCs/>
+          <w:szCs w:val="24"/>
+        </w:rPr>
+        <w:t>om.values</w:t>
+      </w:r>
+      <w:proofErr w:type="spellEnd"/>
+      <w:r>
+        <w:rPr>
+          <w:i/>
+          <w:iCs/>
+          <w:szCs w:val="24"/>
+        </w:rPr>
+        <w:t>(</w:t>
+      </w:r>
+      <w:proofErr w:type="spellStart"/>
+      <w:r>
+        <w:rPr>
+          <w:i/>
+          <w:iCs/>
+          <w:szCs w:val="24"/>
+        </w:rPr>
+        <w:t>map</w:t>
+      </w:r>
+      <w:proofErr w:type="spellEnd"/>
+      <w:r>
+        <w:rPr>
+          <w:i/>
+          <w:iCs/>
+          <w:szCs w:val="24"/>
+        </w:rPr>
+        <w:t xml:space="preserve">, min, </w:t>
+      </w:r>
+      <w:proofErr w:type="spellStart"/>
+      <w:r>
+        <w:rPr>
+          <w:i/>
+          <w:iCs/>
+          <w:szCs w:val="24"/>
+        </w:rPr>
+        <w:t>max</w:t>
+      </w:r>
+      <w:proofErr w:type="spellEnd"/>
+      <w:r>
+        <w:rPr>
+          <w:i/>
+          <w:iCs/>
+          <w:szCs w:val="24"/>
+        </w:rPr>
+        <w:t>)</w:t>
+      </w:r>
+      <w:r>
+        <w:rPr>
+          <w:szCs w:val="24"/>
+        </w:rPr>
+        <w:t xml:space="preserve">, cuya complejidad que ya se explicó anteriormente); la tercera, tiene complejidad de N*N, porque recorre cada elementos de la lista de listas y lo va añadiendo a una nueva lista, lo cual tiene complejidad de O(N) porque añadirá N elementos; y por último, </w:t>
+      </w:r>
+      <w:proofErr w:type="spellStart"/>
+      <w:r>
+        <w:rPr>
+          <w:szCs w:val="24"/>
+        </w:rPr>
+        <w:t>hara</w:t>
+      </w:r>
+      <w:proofErr w:type="spellEnd"/>
+      <w:r>
+        <w:rPr>
+          <w:szCs w:val="24"/>
+        </w:rPr>
+        <w:t xml:space="preserve"> un </w:t>
+      </w:r>
+      <w:proofErr w:type="spellStart"/>
+      <w:r>
+        <w:rPr>
+          <w:szCs w:val="24"/>
+        </w:rPr>
+        <w:t>mergeSort</w:t>
+      </w:r>
+      <w:proofErr w:type="spellEnd"/>
+      <w:r>
+        <w:rPr>
+          <w:szCs w:val="24"/>
+        </w:rPr>
+        <w:t xml:space="preserve">, que tiene complejidad </w:t>
+      </w:r>
+      <w:r>
+        <w:rPr>
+          <w:szCs w:val="24"/>
+        </w:rPr>
+        <w:lastRenderedPageBreak/>
+        <w:t>de O(</w:t>
+      </w:r>
+      <w:proofErr w:type="spellStart"/>
+      <w:r>
+        <w:rPr>
+          <w:szCs w:val="24"/>
+        </w:rPr>
+        <w:t>Nlog</w:t>
+      </w:r>
+      <w:proofErr w:type="spellEnd"/>
+      <w:r>
+        <w:rPr>
+          <w:szCs w:val="24"/>
+        </w:rPr>
+        <w:t>(N)).</w:t>
+      </w:r>
+      <w:r>
+        <w:rPr>
+          <w:szCs w:val="24"/>
+        </w:rPr>
+        <w:br/>
+        <w:t xml:space="preserve">La complejidad final sería de O( 2N + ~2Nlog(N) + N^2 + </w:t>
+      </w:r>
+      <w:proofErr w:type="spellStart"/>
+      <w:r>
+        <w:rPr>
+          <w:szCs w:val="24"/>
+        </w:rPr>
+        <w:t>NlogN</w:t>
+      </w:r>
+      <w:proofErr w:type="spellEnd"/>
+      <w:r>
+        <w:rPr>
+          <w:szCs w:val="24"/>
+        </w:rPr>
+        <w:t>)</w:t>
+      </w:r>
+    </w:p>
+    <w:p>
+      <w:pPr>
+        <w:spacing w:after="0" w:line="240" w:lineRule="auto"/>
+        <w:ind w:left="0" w:right="0" w:firstLine="0"/>
+        <w:rPr>
+          <w:color w:val="auto"/>
+          <w:szCs w:val="24"/>
+        </w:rPr>
+      </w:pPr>
+    </w:p>
+    <w:p>
+      <w:pPr>
+        <w:spacing w:after="0" w:line="240" w:lineRule="auto"/>
+        <w:ind w:left="0" w:right="0" w:firstLine="0"/>
+        <w:rPr>
+          <w:color w:val="auto"/>
+          <w:szCs w:val="24"/>
+        </w:rPr>
+      </w:pPr>
+      <w:r>
+        <w:rPr>
+          <w:b/>
+          <w:bCs/>
+          <w:sz w:val="22"/>
+        </w:rPr>
+        <w:t>Requerimiento 6 (BONO Grupal): Visualizar los avistamientos de una zona geográfica.</w:t>
       </w:r>
     </w:p>
     <w:p>
@@ -3901,2534 +5525,132 @@
         </w:numPr>
         <w:ind w:right="0" w:hanging="360"/>
       </w:pPr>
-      <w:proofErr w:type="spellStart"/>
-      <w:r>
-        <w:t>ArtistByDate</w:t>
-      </w:r>
-      <w:proofErr w:type="spellEnd"/>
-      <w:r>
-        <w:t xml:space="preserve">: Que tiene una complejidad de O(1) por cada búsqueda que realiza, ya que, extrae los números de un </w:t>
-      </w:r>
-      <w:proofErr w:type="spellStart"/>
-      <w:r>
-        <w:t>map</w:t>
-      </w:r>
-      <w:proofErr w:type="spellEnd"/>
-      <w:r>
-        <w:t xml:space="preserve"> con unas llaves dadas. Al final, la complejidad vendría siendo la longitud del rango de fechas. </w:t>
-      </w:r>
-    </w:p>
-    <w:p>
-      <w:pPr>
-        <w:spacing w:after="27" w:line="259" w:lineRule="auto"/>
-        <w:ind w:left="720" w:right="0" w:firstLine="0"/>
-      </w:pPr>
-      <w:r>
-        <w:t xml:space="preserve"> </w:t>
-      </w:r>
-      <w:r>
+      <w:r>
+        <w:rPr>
+          <w:sz w:val="22"/>
+        </w:rPr>
         <w:tab/>
-        <w:t xml:space="preserve"> </w:t>
-      </w:r>
-      <w:r>
-        <w:tab/>
-        <w:t xml:space="preserve">         </w:t>
-      </w:r>
-    </w:p>
-    <w:p>
-      <w:pPr>
-        <w:numPr>
-          <w:ilvl w:val="0"/>
-          <w:numId w:val="1"/>
-        </w:numPr>
-        <w:ind w:right="0" w:hanging="360"/>
-      </w:pPr>
-      <w:proofErr w:type="spellStart"/>
-      <w:r>
-        <w:t>GetSixArtworks</w:t>
-      </w:r>
-      <w:proofErr w:type="spellEnd"/>
-      <w:r>
-        <w:t xml:space="preserve">: Tiene una complejidad de O(6), ya que busca 6 elementos de un ARRAY_LIST. </w:t>
-      </w:r>
-    </w:p>
-    <w:p>
-      <w:pPr>
-        <w:spacing w:after="0" w:line="259" w:lineRule="auto"/>
-        <w:ind w:left="720" w:right="0" w:firstLine="0"/>
-      </w:pPr>
-      <w:r>
-        <w:t xml:space="preserve"> </w:t>
-      </w:r>
-    </w:p>
-    <w:p>
-      <w:pPr>
-        <w:spacing w:after="0" w:line="259" w:lineRule="auto"/>
-        <w:ind w:left="0" w:right="853" w:firstLine="0"/>
-        <w:jc w:val="right"/>
-      </w:pPr>
-      <w:r>
-        <w:rPr>
-          <w:noProof/>
-        </w:rPr>
-        <w:lastRenderedPageBreak/>
-        <w:drawing>
-          <wp:inline distT="0" distB="0" distL="0" distR="0" wp14:anchorId="3A90B805" wp14:editId="5CF06A3C">
-            <wp:extent cx="4572000" cy="3486150"/>
-            <wp:effectExtent l="0" t="0" r="0" b="0"/>
-            <wp:docPr id="1295" name="Picture 1295"/>
-            <wp:cNvGraphicFramePr/>
-            <a:graphic xmlns:a="http://schemas.openxmlformats.org/drawingml/2006/main">
-              <a:graphicData uri="http://schemas.openxmlformats.org/drawingml/2006/picture">
-                <pic:pic xmlns:pic="http://schemas.openxmlformats.org/drawingml/2006/picture">
-                  <pic:nvPicPr>
-                    <pic:cNvPr id="1295" name="Picture 1295"/>
-                    <pic:cNvPicPr/>
-                  </pic:nvPicPr>
-                  <pic:blipFill>
-                    <a:blip r:embed="rId8"/>
-                    <a:stretch>
-                      <a:fillRect/>
-                    </a:stretch>
-                  </pic:blipFill>
-                  <pic:spPr>
-                    <a:xfrm>
-                      <a:off x="0" y="0"/>
-                      <a:ext cx="4572000" cy="3486150"/>
-                    </a:xfrm>
-                    <a:prstGeom prst="rect">
-                      <a:avLst/>
-                    </a:prstGeom>
-                  </pic:spPr>
-                </pic:pic>
-              </a:graphicData>
-            </a:graphic>
-          </wp:inline>
-        </w:drawing>
-      </w:r>
-      <w:r>
-        <w:t xml:space="preserve"> </w:t>
-      </w:r>
-    </w:p>
-    <w:p>
-      <w:pPr>
-        <w:spacing w:after="0" w:line="259" w:lineRule="auto"/>
-        <w:ind w:left="708" w:right="0" w:firstLine="0"/>
-      </w:pPr>
-      <w:r>
-        <w:t xml:space="preserve"> </w:t>
-      </w:r>
-    </w:p>
-    <w:p>
-      <w:pPr>
-        <w:ind w:left="708" w:right="0" w:firstLine="0"/>
-      </w:pPr>
-      <w:r>
-        <w:t xml:space="preserve">Si comparamos lo datos obtenidos en el reto 1 y 2. </w:t>
-      </w:r>
-    </w:p>
-    <w:tbl>
-      <w:tblPr>
-        <w:tblStyle w:val="TableGrid"/>
-        <w:tblW w:w="9016" w:type="dxa"/>
-        <w:tblInd w:w="5" w:type="dxa"/>
-        <w:tblCellMar>
-          <w:top w:w="14" w:type="dxa"/>
-          <w:left w:w="108" w:type="dxa"/>
-          <w:right w:w="115" w:type="dxa"/>
-        </w:tblCellMar>
-        <w:tblLook w:val="04A0" w:firstRow="1" w:lastRow="0" w:firstColumn="1" w:lastColumn="0" w:noHBand="0" w:noVBand="1"/>
-      </w:tblPr>
-      <w:tblGrid>
-        <w:gridCol w:w="886"/>
-        <w:gridCol w:w="5125"/>
-        <w:gridCol w:w="3005"/>
-      </w:tblGrid>
-      <w:tr>
-        <w:trPr>
-          <w:trHeight w:val="286"/>
-        </w:trPr>
-        <w:tc>
-          <w:tcPr>
-            <w:tcW w:w="886" w:type="dxa"/>
-            <w:tcBorders>
-              <w:top w:val="single" w:sz="4" w:space="0" w:color="000000"/>
-              <w:left w:val="single" w:sz="4" w:space="0" w:color="000000"/>
-              <w:bottom w:val="single" w:sz="4" w:space="0" w:color="000000"/>
-              <w:right w:val="single" w:sz="4" w:space="0" w:color="000000"/>
-            </w:tcBorders>
-          </w:tcPr>
-          <w:p>
-            <w:pPr>
-              <w:spacing w:after="0" w:line="259" w:lineRule="auto"/>
-              <w:ind w:left="0" w:right="0" w:firstLine="0"/>
-            </w:pPr>
-            <w:proofErr w:type="spellStart"/>
-            <w:r>
-              <w:rPr>
-                <w:b/>
-              </w:rPr>
-              <w:t>Pct</w:t>
-            </w:r>
-            <w:proofErr w:type="spellEnd"/>
-            <w:r>
-              <w:rPr>
-                <w:b/>
-              </w:rPr>
-              <w:t xml:space="preserve"> </w:t>
-            </w:r>
-          </w:p>
-        </w:tc>
-        <w:tc>
-          <w:tcPr>
-            <w:tcW w:w="5125" w:type="dxa"/>
-            <w:tcBorders>
-              <w:top w:val="single" w:sz="4" w:space="0" w:color="000000"/>
-              <w:left w:val="single" w:sz="4" w:space="0" w:color="000000"/>
-              <w:bottom w:val="single" w:sz="4" w:space="0" w:color="000000"/>
-              <w:right w:val="single" w:sz="4" w:space="0" w:color="000000"/>
-            </w:tcBorders>
-          </w:tcPr>
-          <w:p>
-            <w:pPr>
-              <w:spacing w:after="0" w:line="259" w:lineRule="auto"/>
-              <w:ind w:left="0" w:right="0" w:firstLine="0"/>
-            </w:pPr>
-            <w:r>
-              <w:rPr>
-                <w:b/>
-              </w:rPr>
-              <w:t xml:space="preserve">Reto 1 </w:t>
-            </w:r>
-          </w:p>
-        </w:tc>
-        <w:tc>
-          <w:tcPr>
-            <w:tcW w:w="3005" w:type="dxa"/>
-            <w:tcBorders>
-              <w:top w:val="single" w:sz="4" w:space="0" w:color="000000"/>
-              <w:left w:val="single" w:sz="4" w:space="0" w:color="000000"/>
-              <w:bottom w:val="single" w:sz="4" w:space="0" w:color="000000"/>
-              <w:right w:val="single" w:sz="4" w:space="0" w:color="000000"/>
-            </w:tcBorders>
-          </w:tcPr>
-          <w:p>
-            <w:pPr>
-              <w:spacing w:after="0" w:line="259" w:lineRule="auto"/>
-              <w:ind w:left="0" w:right="0" w:firstLine="0"/>
-            </w:pPr>
-            <w:r>
-              <w:rPr>
-                <w:b/>
-              </w:rPr>
-              <w:t xml:space="preserve">Reto 2 </w:t>
-            </w:r>
-          </w:p>
-        </w:tc>
-      </w:tr>
-      <w:tr>
-        <w:trPr>
-          <w:trHeight w:val="310"/>
-        </w:trPr>
-        <w:tc>
-          <w:tcPr>
-            <w:tcW w:w="886" w:type="dxa"/>
-            <w:tcBorders>
-              <w:top w:val="single" w:sz="4" w:space="0" w:color="000000"/>
-              <w:left w:val="single" w:sz="4" w:space="0" w:color="000000"/>
-              <w:bottom w:val="single" w:sz="4" w:space="0" w:color="000000"/>
-              <w:right w:val="single" w:sz="4" w:space="0" w:color="000000"/>
-            </w:tcBorders>
-          </w:tcPr>
-          <w:p>
-            <w:pPr>
-              <w:spacing w:after="0" w:line="259" w:lineRule="auto"/>
-              <w:ind w:left="0" w:right="0" w:firstLine="0"/>
-            </w:pPr>
-            <w:r>
-              <w:t xml:space="preserve">Small </w:t>
-            </w:r>
-          </w:p>
-        </w:tc>
-        <w:tc>
-          <w:tcPr>
-            <w:tcW w:w="5125" w:type="dxa"/>
-            <w:tcBorders>
-              <w:top w:val="single" w:sz="4" w:space="0" w:color="000000"/>
-              <w:left w:val="single" w:sz="4" w:space="0" w:color="000000"/>
-              <w:bottom w:val="single" w:sz="4" w:space="0" w:color="000000"/>
-              <w:right w:val="single" w:sz="4" w:space="0" w:color="000000"/>
-            </w:tcBorders>
-          </w:tcPr>
-          <w:p>
-            <w:pPr>
-              <w:spacing w:after="0" w:line="259" w:lineRule="auto"/>
-              <w:ind w:left="0" w:right="0" w:firstLine="0"/>
-            </w:pPr>
-            <w:r>
-              <w:t xml:space="preserve">91.85699999997 ms  </w:t>
-            </w:r>
-          </w:p>
-        </w:tc>
-        <w:tc>
-          <w:tcPr>
-            <w:tcW w:w="3005" w:type="dxa"/>
-            <w:tcBorders>
-              <w:top w:val="single" w:sz="4" w:space="0" w:color="000000"/>
-              <w:left w:val="single" w:sz="4" w:space="0" w:color="000000"/>
-              <w:bottom w:val="single" w:sz="4" w:space="0" w:color="000000"/>
-              <w:right w:val="single" w:sz="4" w:space="0" w:color="000000"/>
-            </w:tcBorders>
-          </w:tcPr>
-          <w:p>
-            <w:pPr>
-              <w:spacing w:after="0" w:line="259" w:lineRule="auto"/>
-              <w:ind w:left="4" w:right="0" w:firstLine="0"/>
-              <w:jc w:val="center"/>
-            </w:pPr>
-            <w:r>
-              <w:t xml:space="preserve">21.28 ms </w:t>
-            </w:r>
-          </w:p>
-        </w:tc>
-      </w:tr>
-      <w:tr>
-        <w:trPr>
-          <w:trHeight w:val="605"/>
-        </w:trPr>
-        <w:tc>
-          <w:tcPr>
-            <w:tcW w:w="886" w:type="dxa"/>
-            <w:tcBorders>
-              <w:top w:val="single" w:sz="4" w:space="0" w:color="000000"/>
-              <w:left w:val="single" w:sz="4" w:space="0" w:color="000000"/>
-              <w:bottom w:val="single" w:sz="4" w:space="0" w:color="000000"/>
-              <w:right w:val="single" w:sz="4" w:space="0" w:color="000000"/>
-            </w:tcBorders>
-          </w:tcPr>
-          <w:p>
-            <w:pPr>
-              <w:spacing w:after="0" w:line="259" w:lineRule="auto"/>
-              <w:ind w:left="0" w:right="0" w:firstLine="0"/>
-            </w:pPr>
-            <w:r>
-              <w:t xml:space="preserve">10pct </w:t>
-            </w:r>
-          </w:p>
-        </w:tc>
-        <w:tc>
-          <w:tcPr>
-            <w:tcW w:w="5125" w:type="dxa"/>
-            <w:tcBorders>
-              <w:top w:val="single" w:sz="4" w:space="0" w:color="000000"/>
-              <w:left w:val="single" w:sz="4" w:space="0" w:color="000000"/>
-              <w:bottom w:val="single" w:sz="4" w:space="0" w:color="000000"/>
-              <w:right w:val="single" w:sz="4" w:space="0" w:color="000000"/>
-            </w:tcBorders>
-          </w:tcPr>
-          <w:p>
-            <w:pPr>
-              <w:spacing w:after="0" w:line="259" w:lineRule="auto"/>
-              <w:ind w:left="0" w:right="0" w:firstLine="0"/>
-            </w:pPr>
-            <w:r>
-              <w:t xml:space="preserve">222.466000000000072 ms </w:t>
-            </w:r>
-          </w:p>
-          <w:p>
-            <w:pPr>
-              <w:spacing w:after="0" w:line="259" w:lineRule="auto"/>
-              <w:ind w:left="0" w:right="0" w:firstLine="0"/>
-            </w:pPr>
-            <w:r>
-              <w:t xml:space="preserve"> </w:t>
-            </w:r>
-          </w:p>
-        </w:tc>
-        <w:tc>
-          <w:tcPr>
-            <w:tcW w:w="3005" w:type="dxa"/>
-            <w:tcBorders>
-              <w:top w:val="single" w:sz="4" w:space="0" w:color="000000"/>
-              <w:left w:val="single" w:sz="4" w:space="0" w:color="000000"/>
-              <w:bottom w:val="single" w:sz="4" w:space="0" w:color="000000"/>
-              <w:right w:val="single" w:sz="4" w:space="0" w:color="000000"/>
-            </w:tcBorders>
-          </w:tcPr>
-          <w:p>
-            <w:pPr>
-              <w:spacing w:after="0" w:line="259" w:lineRule="auto"/>
-              <w:ind w:left="4" w:right="0" w:firstLine="0"/>
-              <w:jc w:val="center"/>
-            </w:pPr>
-            <w:r>
-              <w:t xml:space="preserve">86.0369 ms </w:t>
-            </w:r>
-          </w:p>
-          <w:p>
-            <w:pPr>
-              <w:spacing w:after="0" w:line="259" w:lineRule="auto"/>
-              <w:ind w:left="68" w:right="0" w:firstLine="0"/>
-              <w:jc w:val="center"/>
-            </w:pPr>
-            <w:r>
-              <w:t xml:space="preserve"> </w:t>
-            </w:r>
-          </w:p>
-        </w:tc>
-      </w:tr>
-      <w:tr>
-        <w:trPr>
-          <w:trHeight w:val="307"/>
-        </w:trPr>
-        <w:tc>
-          <w:tcPr>
-            <w:tcW w:w="886" w:type="dxa"/>
-            <w:tcBorders>
-              <w:top w:val="single" w:sz="4" w:space="0" w:color="000000"/>
-              <w:left w:val="single" w:sz="4" w:space="0" w:color="000000"/>
-              <w:bottom w:val="single" w:sz="4" w:space="0" w:color="000000"/>
-              <w:right w:val="single" w:sz="4" w:space="0" w:color="000000"/>
-            </w:tcBorders>
-          </w:tcPr>
-          <w:p>
-            <w:pPr>
-              <w:spacing w:after="0" w:line="259" w:lineRule="auto"/>
-              <w:ind w:left="0" w:right="0" w:firstLine="0"/>
-            </w:pPr>
-            <w:r>
-              <w:t xml:space="preserve">20pct </w:t>
-            </w:r>
-          </w:p>
-        </w:tc>
-        <w:tc>
-          <w:tcPr>
-            <w:tcW w:w="5125" w:type="dxa"/>
-            <w:tcBorders>
-              <w:top w:val="single" w:sz="4" w:space="0" w:color="000000"/>
-              <w:left w:val="single" w:sz="4" w:space="0" w:color="000000"/>
-              <w:bottom w:val="single" w:sz="4" w:space="0" w:color="000000"/>
-              <w:right w:val="single" w:sz="4" w:space="0" w:color="000000"/>
-            </w:tcBorders>
-          </w:tcPr>
-          <w:p>
-            <w:pPr>
-              <w:spacing w:after="0" w:line="259" w:lineRule="auto"/>
-              <w:ind w:left="0" w:right="0" w:firstLine="0"/>
-            </w:pPr>
-            <w:r>
-              <w:t xml:space="preserve">241.0570 ms </w:t>
-            </w:r>
-          </w:p>
-        </w:tc>
-        <w:tc>
-          <w:tcPr>
-            <w:tcW w:w="3005" w:type="dxa"/>
-            <w:tcBorders>
-              <w:top w:val="single" w:sz="4" w:space="0" w:color="000000"/>
-              <w:left w:val="single" w:sz="4" w:space="0" w:color="000000"/>
-              <w:bottom w:val="single" w:sz="4" w:space="0" w:color="000000"/>
-              <w:right w:val="single" w:sz="4" w:space="0" w:color="000000"/>
-            </w:tcBorders>
-          </w:tcPr>
-          <w:p>
-            <w:pPr>
-              <w:spacing w:after="0" w:line="259" w:lineRule="auto"/>
-              <w:ind w:left="5" w:right="0" w:firstLine="0"/>
-              <w:jc w:val="center"/>
-            </w:pPr>
-            <w:r>
-              <w:t xml:space="preserve">102.1549 ms </w:t>
-            </w:r>
-          </w:p>
-        </w:tc>
-      </w:tr>
-    </w:tbl>
-    <w:p>
-      <w:pPr>
-        <w:spacing w:after="0" w:line="259" w:lineRule="auto"/>
-        <w:ind w:left="360" w:right="0" w:firstLine="0"/>
-      </w:pPr>
-      <w:r>
-        <w:t xml:space="preserve"> </w:t>
-      </w:r>
-    </w:p>
-    <w:p>
-      <w:pPr>
-        <w:ind w:left="345" w:right="0" w:firstLine="0"/>
-      </w:pPr>
-      <w:r>
-        <w:t xml:space="preserve">Aquí directamente el segundo algoritmo es muchísimo más rápido y mantiene un incremento mucho menor al que maneja el primero. Es evidente que el crecimiento en promedio es de 20 en el segundo algoritmo y no aumenta demasiado, mientras que el primer algoritmo parece ser de mínimo 300. El algoritmo segundo resulta más efectivo sean pocos o muchos datos. </w:t>
-      </w:r>
-    </w:p>
-    <w:p>
-      <w:pPr>
-        <w:spacing w:after="0" w:line="259" w:lineRule="auto"/>
-        <w:ind w:left="0" w:right="0" w:firstLine="0"/>
-      </w:pPr>
-      <w:r>
-        <w:t xml:space="preserve"> </w:t>
-      </w:r>
-    </w:p>
-    <w:p>
-      <w:pPr>
-        <w:spacing w:after="182" w:line="258" w:lineRule="auto"/>
-        <w:ind w:left="-5" w:right="0" w:hanging="10"/>
-      </w:pPr>
-      <w:proofErr w:type="spellStart"/>
-      <w:r>
-        <w:rPr>
-          <w:b/>
-        </w:rPr>
-        <w:t>Req</w:t>
-      </w:r>
-      <w:proofErr w:type="spellEnd"/>
-      <w:r>
-        <w:rPr>
-          <w:b/>
-        </w:rPr>
-        <w:t xml:space="preserve"> 2: Listar cronológicamente las adquisiciones en un rango de fechas (Grupal)</w:t>
-      </w:r>
-      <w:r>
-        <w:t xml:space="preserve">. Se compone de: </w:t>
-      </w:r>
-    </w:p>
-    <w:p>
-      <w:pPr>
-        <w:numPr>
-          <w:ilvl w:val="0"/>
-          <w:numId w:val="1"/>
-        </w:numPr>
-        <w:ind w:right="0" w:hanging="360"/>
-      </w:pPr>
-      <w:proofErr w:type="spellStart"/>
-      <w:r>
-        <w:t>GetArtworksRange</w:t>
-      </w:r>
-      <w:proofErr w:type="spellEnd"/>
-      <w:r>
-        <w:t>, que contiene:</w:t>
-      </w:r>
-      <w:r>
-        <w:rPr>
-          <w:b/>
-        </w:rPr>
-        <w:t xml:space="preserve"> </w:t>
-      </w:r>
-    </w:p>
-    <w:p>
-      <w:pPr>
-        <w:numPr>
-          <w:ilvl w:val="1"/>
-          <w:numId w:val="1"/>
-        </w:numPr>
-        <w:ind w:right="0" w:hanging="360"/>
-      </w:pPr>
-      <w:r>
-        <w:t xml:space="preserve">Un algoritmo con complejidad O(n) que se encarga de buscar aquellas obras que estén en el rango. </w:t>
-      </w:r>
-    </w:p>
-    <w:p>
-      <w:pPr>
-        <w:numPr>
-          <w:ilvl w:val="1"/>
-          <w:numId w:val="1"/>
-        </w:numPr>
-        <w:ind w:right="0" w:hanging="360"/>
-      </w:pPr>
-      <w:r>
-        <w:t>Un algoritmo con complejidad de O(</w:t>
-      </w:r>
-      <w:proofErr w:type="spellStart"/>
-      <w:r>
-        <w:t>nLog</w:t>
-      </w:r>
-      <w:proofErr w:type="spellEnd"/>
-      <w:r>
-        <w:t xml:space="preserve">(n)) que aplica </w:t>
-      </w:r>
-      <w:proofErr w:type="spellStart"/>
-      <w:r>
-        <w:t>MergeSort</w:t>
-      </w:r>
-      <w:proofErr w:type="spellEnd"/>
-      <w:r>
-        <w:t xml:space="preserve"> a los </w:t>
-      </w:r>
-      <w:proofErr w:type="spellStart"/>
-      <w:r>
-        <w:t>artworks</w:t>
-      </w:r>
-      <w:proofErr w:type="spellEnd"/>
-      <w:r>
-        <w:t xml:space="preserve"> extraídos y luego saca los primeros 10  </w:t>
-      </w:r>
-    </w:p>
-    <w:p>
-      <w:pPr>
-        <w:numPr>
-          <w:ilvl w:val="0"/>
-          <w:numId w:val="1"/>
-        </w:numPr>
-        <w:ind w:right="0" w:hanging="360"/>
-      </w:pPr>
-      <w:proofErr w:type="spellStart"/>
-      <w:r>
-        <w:t>countUniqueArtists</w:t>
-      </w:r>
-      <w:proofErr w:type="spellEnd"/>
-      <w:r>
-        <w:t xml:space="preserve">, el cual tiene una complejidad de O(n) que se encargara de contar los artistas solo una vez cada uno. </w:t>
-      </w:r>
-    </w:p>
-    <w:p>
-      <w:pPr>
-        <w:numPr>
-          <w:ilvl w:val="0"/>
-          <w:numId w:val="1"/>
-        </w:numPr>
-        <w:ind w:right="0" w:hanging="360"/>
-      </w:pPr>
-      <w:proofErr w:type="spellStart"/>
-      <w:r>
-        <w:t>getPurchasedArtworks</w:t>
-      </w:r>
-      <w:proofErr w:type="spellEnd"/>
-      <w:r>
-        <w:t xml:space="preserve">, el cual tiene una complejidad de O(n) que se encarga de contar las obras que hayan sido compradas por el </w:t>
-      </w:r>
-      <w:proofErr w:type="spellStart"/>
-      <w:r>
-        <w:t>MoMA</w:t>
-      </w:r>
-      <w:proofErr w:type="spellEnd"/>
-      <w:r>
-        <w:t xml:space="preserve"> </w:t>
-      </w:r>
-    </w:p>
-    <w:p>
-      <w:pPr>
-        <w:numPr>
-          <w:ilvl w:val="0"/>
-          <w:numId w:val="1"/>
-        </w:numPr>
-        <w:ind w:right="0" w:hanging="360"/>
-      </w:pPr>
-      <w:proofErr w:type="spellStart"/>
-      <w:r>
-        <w:lastRenderedPageBreak/>
-        <w:t>getSixArtworks</w:t>
-      </w:r>
-      <w:proofErr w:type="spellEnd"/>
-      <w:r>
-        <w:t xml:space="preserve">, el cual tiene una complejidad de O(n) que se encarga de extraer las 3 primeras y 3 últimas obras en la lista del rango y generar un </w:t>
-      </w:r>
-      <w:proofErr w:type="spellStart"/>
-      <w:r>
-        <w:t>DataFrame</w:t>
-      </w:r>
-      <w:proofErr w:type="spellEnd"/>
-      <w:r>
-        <w:t xml:space="preserve"> </w:t>
-      </w:r>
-    </w:p>
-    <w:p>
-      <w:pPr>
-        <w:spacing w:after="146" w:line="259" w:lineRule="auto"/>
-        <w:ind w:left="720" w:right="0" w:firstLine="0"/>
-      </w:pPr>
-      <w:r>
-        <w:t xml:space="preserve"> </w:t>
-      </w:r>
-    </w:p>
-    <w:p>
-      <w:pPr>
-        <w:spacing w:after="0" w:line="259" w:lineRule="auto"/>
-        <w:ind w:left="708" w:right="0" w:firstLine="0"/>
-      </w:pPr>
-      <w:r>
-        <w:rPr>
-          <w:noProof/>
-        </w:rPr>
-        <w:drawing>
-          <wp:inline distT="0" distB="0" distL="0" distR="0" wp14:anchorId="0E287882" wp14:editId="41A3DE9B">
-            <wp:extent cx="4272407" cy="1842135"/>
-            <wp:effectExtent l="0" t="0" r="0" b="0"/>
-            <wp:docPr id="1546" name="Picture 1546"/>
-            <wp:cNvGraphicFramePr/>
-            <a:graphic xmlns:a="http://schemas.openxmlformats.org/drawingml/2006/main">
-              <a:graphicData uri="http://schemas.openxmlformats.org/drawingml/2006/picture">
-                <pic:pic xmlns:pic="http://schemas.openxmlformats.org/drawingml/2006/picture">
-                  <pic:nvPicPr>
-                    <pic:cNvPr id="1546" name="Picture 1546"/>
-                    <pic:cNvPicPr/>
-                  </pic:nvPicPr>
-                  <pic:blipFill>
-                    <a:blip r:embed="rId9"/>
-                    <a:stretch>
-                      <a:fillRect/>
-                    </a:stretch>
-                  </pic:blipFill>
-                  <pic:spPr>
-                    <a:xfrm>
-                      <a:off x="0" y="0"/>
-                      <a:ext cx="4272407" cy="1842135"/>
-                    </a:xfrm>
-                    <a:prstGeom prst="rect">
-                      <a:avLst/>
-                    </a:prstGeom>
-                  </pic:spPr>
-                </pic:pic>
-              </a:graphicData>
-            </a:graphic>
-          </wp:inline>
-        </w:drawing>
-      </w:r>
-      <w:r>
-        <w:t xml:space="preserve"> </w:t>
-      </w:r>
-    </w:p>
-    <w:p>
-      <w:pPr>
-        <w:spacing w:after="0" w:line="259" w:lineRule="auto"/>
-        <w:ind w:left="708" w:right="0" w:firstLine="0"/>
-      </w:pPr>
-      <w:r>
-        <w:t xml:space="preserve"> </w:t>
-      </w:r>
-    </w:p>
-    <w:p>
-      <w:pPr>
-        <w:spacing w:after="0" w:line="259" w:lineRule="auto"/>
-        <w:ind w:left="708" w:right="0" w:firstLine="0"/>
-      </w:pPr>
-      <w:r>
-        <w:t xml:space="preserve"> </w:t>
-      </w:r>
-    </w:p>
-    <w:tbl>
-      <w:tblPr>
-        <w:tblStyle w:val="TableGrid"/>
-        <w:tblW w:w="9016" w:type="dxa"/>
-        <w:tblInd w:w="5" w:type="dxa"/>
-        <w:tblCellMar>
-          <w:top w:w="14" w:type="dxa"/>
-          <w:left w:w="108" w:type="dxa"/>
-          <w:right w:w="115" w:type="dxa"/>
-        </w:tblCellMar>
-        <w:tblLook w:val="04A0" w:firstRow="1" w:lastRow="0" w:firstColumn="1" w:lastColumn="0" w:noHBand="0" w:noVBand="1"/>
-      </w:tblPr>
-      <w:tblGrid>
-        <w:gridCol w:w="886"/>
-        <w:gridCol w:w="5125"/>
-        <w:gridCol w:w="3005"/>
-      </w:tblGrid>
-      <w:tr>
-        <w:trPr>
-          <w:trHeight w:val="286"/>
-        </w:trPr>
-        <w:tc>
-          <w:tcPr>
-            <w:tcW w:w="886" w:type="dxa"/>
-            <w:tcBorders>
-              <w:top w:val="single" w:sz="4" w:space="0" w:color="000000"/>
-              <w:left w:val="single" w:sz="4" w:space="0" w:color="000000"/>
-              <w:bottom w:val="single" w:sz="4" w:space="0" w:color="000000"/>
-              <w:right w:val="single" w:sz="4" w:space="0" w:color="000000"/>
-            </w:tcBorders>
-          </w:tcPr>
-          <w:p>
-            <w:pPr>
-              <w:spacing w:after="0" w:line="259" w:lineRule="auto"/>
-              <w:ind w:left="0" w:right="0" w:firstLine="0"/>
-            </w:pPr>
-            <w:proofErr w:type="spellStart"/>
-            <w:r>
-              <w:rPr>
-                <w:b/>
-              </w:rPr>
-              <w:t>Pct</w:t>
-            </w:r>
-            <w:proofErr w:type="spellEnd"/>
-            <w:r>
-              <w:rPr>
-                <w:b/>
-              </w:rPr>
-              <w:t xml:space="preserve"> </w:t>
-            </w:r>
-          </w:p>
-        </w:tc>
-        <w:tc>
-          <w:tcPr>
-            <w:tcW w:w="5125" w:type="dxa"/>
-            <w:tcBorders>
-              <w:top w:val="single" w:sz="4" w:space="0" w:color="000000"/>
-              <w:left w:val="single" w:sz="4" w:space="0" w:color="000000"/>
-              <w:bottom w:val="single" w:sz="4" w:space="0" w:color="000000"/>
-              <w:right w:val="single" w:sz="4" w:space="0" w:color="000000"/>
-            </w:tcBorders>
-          </w:tcPr>
-          <w:p>
-            <w:pPr>
-              <w:spacing w:after="0" w:line="259" w:lineRule="auto"/>
-              <w:ind w:left="0" w:right="0" w:firstLine="0"/>
-            </w:pPr>
-            <w:r>
-              <w:rPr>
-                <w:b/>
-              </w:rPr>
-              <w:t xml:space="preserve">Reto 1 </w:t>
-            </w:r>
-          </w:p>
-        </w:tc>
-        <w:tc>
-          <w:tcPr>
-            <w:tcW w:w="3005" w:type="dxa"/>
-            <w:tcBorders>
-              <w:top w:val="single" w:sz="4" w:space="0" w:color="000000"/>
-              <w:left w:val="single" w:sz="4" w:space="0" w:color="000000"/>
-              <w:bottom w:val="single" w:sz="4" w:space="0" w:color="000000"/>
-              <w:right w:val="single" w:sz="4" w:space="0" w:color="000000"/>
-            </w:tcBorders>
-          </w:tcPr>
-          <w:p>
-            <w:pPr>
-              <w:spacing w:after="0" w:line="259" w:lineRule="auto"/>
-              <w:ind w:left="0" w:right="0" w:firstLine="0"/>
-            </w:pPr>
-            <w:r>
-              <w:rPr>
-                <w:b/>
-              </w:rPr>
-              <w:t xml:space="preserve">Reto 2 </w:t>
-            </w:r>
-          </w:p>
-        </w:tc>
-      </w:tr>
-      <w:tr>
-        <w:trPr>
-          <w:trHeight w:val="307"/>
-        </w:trPr>
-        <w:tc>
-          <w:tcPr>
-            <w:tcW w:w="886" w:type="dxa"/>
-            <w:tcBorders>
-              <w:top w:val="single" w:sz="4" w:space="0" w:color="000000"/>
-              <w:left w:val="single" w:sz="4" w:space="0" w:color="000000"/>
-              <w:bottom w:val="single" w:sz="4" w:space="0" w:color="000000"/>
-              <w:right w:val="single" w:sz="4" w:space="0" w:color="000000"/>
-            </w:tcBorders>
-          </w:tcPr>
-          <w:p>
-            <w:pPr>
-              <w:spacing w:after="0" w:line="259" w:lineRule="auto"/>
-              <w:ind w:left="0" w:right="0" w:firstLine="0"/>
-            </w:pPr>
-            <w:r>
-              <w:t xml:space="preserve">Small </w:t>
-            </w:r>
-          </w:p>
-        </w:tc>
-        <w:tc>
-          <w:tcPr>
-            <w:tcW w:w="5125" w:type="dxa"/>
-            <w:tcBorders>
-              <w:top w:val="single" w:sz="4" w:space="0" w:color="000000"/>
-              <w:left w:val="single" w:sz="4" w:space="0" w:color="000000"/>
-              <w:bottom w:val="single" w:sz="4" w:space="0" w:color="000000"/>
-              <w:right w:val="single" w:sz="4" w:space="0" w:color="000000"/>
-            </w:tcBorders>
-          </w:tcPr>
-          <w:p>
-            <w:pPr>
-              <w:spacing w:after="0" w:line="259" w:lineRule="auto"/>
-              <w:ind w:left="0" w:right="0" w:firstLine="0"/>
-            </w:pPr>
-            <w:r>
-              <w:t xml:space="preserve">60.79100000000004 ms  </w:t>
-            </w:r>
-          </w:p>
-        </w:tc>
-        <w:tc>
-          <w:tcPr>
-            <w:tcW w:w="3005" w:type="dxa"/>
-            <w:tcBorders>
-              <w:top w:val="single" w:sz="4" w:space="0" w:color="000000"/>
-              <w:left w:val="single" w:sz="4" w:space="0" w:color="000000"/>
-              <w:bottom w:val="single" w:sz="4" w:space="0" w:color="000000"/>
-              <w:right w:val="single" w:sz="4" w:space="0" w:color="000000"/>
-            </w:tcBorders>
-          </w:tcPr>
-          <w:p>
-            <w:pPr>
-              <w:spacing w:after="0" w:line="259" w:lineRule="auto"/>
-              <w:ind w:left="4" w:right="0" w:firstLine="0"/>
-              <w:jc w:val="center"/>
-            </w:pPr>
-            <w:r>
-              <w:t xml:space="preserve">858.031 ms </w:t>
-            </w:r>
-          </w:p>
-        </w:tc>
-      </w:tr>
-      <w:tr>
-        <w:trPr>
-          <w:trHeight w:val="607"/>
-        </w:trPr>
-        <w:tc>
-          <w:tcPr>
-            <w:tcW w:w="886" w:type="dxa"/>
-            <w:tcBorders>
-              <w:top w:val="single" w:sz="4" w:space="0" w:color="000000"/>
-              <w:left w:val="single" w:sz="4" w:space="0" w:color="000000"/>
-              <w:bottom w:val="single" w:sz="4" w:space="0" w:color="000000"/>
-              <w:right w:val="single" w:sz="4" w:space="0" w:color="000000"/>
-            </w:tcBorders>
-          </w:tcPr>
-          <w:p>
-            <w:pPr>
-              <w:spacing w:after="0" w:line="259" w:lineRule="auto"/>
-              <w:ind w:left="0" w:right="0" w:firstLine="0"/>
-            </w:pPr>
-            <w:r>
-              <w:t xml:space="preserve">10pct </w:t>
-            </w:r>
-          </w:p>
-        </w:tc>
-        <w:tc>
-          <w:tcPr>
-            <w:tcW w:w="5125" w:type="dxa"/>
-            <w:tcBorders>
-              <w:top w:val="single" w:sz="4" w:space="0" w:color="000000"/>
-              <w:left w:val="single" w:sz="4" w:space="0" w:color="000000"/>
-              <w:bottom w:val="single" w:sz="4" w:space="0" w:color="000000"/>
-              <w:right w:val="single" w:sz="4" w:space="0" w:color="000000"/>
-            </w:tcBorders>
-          </w:tcPr>
-          <w:p>
-            <w:pPr>
-              <w:spacing w:after="0" w:line="259" w:lineRule="auto"/>
-              <w:ind w:left="0" w:right="0" w:firstLine="0"/>
-            </w:pPr>
-            <w:r>
-              <w:t xml:space="preserve">571.2700000000002 ms </w:t>
-            </w:r>
-          </w:p>
-          <w:p>
-            <w:pPr>
-              <w:spacing w:after="0" w:line="259" w:lineRule="auto"/>
-              <w:ind w:left="0" w:right="0" w:firstLine="0"/>
-            </w:pPr>
-            <w:r>
-              <w:t xml:space="preserve"> </w:t>
-            </w:r>
-          </w:p>
-        </w:tc>
-        <w:tc>
-          <w:tcPr>
-            <w:tcW w:w="3005" w:type="dxa"/>
-            <w:tcBorders>
-              <w:top w:val="single" w:sz="4" w:space="0" w:color="000000"/>
-              <w:left w:val="single" w:sz="4" w:space="0" w:color="000000"/>
-              <w:bottom w:val="single" w:sz="4" w:space="0" w:color="000000"/>
-              <w:right w:val="single" w:sz="4" w:space="0" w:color="000000"/>
-            </w:tcBorders>
-          </w:tcPr>
-          <w:p>
-            <w:pPr>
-              <w:spacing w:after="0" w:line="259" w:lineRule="auto"/>
-              <w:ind w:left="4" w:right="0" w:firstLine="0"/>
-              <w:jc w:val="center"/>
-            </w:pPr>
-            <w:r>
-              <w:t xml:space="preserve">1128.558 ms </w:t>
-            </w:r>
-          </w:p>
-          <w:p>
-            <w:pPr>
-              <w:spacing w:after="0" w:line="259" w:lineRule="auto"/>
-              <w:ind w:left="68" w:right="0" w:firstLine="0"/>
-              <w:jc w:val="center"/>
-            </w:pPr>
-            <w:r>
-              <w:t xml:space="preserve"> </w:t>
-            </w:r>
-          </w:p>
-        </w:tc>
-      </w:tr>
-      <w:tr>
-        <w:trPr>
-          <w:trHeight w:val="605"/>
-        </w:trPr>
-        <w:tc>
-          <w:tcPr>
-            <w:tcW w:w="886" w:type="dxa"/>
-            <w:tcBorders>
-              <w:top w:val="single" w:sz="4" w:space="0" w:color="000000"/>
-              <w:left w:val="single" w:sz="4" w:space="0" w:color="000000"/>
-              <w:bottom w:val="single" w:sz="4" w:space="0" w:color="000000"/>
-              <w:right w:val="single" w:sz="4" w:space="0" w:color="000000"/>
-            </w:tcBorders>
-          </w:tcPr>
-          <w:p>
-            <w:pPr>
-              <w:spacing w:after="0" w:line="259" w:lineRule="auto"/>
-              <w:ind w:left="0" w:right="0" w:firstLine="0"/>
-            </w:pPr>
-            <w:r>
-              <w:t xml:space="preserve">20pct </w:t>
-            </w:r>
-          </w:p>
-        </w:tc>
-        <w:tc>
-          <w:tcPr>
-            <w:tcW w:w="5125" w:type="dxa"/>
-            <w:tcBorders>
-              <w:top w:val="single" w:sz="4" w:space="0" w:color="000000"/>
-              <w:left w:val="single" w:sz="4" w:space="0" w:color="000000"/>
-              <w:bottom w:val="single" w:sz="4" w:space="0" w:color="000000"/>
-              <w:right w:val="single" w:sz="4" w:space="0" w:color="000000"/>
-            </w:tcBorders>
-          </w:tcPr>
-          <w:p>
-            <w:pPr>
-              <w:spacing w:after="0" w:line="259" w:lineRule="auto"/>
-              <w:ind w:left="0" w:right="0" w:firstLine="0"/>
-            </w:pPr>
-            <w:r>
-              <w:t xml:space="preserve">956.53899 </w:t>
-            </w:r>
-          </w:p>
-          <w:p>
-            <w:pPr>
-              <w:spacing w:after="0" w:line="259" w:lineRule="auto"/>
-              <w:ind w:left="0" w:right="0" w:firstLine="0"/>
-            </w:pPr>
-            <w:r>
-              <w:t xml:space="preserve"> </w:t>
-            </w:r>
-          </w:p>
-        </w:tc>
-        <w:tc>
-          <w:tcPr>
-            <w:tcW w:w="3005" w:type="dxa"/>
-            <w:tcBorders>
-              <w:top w:val="single" w:sz="4" w:space="0" w:color="000000"/>
-              <w:left w:val="single" w:sz="4" w:space="0" w:color="000000"/>
-              <w:bottom w:val="single" w:sz="4" w:space="0" w:color="000000"/>
-              <w:right w:val="single" w:sz="4" w:space="0" w:color="000000"/>
-            </w:tcBorders>
-          </w:tcPr>
-          <w:p>
-            <w:pPr>
-              <w:spacing w:after="0" w:line="259" w:lineRule="auto"/>
-              <w:ind w:left="4" w:right="0" w:firstLine="0"/>
-              <w:jc w:val="center"/>
-            </w:pPr>
-            <w:r>
-              <w:t xml:space="preserve">1347.742 ms </w:t>
-            </w:r>
-          </w:p>
-          <w:p>
-            <w:pPr>
-              <w:spacing w:after="0" w:line="259" w:lineRule="auto"/>
-              <w:ind w:left="68" w:right="0" w:firstLine="0"/>
-              <w:jc w:val="center"/>
-            </w:pPr>
-            <w:r>
-              <w:t xml:space="preserve"> </w:t>
-            </w:r>
-          </w:p>
-        </w:tc>
-      </w:tr>
-    </w:tbl>
-    <w:p>
-      <w:pPr>
-        <w:spacing w:after="150"/>
-        <w:ind w:left="0" w:right="0" w:firstLine="360"/>
-      </w:pPr>
-      <w:r>
-        <w:t xml:space="preserve">Podemos ver que el crecimiento es lo que ha cambiado, pues, aunque uno puede pensar que el primer algoritmo es más rápido, podemos decir que aumenta demasiado entre porcentajes. Mientras, que él según algoritmo incrementa, pero de manera constante y mucha menor medida. El segundo algoritmo será más rápido entre más datos sean. </w:t>
-      </w:r>
-    </w:p>
-    <w:p>
-      <w:pPr>
-        <w:spacing w:after="158" w:line="259" w:lineRule="auto"/>
-        <w:ind w:left="0" w:right="0" w:firstLine="0"/>
-      </w:pPr>
-      <w:r>
-        <w:t xml:space="preserve"> </w:t>
-      </w:r>
-    </w:p>
-    <w:p>
-      <w:pPr>
-        <w:spacing w:after="182" w:line="258" w:lineRule="auto"/>
-        <w:ind w:left="-5" w:right="0" w:hanging="10"/>
-      </w:pPr>
-      <w:proofErr w:type="spellStart"/>
-      <w:r>
-        <w:rPr>
-          <w:b/>
-        </w:rPr>
-        <w:t>Req</w:t>
-      </w:r>
-      <w:proofErr w:type="spellEnd"/>
-      <w:r>
-        <w:rPr>
-          <w:b/>
-        </w:rPr>
-        <w:t xml:space="preserve"> 3: Clasificar las obras de un artista por técnica (Individual - Nicolas </w:t>
-      </w:r>
-      <w:proofErr w:type="spellStart"/>
-      <w:r>
-        <w:rPr>
-          <w:b/>
-        </w:rPr>
-        <w:t>Perez</w:t>
-      </w:r>
-      <w:proofErr w:type="spellEnd"/>
-      <w:r>
-        <w:rPr>
-          <w:b/>
-        </w:rPr>
-        <w:t xml:space="preserve">). </w:t>
-      </w:r>
-      <w:r>
-        <w:t>Se compone de:</w:t>
-      </w:r>
-      <w:r>
-        <w:rPr>
-          <w:b/>
-        </w:rPr>
-        <w:t xml:space="preserve"> </w:t>
-      </w:r>
-    </w:p>
-    <w:p>
-      <w:pPr>
-        <w:numPr>
-          <w:ilvl w:val="1"/>
-          <w:numId w:val="1"/>
-        </w:numPr>
-        <w:ind w:right="0" w:hanging="360"/>
-      </w:pPr>
-      <w:proofErr w:type="spellStart"/>
-      <w:r>
-        <w:t>ArtworksByArtist</w:t>
-      </w:r>
-      <w:proofErr w:type="spellEnd"/>
-      <w:r>
-        <w:t xml:space="preserve">: Que, a su vez, se compone de dos partes. En la primera, llama a otra función llamada </w:t>
-      </w:r>
-      <w:proofErr w:type="spellStart"/>
-      <w:r>
-        <w:t>getArtWorksList</w:t>
-      </w:r>
-      <w:proofErr w:type="spellEnd"/>
-      <w:r>
-        <w:t xml:space="preserve">, que crea un nuevo mapa donde las llaves serán los medios, y recorrerá toda la lista de obras para irlas ordenando según medio; su complejidad es O(n), siendo n el máximo de la </w:t>
-      </w:r>
-    </w:p>
-    <w:p>
-      <w:pPr>
-        <w:ind w:left="1440" w:right="0" w:firstLine="0"/>
-      </w:pPr>
-      <w:r>
-        <w:t xml:space="preserve">lista.  </w:t>
-      </w:r>
-    </w:p>
-    <w:p>
-      <w:pPr>
-        <w:spacing w:after="150"/>
-        <w:ind w:left="1440" w:right="0" w:firstLine="0"/>
-      </w:pPr>
-      <w:r>
-        <w:t>Luego, esta función con el mapa (Con las obras de un artista organizadas por medios) obtenido previamente, sacara sus llaves y empezara a extraer cada uno de los valores que hay, los cuales son listas con las obras según cada medio.  Y en una nueva lista ira guardando parejas de (lista, tamaño), donde la lista serán las obras y el tamaño será la cantidad de elementos por medio. Esto tendrá una complejidad de O(n), porque dependerá de las obras que tenga un artista, lo cual podrían ser todas las obras en el peor de los casos.</w:t>
-      </w:r>
-      <w:r>
-        <w:rPr>
-          <w:b/>
-        </w:rPr>
-        <w:t xml:space="preserve"> </w:t>
-      </w:r>
-    </w:p>
-    <w:p>
-      <w:pPr>
-        <w:spacing w:after="0" w:line="259" w:lineRule="auto"/>
-        <w:ind w:left="1440" w:right="0" w:firstLine="0"/>
-      </w:pPr>
-      <w:r>
-        <w:t xml:space="preserve"> </w:t>
-      </w:r>
-    </w:p>
-    <w:p>
-      <w:pPr>
-        <w:spacing w:after="0" w:line="259" w:lineRule="auto"/>
-        <w:ind w:left="0" w:right="325" w:firstLine="0"/>
-        <w:jc w:val="right"/>
-      </w:pPr>
-      <w:r>
-        <w:rPr>
-          <w:noProof/>
-        </w:rPr>
-        <w:lastRenderedPageBreak/>
-        <w:drawing>
-          <wp:inline distT="0" distB="0" distL="0" distR="0" wp14:anchorId="469FAFCF" wp14:editId="77286752">
-            <wp:extent cx="4572000" cy="1609725"/>
-            <wp:effectExtent l="0" t="0" r="0" b="0"/>
-            <wp:docPr id="1818" name="Picture 1818"/>
-            <wp:cNvGraphicFramePr/>
-            <a:graphic xmlns:a="http://schemas.openxmlformats.org/drawingml/2006/main">
-              <a:graphicData uri="http://schemas.openxmlformats.org/drawingml/2006/picture">
-                <pic:pic xmlns:pic="http://schemas.openxmlformats.org/drawingml/2006/picture">
-                  <pic:nvPicPr>
-                    <pic:cNvPr id="1818" name="Picture 1818"/>
-                    <pic:cNvPicPr/>
-                  </pic:nvPicPr>
-                  <pic:blipFill>
-                    <a:blip r:embed="rId10"/>
-                    <a:stretch>
-                      <a:fillRect/>
-                    </a:stretch>
-                  </pic:blipFill>
-                  <pic:spPr>
-                    <a:xfrm>
-                      <a:off x="0" y="0"/>
-                      <a:ext cx="4572000" cy="1609725"/>
-                    </a:xfrm>
-                    <a:prstGeom prst="rect">
-                      <a:avLst/>
-                    </a:prstGeom>
-                  </pic:spPr>
-                </pic:pic>
-              </a:graphicData>
-            </a:graphic>
-          </wp:inline>
-        </w:drawing>
-      </w:r>
-      <w:r>
-        <w:t xml:space="preserve"> </w:t>
-      </w:r>
-    </w:p>
-    <w:tbl>
-      <w:tblPr>
-        <w:tblStyle w:val="TableGrid"/>
-        <w:tblW w:w="9016" w:type="dxa"/>
-        <w:tblInd w:w="5" w:type="dxa"/>
-        <w:tblCellMar>
-          <w:top w:w="14" w:type="dxa"/>
-          <w:left w:w="108" w:type="dxa"/>
-          <w:right w:w="115" w:type="dxa"/>
-        </w:tblCellMar>
-        <w:tblLook w:val="04A0" w:firstRow="1" w:lastRow="0" w:firstColumn="1" w:lastColumn="0" w:noHBand="0" w:noVBand="1"/>
-      </w:tblPr>
-      <w:tblGrid>
-        <w:gridCol w:w="886"/>
-        <w:gridCol w:w="5125"/>
-        <w:gridCol w:w="3005"/>
-      </w:tblGrid>
-      <w:tr>
-        <w:trPr>
-          <w:trHeight w:val="286"/>
-        </w:trPr>
-        <w:tc>
-          <w:tcPr>
-            <w:tcW w:w="886" w:type="dxa"/>
-            <w:tcBorders>
-              <w:top w:val="single" w:sz="4" w:space="0" w:color="000000"/>
-              <w:left w:val="single" w:sz="4" w:space="0" w:color="000000"/>
-              <w:bottom w:val="single" w:sz="4" w:space="0" w:color="000000"/>
-              <w:right w:val="single" w:sz="4" w:space="0" w:color="000000"/>
-            </w:tcBorders>
-          </w:tcPr>
-          <w:p>
-            <w:pPr>
-              <w:spacing w:after="0" w:line="259" w:lineRule="auto"/>
-              <w:ind w:left="0" w:right="0" w:firstLine="0"/>
-            </w:pPr>
-            <w:proofErr w:type="spellStart"/>
-            <w:r>
-              <w:rPr>
-                <w:b/>
-              </w:rPr>
-              <w:t>Pct</w:t>
-            </w:r>
-            <w:proofErr w:type="spellEnd"/>
-            <w:r>
-              <w:rPr>
-                <w:b/>
-              </w:rPr>
-              <w:t xml:space="preserve"> </w:t>
-            </w:r>
-          </w:p>
-        </w:tc>
-        <w:tc>
-          <w:tcPr>
-            <w:tcW w:w="5125" w:type="dxa"/>
-            <w:tcBorders>
-              <w:top w:val="single" w:sz="4" w:space="0" w:color="000000"/>
-              <w:left w:val="single" w:sz="4" w:space="0" w:color="000000"/>
-              <w:bottom w:val="single" w:sz="4" w:space="0" w:color="000000"/>
-              <w:right w:val="single" w:sz="4" w:space="0" w:color="000000"/>
-            </w:tcBorders>
-          </w:tcPr>
-          <w:p>
-            <w:pPr>
-              <w:spacing w:after="0" w:line="259" w:lineRule="auto"/>
-              <w:ind w:left="0" w:right="0" w:firstLine="0"/>
-            </w:pPr>
-            <w:r>
-              <w:rPr>
-                <w:b/>
-              </w:rPr>
-              <w:t xml:space="preserve">Reto 1 </w:t>
-            </w:r>
-          </w:p>
-        </w:tc>
-        <w:tc>
-          <w:tcPr>
-            <w:tcW w:w="3005" w:type="dxa"/>
-            <w:tcBorders>
-              <w:top w:val="single" w:sz="4" w:space="0" w:color="000000"/>
-              <w:left w:val="single" w:sz="4" w:space="0" w:color="000000"/>
-              <w:bottom w:val="single" w:sz="4" w:space="0" w:color="000000"/>
-              <w:right w:val="single" w:sz="4" w:space="0" w:color="000000"/>
-            </w:tcBorders>
-          </w:tcPr>
-          <w:p>
-            <w:pPr>
-              <w:spacing w:after="0" w:line="259" w:lineRule="auto"/>
-              <w:ind w:left="0" w:right="0" w:firstLine="0"/>
-            </w:pPr>
-            <w:r>
-              <w:rPr>
-                <w:b/>
-              </w:rPr>
-              <w:t xml:space="preserve">Reto 2 </w:t>
-            </w:r>
-          </w:p>
-        </w:tc>
-      </w:tr>
-      <w:tr>
-        <w:trPr>
-          <w:trHeight w:val="562"/>
-        </w:trPr>
-        <w:tc>
-          <w:tcPr>
-            <w:tcW w:w="886" w:type="dxa"/>
-            <w:tcBorders>
-              <w:top w:val="single" w:sz="4" w:space="0" w:color="000000"/>
-              <w:left w:val="single" w:sz="4" w:space="0" w:color="000000"/>
-              <w:bottom w:val="single" w:sz="4" w:space="0" w:color="000000"/>
-              <w:right w:val="single" w:sz="4" w:space="0" w:color="000000"/>
-            </w:tcBorders>
-          </w:tcPr>
-          <w:p>
-            <w:pPr>
-              <w:spacing w:after="0" w:line="259" w:lineRule="auto"/>
-              <w:ind w:left="0" w:right="0" w:firstLine="0"/>
-            </w:pPr>
-            <w:r>
-              <w:t xml:space="preserve">Small </w:t>
-            </w:r>
-          </w:p>
-        </w:tc>
-        <w:tc>
-          <w:tcPr>
-            <w:tcW w:w="5125" w:type="dxa"/>
-            <w:tcBorders>
-              <w:top w:val="single" w:sz="4" w:space="0" w:color="000000"/>
-              <w:left w:val="single" w:sz="4" w:space="0" w:color="000000"/>
-              <w:bottom w:val="single" w:sz="4" w:space="0" w:color="000000"/>
-              <w:right w:val="single" w:sz="4" w:space="0" w:color="000000"/>
-            </w:tcBorders>
-          </w:tcPr>
-          <w:p>
-            <w:pPr>
-              <w:spacing w:after="0" w:line="259" w:lineRule="auto"/>
-              <w:ind w:left="0" w:right="0" w:firstLine="0"/>
-            </w:pPr>
-            <w:r>
-              <w:t xml:space="preserve">22.35700000000007 ms  </w:t>
-            </w:r>
-          </w:p>
-          <w:p>
-            <w:pPr>
-              <w:spacing w:after="0" w:line="259" w:lineRule="auto"/>
-              <w:ind w:left="0" w:right="0" w:firstLine="0"/>
-            </w:pPr>
-            <w:r>
-              <w:t xml:space="preserve">  </w:t>
-            </w:r>
-          </w:p>
-        </w:tc>
-        <w:tc>
-          <w:tcPr>
-            <w:tcW w:w="3005" w:type="dxa"/>
-            <w:tcBorders>
-              <w:top w:val="single" w:sz="4" w:space="0" w:color="000000"/>
-              <w:left w:val="single" w:sz="4" w:space="0" w:color="000000"/>
-              <w:bottom w:val="single" w:sz="4" w:space="0" w:color="000000"/>
-              <w:right w:val="single" w:sz="4" w:space="0" w:color="000000"/>
-            </w:tcBorders>
-          </w:tcPr>
-          <w:p>
-            <w:pPr>
-              <w:spacing w:after="0" w:line="259" w:lineRule="auto"/>
-              <w:ind w:left="5" w:right="0" w:firstLine="0"/>
-              <w:jc w:val="center"/>
-            </w:pPr>
-            <w:r>
-              <w:t xml:space="preserve">58.608 ms </w:t>
-            </w:r>
-          </w:p>
-        </w:tc>
-      </w:tr>
-      <w:tr>
-        <w:trPr>
-          <w:trHeight w:val="605"/>
-        </w:trPr>
-        <w:tc>
-          <w:tcPr>
-            <w:tcW w:w="886" w:type="dxa"/>
-            <w:tcBorders>
-              <w:top w:val="single" w:sz="4" w:space="0" w:color="000000"/>
-              <w:left w:val="single" w:sz="4" w:space="0" w:color="000000"/>
-              <w:bottom w:val="single" w:sz="4" w:space="0" w:color="000000"/>
-              <w:right w:val="single" w:sz="4" w:space="0" w:color="000000"/>
-            </w:tcBorders>
-          </w:tcPr>
-          <w:p>
-            <w:pPr>
-              <w:spacing w:after="0" w:line="259" w:lineRule="auto"/>
-              <w:ind w:left="0" w:right="0" w:firstLine="0"/>
-            </w:pPr>
-            <w:r>
-              <w:t xml:space="preserve">10pct </w:t>
-            </w:r>
-          </w:p>
-        </w:tc>
-        <w:tc>
-          <w:tcPr>
-            <w:tcW w:w="5125" w:type="dxa"/>
-            <w:tcBorders>
-              <w:top w:val="single" w:sz="4" w:space="0" w:color="000000"/>
-              <w:left w:val="single" w:sz="4" w:space="0" w:color="000000"/>
-              <w:bottom w:val="single" w:sz="4" w:space="0" w:color="000000"/>
-              <w:right w:val="single" w:sz="4" w:space="0" w:color="000000"/>
-            </w:tcBorders>
-          </w:tcPr>
-          <w:p>
-            <w:pPr>
-              <w:spacing w:after="0" w:line="259" w:lineRule="auto"/>
-              <w:ind w:left="0" w:right="0" w:firstLine="0"/>
-            </w:pPr>
-            <w:r>
-              <w:t xml:space="preserve">67.57099999999999916 ms </w:t>
-            </w:r>
-          </w:p>
-        </w:tc>
-        <w:tc>
-          <w:tcPr>
-            <w:tcW w:w="3005" w:type="dxa"/>
-            <w:tcBorders>
-              <w:top w:val="single" w:sz="4" w:space="0" w:color="000000"/>
-              <w:left w:val="single" w:sz="4" w:space="0" w:color="000000"/>
-              <w:bottom w:val="single" w:sz="4" w:space="0" w:color="000000"/>
-              <w:right w:val="single" w:sz="4" w:space="0" w:color="000000"/>
-            </w:tcBorders>
-          </w:tcPr>
-          <w:p>
-            <w:pPr>
-              <w:spacing w:after="0" w:line="259" w:lineRule="auto"/>
-              <w:ind w:left="4" w:right="0" w:firstLine="0"/>
-              <w:jc w:val="center"/>
-            </w:pPr>
-            <w:r>
-              <w:t xml:space="preserve">77.573 ms </w:t>
-            </w:r>
-          </w:p>
-          <w:p>
-            <w:pPr>
-              <w:spacing w:after="0" w:line="259" w:lineRule="auto"/>
-              <w:ind w:left="68" w:right="0" w:firstLine="0"/>
-              <w:jc w:val="center"/>
-            </w:pPr>
-            <w:r>
-              <w:t xml:space="preserve"> </w:t>
-            </w:r>
-          </w:p>
-        </w:tc>
-      </w:tr>
-      <w:tr>
-        <w:trPr>
-          <w:trHeight w:val="608"/>
-        </w:trPr>
-        <w:tc>
-          <w:tcPr>
-            <w:tcW w:w="886" w:type="dxa"/>
-            <w:tcBorders>
-              <w:top w:val="single" w:sz="4" w:space="0" w:color="000000"/>
-              <w:left w:val="single" w:sz="4" w:space="0" w:color="000000"/>
-              <w:bottom w:val="single" w:sz="4" w:space="0" w:color="000000"/>
-              <w:right w:val="single" w:sz="4" w:space="0" w:color="000000"/>
-            </w:tcBorders>
-          </w:tcPr>
-          <w:p>
-            <w:pPr>
-              <w:spacing w:after="0" w:line="259" w:lineRule="auto"/>
-              <w:ind w:left="0" w:right="0" w:firstLine="0"/>
-            </w:pPr>
-            <w:r>
-              <w:t xml:space="preserve">20pct </w:t>
-            </w:r>
-          </w:p>
-        </w:tc>
-        <w:tc>
-          <w:tcPr>
-            <w:tcW w:w="5125" w:type="dxa"/>
-            <w:tcBorders>
-              <w:top w:val="single" w:sz="4" w:space="0" w:color="000000"/>
-              <w:left w:val="single" w:sz="4" w:space="0" w:color="000000"/>
-              <w:bottom w:val="single" w:sz="4" w:space="0" w:color="000000"/>
-              <w:right w:val="single" w:sz="4" w:space="0" w:color="000000"/>
-            </w:tcBorders>
-          </w:tcPr>
-          <w:p>
-            <w:pPr>
-              <w:spacing w:after="0" w:line="259" w:lineRule="auto"/>
-              <w:ind w:left="0" w:right="0" w:firstLine="0"/>
-            </w:pPr>
-            <w:r>
-              <w:t xml:space="preserve">83.5310 </w:t>
-            </w:r>
-          </w:p>
-        </w:tc>
-        <w:tc>
-          <w:tcPr>
-            <w:tcW w:w="3005" w:type="dxa"/>
-            <w:tcBorders>
-              <w:top w:val="single" w:sz="4" w:space="0" w:color="000000"/>
-              <w:left w:val="single" w:sz="4" w:space="0" w:color="000000"/>
-              <w:bottom w:val="single" w:sz="4" w:space="0" w:color="000000"/>
-              <w:right w:val="single" w:sz="4" w:space="0" w:color="000000"/>
-            </w:tcBorders>
-          </w:tcPr>
-          <w:p>
-            <w:pPr>
-              <w:spacing w:after="0" w:line="259" w:lineRule="auto"/>
-              <w:ind w:left="4" w:right="0" w:firstLine="0"/>
-              <w:jc w:val="center"/>
-            </w:pPr>
-            <w:r>
-              <w:t xml:space="preserve">92.894 ms </w:t>
-            </w:r>
-          </w:p>
-          <w:p>
-            <w:pPr>
-              <w:spacing w:after="0" w:line="259" w:lineRule="auto"/>
-              <w:ind w:left="68" w:right="0" w:firstLine="0"/>
-              <w:jc w:val="center"/>
-            </w:pPr>
-            <w:r>
-              <w:t xml:space="preserve"> </w:t>
-            </w:r>
-          </w:p>
-        </w:tc>
-      </w:tr>
-    </w:tbl>
-    <w:p>
-      <w:pPr>
-        <w:spacing w:after="156" w:line="259" w:lineRule="auto"/>
-        <w:ind w:left="360" w:right="0" w:firstLine="0"/>
-      </w:pPr>
-      <w:r>
-        <w:t xml:space="preserve"> </w:t>
-      </w:r>
-    </w:p>
-    <w:p>
-      <w:pPr>
-        <w:ind w:left="0" w:right="0" w:firstLine="360"/>
-      </w:pPr>
-      <w:r>
-        <w:t xml:space="preserve">Como hemos visto en el primer requerimiento, el primer algoritmo se muestra más efectivo cuando se trata de muchos datos. Sin embargo, podemos evidenciar que cada vez la diferencia de tiempos es menos, debido a lo dicho anteriormente, el crecimiento del segundo algoritmo es mucho menor al que maneja el primero. Además, como se ve en la gráfica, el segundo algoritmo mantiene un ritmo constante, mientras que el primero va casi que aumentando el tiempo en (1/3). </w:t>
-      </w:r>
-    </w:p>
-    <w:p>
-      <w:pPr>
-        <w:spacing w:after="158" w:line="259" w:lineRule="auto"/>
-        <w:ind w:left="0" w:right="0" w:firstLine="0"/>
-      </w:pPr>
-      <w:r>
-        <w:t xml:space="preserve"> </w:t>
-      </w:r>
-    </w:p>
-    <w:p>
-      <w:pPr>
-        <w:spacing w:after="182" w:line="258" w:lineRule="auto"/>
-        <w:ind w:left="-5" w:right="0" w:hanging="10"/>
-      </w:pPr>
-      <w:proofErr w:type="spellStart"/>
-      <w:r>
-        <w:rPr>
-          <w:b/>
-        </w:rPr>
-        <w:t>Req</w:t>
-      </w:r>
-      <w:proofErr w:type="spellEnd"/>
-      <w:r>
-        <w:rPr>
-          <w:b/>
-        </w:rPr>
-        <w:t xml:space="preserve"> 4: Clasificar las obras por la nacionalidad de sus creadores (Individual - Juan Rodríguez).</w:t>
-      </w:r>
-      <w:r>
-        <w:t xml:space="preserve"> Se compone de: </w:t>
-      </w:r>
-    </w:p>
-    <w:p>
-      <w:pPr>
-        <w:numPr>
-          <w:ilvl w:val="0"/>
-          <w:numId w:val="2"/>
-        </w:numPr>
-        <w:ind w:right="0" w:hanging="360"/>
-      </w:pPr>
-      <w:r>
-        <w:t xml:space="preserve">top10lst, el cual se divide en tres partes: </w:t>
-      </w:r>
-    </w:p>
-    <w:p>
-      <w:pPr>
-        <w:numPr>
-          <w:ilvl w:val="1"/>
-          <w:numId w:val="2"/>
-        </w:numPr>
-        <w:ind w:right="0" w:hanging="360"/>
-      </w:pPr>
-      <w:r>
-        <w:t xml:space="preserve">Un algoritmo de complejidad O(n) que buscará las nacionalidades y las pondrá en una lista, la cual contendrá el número de obras </w:t>
-      </w:r>
-    </w:p>
-    <w:p>
-      <w:pPr>
-        <w:numPr>
-          <w:ilvl w:val="1"/>
-          <w:numId w:val="2"/>
-        </w:numPr>
-        <w:ind w:right="0" w:hanging="360"/>
-      </w:pPr>
-      <w:r>
-        <w:t xml:space="preserve">Un algoritmo de complejidad O(n(Log(n)) que organizara las nacionalidades según el número de obras que contentan la nacionalidad </w:t>
-      </w:r>
-    </w:p>
-    <w:p>
-      <w:pPr>
-        <w:numPr>
-          <w:ilvl w:val="1"/>
-          <w:numId w:val="2"/>
-        </w:numPr>
-        <w:ind w:right="0" w:hanging="360"/>
-      </w:pPr>
-      <w:r>
-        <w:t xml:space="preserve">Un algoritmo de complejidad O(n) que va a extraer las 10 primeras nacionalidades, las cuales se mostraran posteriormente al usuario </w:t>
-      </w:r>
-    </w:p>
-    <w:p>
-      <w:pPr>
-        <w:numPr>
-          <w:ilvl w:val="0"/>
-          <w:numId w:val="2"/>
-        </w:numPr>
-        <w:ind w:right="0" w:hanging="360"/>
-      </w:pPr>
-      <w:r>
-        <w:t xml:space="preserve">top10DataFrame, el cual tiene una complejidad de o(n) que convertirá los datos de top10lst en un </w:t>
-      </w:r>
-      <w:proofErr w:type="spellStart"/>
-      <w:r>
-        <w:t>DataFrame</w:t>
-      </w:r>
-      <w:proofErr w:type="spellEnd"/>
-      <w:r>
-        <w:t xml:space="preserve"> </w:t>
-      </w:r>
-    </w:p>
-    <w:p>
-      <w:pPr>
-        <w:numPr>
-          <w:ilvl w:val="0"/>
-          <w:numId w:val="2"/>
-        </w:numPr>
-        <w:ind w:right="0" w:hanging="360"/>
-      </w:pPr>
-      <w:proofErr w:type="spellStart"/>
-      <w:r>
-        <w:t>getTopNationality</w:t>
-      </w:r>
-      <w:proofErr w:type="spellEnd"/>
-      <w:r>
-        <w:t xml:space="preserve">, el cual tendrá una complejidad de o(n) que se encargara de sacar la lista con las obras, el número de obras y confirmara si los autores de la obra no tienen una nacionalidad que no sea la del top 1 </w:t>
-      </w:r>
-    </w:p>
-    <w:p>
-      <w:pPr>
-        <w:numPr>
-          <w:ilvl w:val="0"/>
-          <w:numId w:val="2"/>
-        </w:numPr>
-        <w:ind w:right="0" w:hanging="360"/>
-      </w:pPr>
-      <w:proofErr w:type="spellStart"/>
-      <w:r>
-        <w:t>getSicArtWorks</w:t>
-      </w:r>
-      <w:proofErr w:type="spellEnd"/>
-      <w:r>
-        <w:t xml:space="preserve">, el cual se encargará de extraer las 3 primeras y las 3 últimas obras en la lista de la nacionalidad y las convertirá en un </w:t>
-      </w:r>
-      <w:proofErr w:type="spellStart"/>
-      <w:r>
-        <w:t>DataFrame</w:t>
-      </w:r>
-      <w:proofErr w:type="spellEnd"/>
-      <w:r>
-        <w:t xml:space="preserve"> </w:t>
-      </w:r>
-    </w:p>
-    <w:p>
-      <w:pPr>
-        <w:spacing w:after="147" w:line="259" w:lineRule="auto"/>
-        <w:ind w:left="720" w:right="0" w:firstLine="0"/>
-      </w:pPr>
-      <w:r>
-        <w:t xml:space="preserve"> </w:t>
-      </w:r>
-    </w:p>
-    <w:p>
-      <w:pPr>
-        <w:spacing w:after="0" w:line="259" w:lineRule="auto"/>
-        <w:ind w:left="0" w:right="325" w:firstLine="0"/>
-        <w:jc w:val="right"/>
-      </w:pPr>
-      <w:r>
-        <w:rPr>
-          <w:noProof/>
-        </w:rPr>
-        <w:lastRenderedPageBreak/>
-        <w:drawing>
-          <wp:inline distT="0" distB="0" distL="0" distR="0" wp14:anchorId="6410ADCC" wp14:editId="6EE8526F">
-            <wp:extent cx="4572000" cy="3057525"/>
-            <wp:effectExtent l="0" t="0" r="0" b="0"/>
-            <wp:docPr id="2048" name="Picture 2048"/>
-            <wp:cNvGraphicFramePr/>
-            <a:graphic xmlns:a="http://schemas.openxmlformats.org/drawingml/2006/main">
-              <a:graphicData uri="http://schemas.openxmlformats.org/drawingml/2006/picture">
-                <pic:pic xmlns:pic="http://schemas.openxmlformats.org/drawingml/2006/picture">
-                  <pic:nvPicPr>
-                    <pic:cNvPr id="2048" name="Picture 2048"/>
-                    <pic:cNvPicPr/>
-                  </pic:nvPicPr>
-                  <pic:blipFill>
-                    <a:blip r:embed="rId11"/>
-                    <a:stretch>
-                      <a:fillRect/>
-                    </a:stretch>
-                  </pic:blipFill>
-                  <pic:spPr>
-                    <a:xfrm>
-                      <a:off x="0" y="0"/>
-                      <a:ext cx="4572000" cy="3057525"/>
-                    </a:xfrm>
-                    <a:prstGeom prst="rect">
-                      <a:avLst/>
-                    </a:prstGeom>
-                  </pic:spPr>
-                </pic:pic>
-              </a:graphicData>
-            </a:graphic>
-          </wp:inline>
-        </w:drawing>
-      </w:r>
-      <w:r>
-        <w:t xml:space="preserve"> </w:t>
-      </w:r>
-    </w:p>
-    <w:tbl>
-      <w:tblPr>
-        <w:tblStyle w:val="TableGrid"/>
-        <w:tblW w:w="9016" w:type="dxa"/>
-        <w:tblInd w:w="5" w:type="dxa"/>
-        <w:tblCellMar>
-          <w:top w:w="14" w:type="dxa"/>
-          <w:left w:w="108" w:type="dxa"/>
-          <w:right w:w="115" w:type="dxa"/>
-        </w:tblCellMar>
-        <w:tblLook w:val="04A0" w:firstRow="1" w:lastRow="0" w:firstColumn="1" w:lastColumn="0" w:noHBand="0" w:noVBand="1"/>
-      </w:tblPr>
-      <w:tblGrid>
-        <w:gridCol w:w="886"/>
-        <w:gridCol w:w="5125"/>
-        <w:gridCol w:w="3005"/>
-      </w:tblGrid>
-      <w:tr>
-        <w:trPr>
-          <w:trHeight w:val="286"/>
-        </w:trPr>
-        <w:tc>
-          <w:tcPr>
-            <w:tcW w:w="886" w:type="dxa"/>
-            <w:tcBorders>
-              <w:top w:val="single" w:sz="4" w:space="0" w:color="000000"/>
-              <w:left w:val="single" w:sz="4" w:space="0" w:color="000000"/>
-              <w:bottom w:val="single" w:sz="4" w:space="0" w:color="000000"/>
-              <w:right w:val="single" w:sz="4" w:space="0" w:color="000000"/>
-            </w:tcBorders>
-          </w:tcPr>
-          <w:p>
-            <w:pPr>
-              <w:spacing w:after="0" w:line="259" w:lineRule="auto"/>
-              <w:ind w:left="0" w:right="0" w:firstLine="0"/>
-            </w:pPr>
-            <w:proofErr w:type="spellStart"/>
-            <w:r>
-              <w:rPr>
-                <w:b/>
-              </w:rPr>
-              <w:t>Pct</w:t>
-            </w:r>
-            <w:proofErr w:type="spellEnd"/>
-            <w:r>
-              <w:rPr>
-                <w:b/>
-              </w:rPr>
-              <w:t xml:space="preserve"> </w:t>
-            </w:r>
-          </w:p>
-        </w:tc>
-        <w:tc>
-          <w:tcPr>
-            <w:tcW w:w="5125" w:type="dxa"/>
-            <w:tcBorders>
-              <w:top w:val="single" w:sz="4" w:space="0" w:color="000000"/>
-              <w:left w:val="single" w:sz="4" w:space="0" w:color="000000"/>
-              <w:bottom w:val="single" w:sz="4" w:space="0" w:color="000000"/>
-              <w:right w:val="single" w:sz="4" w:space="0" w:color="000000"/>
-            </w:tcBorders>
-          </w:tcPr>
-          <w:p>
-            <w:pPr>
-              <w:spacing w:after="0" w:line="259" w:lineRule="auto"/>
-              <w:ind w:left="0" w:right="0" w:firstLine="0"/>
-            </w:pPr>
-            <w:r>
-              <w:rPr>
-                <w:b/>
-              </w:rPr>
-              <w:t xml:space="preserve">Reto 1 </w:t>
-            </w:r>
-          </w:p>
-        </w:tc>
-        <w:tc>
-          <w:tcPr>
-            <w:tcW w:w="3005" w:type="dxa"/>
-            <w:tcBorders>
-              <w:top w:val="single" w:sz="4" w:space="0" w:color="000000"/>
-              <w:left w:val="single" w:sz="4" w:space="0" w:color="000000"/>
-              <w:bottom w:val="single" w:sz="4" w:space="0" w:color="000000"/>
-              <w:right w:val="single" w:sz="4" w:space="0" w:color="000000"/>
-            </w:tcBorders>
-          </w:tcPr>
-          <w:p>
-            <w:pPr>
-              <w:spacing w:after="0" w:line="259" w:lineRule="auto"/>
-              <w:ind w:left="0" w:right="0" w:firstLine="0"/>
-            </w:pPr>
-            <w:r>
-              <w:rPr>
-                <w:b/>
-              </w:rPr>
-              <w:t xml:space="preserve">Reto 2 </w:t>
-            </w:r>
-          </w:p>
-        </w:tc>
-      </w:tr>
-      <w:tr>
-        <w:trPr>
-          <w:trHeight w:val="286"/>
-        </w:trPr>
-        <w:tc>
-          <w:tcPr>
-            <w:tcW w:w="886" w:type="dxa"/>
-            <w:tcBorders>
-              <w:top w:val="single" w:sz="4" w:space="0" w:color="000000"/>
-              <w:left w:val="single" w:sz="4" w:space="0" w:color="000000"/>
-              <w:bottom w:val="single" w:sz="4" w:space="0" w:color="000000"/>
-              <w:right w:val="single" w:sz="4" w:space="0" w:color="000000"/>
-            </w:tcBorders>
-          </w:tcPr>
-          <w:p>
-            <w:pPr>
-              <w:spacing w:after="0" w:line="259" w:lineRule="auto"/>
-              <w:ind w:left="0" w:right="0" w:firstLine="0"/>
-            </w:pPr>
-            <w:r>
-              <w:t xml:space="preserve">Small </w:t>
-            </w:r>
-          </w:p>
-        </w:tc>
-        <w:tc>
-          <w:tcPr>
-            <w:tcW w:w="5125" w:type="dxa"/>
-            <w:tcBorders>
-              <w:top w:val="single" w:sz="4" w:space="0" w:color="000000"/>
-              <w:left w:val="single" w:sz="4" w:space="0" w:color="000000"/>
-              <w:bottom w:val="single" w:sz="4" w:space="0" w:color="000000"/>
-              <w:right w:val="single" w:sz="4" w:space="0" w:color="000000"/>
-            </w:tcBorders>
-          </w:tcPr>
-          <w:p>
-            <w:pPr>
-              <w:spacing w:after="0" w:line="259" w:lineRule="auto"/>
-              <w:ind w:left="0" w:right="0" w:firstLine="0"/>
-            </w:pPr>
-            <w:r>
-              <w:t xml:space="preserve">609.375 ms  </w:t>
-            </w:r>
-          </w:p>
-        </w:tc>
-        <w:tc>
-          <w:tcPr>
-            <w:tcW w:w="3005" w:type="dxa"/>
-            <w:tcBorders>
-              <w:top w:val="single" w:sz="4" w:space="0" w:color="000000"/>
-              <w:left w:val="single" w:sz="4" w:space="0" w:color="000000"/>
-              <w:bottom w:val="single" w:sz="4" w:space="0" w:color="000000"/>
-              <w:right w:val="single" w:sz="4" w:space="0" w:color="000000"/>
-            </w:tcBorders>
-          </w:tcPr>
-          <w:p>
-            <w:pPr>
-              <w:spacing w:after="0" w:line="259" w:lineRule="auto"/>
-              <w:ind w:left="0" w:right="0" w:firstLine="0"/>
-            </w:pPr>
-            <w:r>
-              <w:t xml:space="preserve">62.5 ms </w:t>
-            </w:r>
-          </w:p>
-        </w:tc>
-      </w:tr>
-      <w:tr>
-        <w:trPr>
-          <w:trHeight w:val="286"/>
-        </w:trPr>
-        <w:tc>
-          <w:tcPr>
-            <w:tcW w:w="886" w:type="dxa"/>
-            <w:tcBorders>
-              <w:top w:val="single" w:sz="4" w:space="0" w:color="000000"/>
-              <w:left w:val="single" w:sz="4" w:space="0" w:color="000000"/>
-              <w:bottom w:val="single" w:sz="4" w:space="0" w:color="000000"/>
-              <w:right w:val="single" w:sz="4" w:space="0" w:color="000000"/>
-            </w:tcBorders>
-          </w:tcPr>
-          <w:p>
-            <w:pPr>
-              <w:spacing w:after="0" w:line="259" w:lineRule="auto"/>
-              <w:ind w:left="0" w:right="0" w:firstLine="0"/>
-            </w:pPr>
-            <w:r>
-              <w:t xml:space="preserve">10pct </w:t>
-            </w:r>
-          </w:p>
-        </w:tc>
-        <w:tc>
-          <w:tcPr>
-            <w:tcW w:w="5125" w:type="dxa"/>
-            <w:tcBorders>
-              <w:top w:val="single" w:sz="4" w:space="0" w:color="000000"/>
-              <w:left w:val="single" w:sz="4" w:space="0" w:color="000000"/>
-              <w:bottom w:val="single" w:sz="4" w:space="0" w:color="000000"/>
-              <w:right w:val="single" w:sz="4" w:space="0" w:color="000000"/>
-            </w:tcBorders>
-          </w:tcPr>
-          <w:p>
-            <w:pPr>
-              <w:spacing w:after="0" w:line="259" w:lineRule="auto"/>
-              <w:ind w:left="0" w:right="0" w:firstLine="0"/>
-            </w:pPr>
-            <w:r>
-              <w:t xml:space="preserve">413250 ms </w:t>
-            </w:r>
-          </w:p>
-        </w:tc>
-        <w:tc>
-          <w:tcPr>
-            <w:tcW w:w="3005" w:type="dxa"/>
-            <w:tcBorders>
-              <w:top w:val="single" w:sz="4" w:space="0" w:color="000000"/>
-              <w:left w:val="single" w:sz="4" w:space="0" w:color="000000"/>
-              <w:bottom w:val="single" w:sz="4" w:space="0" w:color="000000"/>
-              <w:right w:val="single" w:sz="4" w:space="0" w:color="000000"/>
-            </w:tcBorders>
-          </w:tcPr>
-          <w:p>
-            <w:pPr>
-              <w:spacing w:after="0" w:line="259" w:lineRule="auto"/>
-              <w:ind w:left="0" w:right="0" w:firstLine="0"/>
-            </w:pPr>
-            <w:r>
-              <w:t xml:space="preserve">78.125 ms </w:t>
-            </w:r>
-          </w:p>
-        </w:tc>
-      </w:tr>
-      <w:tr>
-        <w:trPr>
-          <w:trHeight w:val="286"/>
-        </w:trPr>
-        <w:tc>
-          <w:tcPr>
-            <w:tcW w:w="886" w:type="dxa"/>
-            <w:tcBorders>
-              <w:top w:val="single" w:sz="4" w:space="0" w:color="000000"/>
-              <w:left w:val="single" w:sz="4" w:space="0" w:color="000000"/>
-              <w:bottom w:val="single" w:sz="4" w:space="0" w:color="000000"/>
-              <w:right w:val="single" w:sz="4" w:space="0" w:color="000000"/>
-            </w:tcBorders>
-          </w:tcPr>
-          <w:p>
-            <w:pPr>
-              <w:spacing w:after="0" w:line="259" w:lineRule="auto"/>
-              <w:ind w:left="0" w:right="0" w:firstLine="0"/>
-            </w:pPr>
-            <w:r>
-              <w:t xml:space="preserve">20pct </w:t>
-            </w:r>
-          </w:p>
-        </w:tc>
-        <w:tc>
-          <w:tcPr>
-            <w:tcW w:w="5125" w:type="dxa"/>
-            <w:tcBorders>
-              <w:top w:val="single" w:sz="4" w:space="0" w:color="000000"/>
-              <w:left w:val="single" w:sz="4" w:space="0" w:color="000000"/>
-              <w:bottom w:val="single" w:sz="4" w:space="0" w:color="000000"/>
-              <w:right w:val="single" w:sz="4" w:space="0" w:color="000000"/>
-            </w:tcBorders>
-          </w:tcPr>
-          <w:p>
-            <w:pPr>
-              <w:spacing w:after="0" w:line="259" w:lineRule="auto"/>
-              <w:ind w:left="0" w:right="0" w:firstLine="0"/>
-            </w:pPr>
-            <w:r>
-              <w:t xml:space="preserve">Tarda mucho más... </w:t>
-            </w:r>
-          </w:p>
-        </w:tc>
-        <w:tc>
-          <w:tcPr>
-            <w:tcW w:w="3005" w:type="dxa"/>
-            <w:tcBorders>
-              <w:top w:val="single" w:sz="4" w:space="0" w:color="000000"/>
-              <w:left w:val="single" w:sz="4" w:space="0" w:color="000000"/>
-              <w:bottom w:val="single" w:sz="4" w:space="0" w:color="000000"/>
-              <w:right w:val="single" w:sz="4" w:space="0" w:color="000000"/>
-            </w:tcBorders>
-          </w:tcPr>
-          <w:p>
-            <w:pPr>
-              <w:spacing w:after="0" w:line="259" w:lineRule="auto"/>
-              <w:ind w:left="0" w:right="0" w:firstLine="0"/>
-            </w:pPr>
-            <w:r>
-              <w:t xml:space="preserve">140.625 ms </w:t>
-            </w:r>
-          </w:p>
-        </w:tc>
-      </w:tr>
-    </w:tbl>
-    <w:p>
-      <w:pPr>
-        <w:spacing w:after="158" w:line="259" w:lineRule="auto"/>
-        <w:ind w:left="0" w:right="0" w:firstLine="0"/>
-      </w:pPr>
-      <w:r>
-        <w:t xml:space="preserve"> </w:t>
-      </w:r>
-    </w:p>
-    <w:p>
-      <w:pPr>
-        <w:ind w:left="0" w:right="0" w:firstLine="360"/>
-      </w:pPr>
-      <w:r>
-        <w:t xml:space="preserve">Desde las pruebas con </w:t>
-      </w:r>
-      <w:proofErr w:type="spellStart"/>
-      <w:r>
-        <w:t>small</w:t>
-      </w:r>
-      <w:proofErr w:type="spellEnd"/>
-      <w:r>
-        <w:t xml:space="preserve">, podemos notar que hay un cambio considerable en los tiempos de este requerimiento y, a medida que se empieza a trabajar con más datos, la diferencia se hace aún más grande tanto como si se compara entre las distintas versiones de los retos como los resultados de los mismos retos, pero con los otros archivos </w:t>
-      </w:r>
-      <w:proofErr w:type="spellStart"/>
-      <w:r>
-        <w:t>csv</w:t>
-      </w:r>
-      <w:proofErr w:type="spellEnd"/>
-      <w:r>
-        <w:t xml:space="preserve">. También, el algoritmo del reto 2 no presenta diferencias tan drásticas cuando se cambia la cantidad de datos y suele mantener un ritmo de crecimiento constante a medida que se trabajan con más datos. </w:t>
-      </w:r>
-    </w:p>
-    <w:p>
-      <w:pPr>
-        <w:spacing w:after="165" w:line="259" w:lineRule="auto"/>
-        <w:ind w:left="0" w:right="0" w:firstLine="0"/>
-      </w:pPr>
-      <w:r>
-        <w:t xml:space="preserve"> </w:t>
-      </w:r>
-      <w:r>
-        <w:tab/>
-        <w:t xml:space="preserve"> </w:t>
-      </w:r>
-    </w:p>
-    <w:p>
-      <w:pPr>
-        <w:spacing w:after="182" w:line="258" w:lineRule="auto"/>
-        <w:ind w:left="-5" w:right="0" w:hanging="10"/>
-      </w:pPr>
-      <w:proofErr w:type="spellStart"/>
-      <w:r>
-        <w:rPr>
-          <w:b/>
-        </w:rPr>
-        <w:t>Req</w:t>
-      </w:r>
-      <w:proofErr w:type="spellEnd"/>
-      <w:r>
-        <w:rPr>
-          <w:b/>
-        </w:rPr>
-        <w:t xml:space="preserve"> 5: Transportar obras de un departamento (Grupal)</w:t>
-      </w:r>
-      <w:r>
-        <w:t>. Se compone de:</w:t>
-      </w:r>
-      <w:r>
-        <w:rPr>
-          <w:b/>
-        </w:rPr>
-        <w:t xml:space="preserve"> </w:t>
-      </w:r>
-    </w:p>
-    <w:p>
-      <w:pPr>
-        <w:numPr>
-          <w:ilvl w:val="0"/>
-          <w:numId w:val="2"/>
-        </w:numPr>
-        <w:ind w:right="0" w:hanging="360"/>
-      </w:pPr>
-      <w:proofErr w:type="spellStart"/>
-      <w:r>
-        <w:t>GetArtworksByDep</w:t>
-      </w:r>
-      <w:proofErr w:type="spellEnd"/>
-      <w:r>
-        <w:t xml:space="preserve">: El cual tiene una complejidad de O(1) por tipo de obra. Ya que busca en un mapa que tiene el departamento como índices. Así que obtendrá fácilmente todas las obras según un departamento. </w:t>
-      </w:r>
-    </w:p>
-    <w:p>
-      <w:pPr>
-        <w:numPr>
-          <w:ilvl w:val="0"/>
-          <w:numId w:val="2"/>
-        </w:numPr>
-        <w:ind w:right="0" w:hanging="360"/>
-      </w:pPr>
-      <w:proofErr w:type="spellStart"/>
-      <w:r>
-        <w:t>GetCost</w:t>
-      </w:r>
-      <w:proofErr w:type="spellEnd"/>
-      <w:r>
-        <w:t xml:space="preserve">: Que tiene una complejidad de O(n), ya que debe recorrer todas las obras del departamento, recordemos que tiene que sacar cuentas de cada uno. </w:t>
-      </w:r>
-    </w:p>
-    <w:p>
-      <w:pPr>
-        <w:spacing w:after="0" w:line="259" w:lineRule="auto"/>
-        <w:ind w:left="720" w:right="0" w:firstLine="0"/>
-      </w:pPr>
-      <w:r>
-        <w:t xml:space="preserve"> </w:t>
-      </w:r>
-    </w:p>
-    <w:p>
-      <w:pPr>
-        <w:spacing w:after="0" w:line="259" w:lineRule="auto"/>
-        <w:ind w:left="0" w:right="853" w:firstLine="0"/>
-        <w:jc w:val="right"/>
-      </w:pPr>
-      <w:r>
-        <w:rPr>
-          <w:noProof/>
-        </w:rPr>
-        <w:lastRenderedPageBreak/>
-        <w:drawing>
-          <wp:inline distT="0" distB="0" distL="0" distR="0" wp14:anchorId="61AF58AB" wp14:editId="1EE98B23">
-            <wp:extent cx="4572000" cy="2857500"/>
-            <wp:effectExtent l="0" t="0" r="0" b="0"/>
-            <wp:docPr id="2191" name="Picture 2191"/>
-            <wp:cNvGraphicFramePr/>
-            <a:graphic xmlns:a="http://schemas.openxmlformats.org/drawingml/2006/main">
-              <a:graphicData uri="http://schemas.openxmlformats.org/drawingml/2006/picture">
-                <pic:pic xmlns:pic="http://schemas.openxmlformats.org/drawingml/2006/picture">
-                  <pic:nvPicPr>
-                    <pic:cNvPr id="2191" name="Picture 2191"/>
-                    <pic:cNvPicPr/>
-                  </pic:nvPicPr>
-                  <pic:blipFill>
-                    <a:blip r:embed="rId12"/>
-                    <a:stretch>
-                      <a:fillRect/>
-                    </a:stretch>
-                  </pic:blipFill>
-                  <pic:spPr>
-                    <a:xfrm>
-                      <a:off x="0" y="0"/>
-                      <a:ext cx="4572000" cy="2857500"/>
-                    </a:xfrm>
-                    <a:prstGeom prst="rect">
-                      <a:avLst/>
-                    </a:prstGeom>
-                  </pic:spPr>
-                </pic:pic>
-              </a:graphicData>
-            </a:graphic>
-          </wp:inline>
-        </w:drawing>
-      </w:r>
-      <w:r>
-        <w:t xml:space="preserve"> </w:t>
-      </w:r>
-    </w:p>
-    <w:tbl>
-      <w:tblPr>
-        <w:tblStyle w:val="TableGrid"/>
-        <w:tblW w:w="9016" w:type="dxa"/>
-        <w:tblInd w:w="5" w:type="dxa"/>
-        <w:tblCellMar>
-          <w:top w:w="14" w:type="dxa"/>
-          <w:left w:w="108" w:type="dxa"/>
-          <w:right w:w="115" w:type="dxa"/>
-        </w:tblCellMar>
-        <w:tblLook w:val="04A0" w:firstRow="1" w:lastRow="0" w:firstColumn="1" w:lastColumn="0" w:noHBand="0" w:noVBand="1"/>
-      </w:tblPr>
-      <w:tblGrid>
-        <w:gridCol w:w="886"/>
-        <w:gridCol w:w="5125"/>
-        <w:gridCol w:w="3005"/>
-      </w:tblGrid>
-      <w:tr>
-        <w:trPr>
-          <w:trHeight w:val="286"/>
-        </w:trPr>
-        <w:tc>
-          <w:tcPr>
-            <w:tcW w:w="886" w:type="dxa"/>
-            <w:tcBorders>
-              <w:top w:val="single" w:sz="4" w:space="0" w:color="000000"/>
-              <w:left w:val="single" w:sz="4" w:space="0" w:color="000000"/>
-              <w:bottom w:val="single" w:sz="4" w:space="0" w:color="000000"/>
-              <w:right w:val="single" w:sz="4" w:space="0" w:color="000000"/>
-            </w:tcBorders>
-          </w:tcPr>
-          <w:p>
-            <w:pPr>
-              <w:spacing w:after="0" w:line="259" w:lineRule="auto"/>
-              <w:ind w:left="0" w:right="0" w:firstLine="0"/>
-            </w:pPr>
-            <w:proofErr w:type="spellStart"/>
-            <w:r>
-              <w:rPr>
-                <w:b/>
-              </w:rPr>
-              <w:t>Pct</w:t>
-            </w:r>
-            <w:proofErr w:type="spellEnd"/>
-            <w:r>
-              <w:rPr>
-                <w:b/>
-              </w:rPr>
-              <w:t xml:space="preserve"> </w:t>
-            </w:r>
-          </w:p>
-        </w:tc>
-        <w:tc>
-          <w:tcPr>
-            <w:tcW w:w="5125" w:type="dxa"/>
-            <w:tcBorders>
-              <w:top w:val="single" w:sz="4" w:space="0" w:color="000000"/>
-              <w:left w:val="single" w:sz="4" w:space="0" w:color="000000"/>
-              <w:bottom w:val="single" w:sz="4" w:space="0" w:color="000000"/>
-              <w:right w:val="single" w:sz="4" w:space="0" w:color="000000"/>
-            </w:tcBorders>
-          </w:tcPr>
-          <w:p>
-            <w:pPr>
-              <w:spacing w:after="0" w:line="259" w:lineRule="auto"/>
-              <w:ind w:left="0" w:right="0" w:firstLine="0"/>
-            </w:pPr>
-            <w:r>
-              <w:rPr>
-                <w:b/>
-              </w:rPr>
-              <w:t xml:space="preserve">Reto 1 </w:t>
-            </w:r>
-          </w:p>
-        </w:tc>
-        <w:tc>
-          <w:tcPr>
-            <w:tcW w:w="3005" w:type="dxa"/>
-            <w:tcBorders>
-              <w:top w:val="single" w:sz="4" w:space="0" w:color="000000"/>
-              <w:left w:val="single" w:sz="4" w:space="0" w:color="000000"/>
-              <w:bottom w:val="single" w:sz="4" w:space="0" w:color="000000"/>
-              <w:right w:val="single" w:sz="4" w:space="0" w:color="000000"/>
-            </w:tcBorders>
-          </w:tcPr>
-          <w:p>
-            <w:pPr>
-              <w:spacing w:after="0" w:line="259" w:lineRule="auto"/>
-              <w:ind w:left="0" w:right="0" w:firstLine="0"/>
-            </w:pPr>
-            <w:r>
-              <w:rPr>
-                <w:b/>
-              </w:rPr>
-              <w:t xml:space="preserve">Reto 2 </w:t>
-            </w:r>
-          </w:p>
-        </w:tc>
-      </w:tr>
-      <w:tr>
-        <w:trPr>
-          <w:trHeight w:val="307"/>
-        </w:trPr>
-        <w:tc>
-          <w:tcPr>
-            <w:tcW w:w="886" w:type="dxa"/>
-            <w:tcBorders>
-              <w:top w:val="single" w:sz="4" w:space="0" w:color="000000"/>
-              <w:left w:val="single" w:sz="4" w:space="0" w:color="000000"/>
-              <w:bottom w:val="single" w:sz="4" w:space="0" w:color="000000"/>
-              <w:right w:val="single" w:sz="4" w:space="0" w:color="000000"/>
-            </w:tcBorders>
-          </w:tcPr>
-          <w:p>
-            <w:pPr>
-              <w:spacing w:after="0" w:line="259" w:lineRule="auto"/>
-              <w:ind w:left="0" w:right="0" w:firstLine="0"/>
-            </w:pPr>
-            <w:r>
-              <w:t xml:space="preserve">Small </w:t>
-            </w:r>
-          </w:p>
-        </w:tc>
-        <w:tc>
-          <w:tcPr>
-            <w:tcW w:w="5125" w:type="dxa"/>
-            <w:tcBorders>
-              <w:top w:val="single" w:sz="4" w:space="0" w:color="000000"/>
-              <w:left w:val="single" w:sz="4" w:space="0" w:color="000000"/>
-              <w:bottom w:val="single" w:sz="4" w:space="0" w:color="000000"/>
-              <w:right w:val="single" w:sz="4" w:space="0" w:color="000000"/>
-            </w:tcBorders>
-          </w:tcPr>
-          <w:p>
-            <w:pPr>
-              <w:spacing w:after="0" w:line="259" w:lineRule="auto"/>
-              <w:ind w:left="0" w:right="0" w:firstLine="0"/>
-            </w:pPr>
-            <w:r>
-              <w:t xml:space="preserve">45.2112000000000003 ms  </w:t>
-            </w:r>
-          </w:p>
-        </w:tc>
-        <w:tc>
-          <w:tcPr>
-            <w:tcW w:w="3005" w:type="dxa"/>
-            <w:tcBorders>
-              <w:top w:val="single" w:sz="4" w:space="0" w:color="000000"/>
-              <w:left w:val="single" w:sz="4" w:space="0" w:color="000000"/>
-              <w:bottom w:val="single" w:sz="4" w:space="0" w:color="000000"/>
-              <w:right w:val="single" w:sz="4" w:space="0" w:color="000000"/>
-            </w:tcBorders>
-          </w:tcPr>
-          <w:p>
-            <w:pPr>
-              <w:spacing w:after="0" w:line="259" w:lineRule="auto"/>
-              <w:ind w:left="4" w:right="0" w:firstLine="0"/>
-              <w:jc w:val="center"/>
-            </w:pPr>
-            <w:r>
-              <w:t xml:space="preserve">29.586 ms </w:t>
-            </w:r>
-          </w:p>
-        </w:tc>
-      </w:tr>
-      <w:tr>
-        <w:trPr>
-          <w:trHeight w:val="307"/>
-        </w:trPr>
-        <w:tc>
-          <w:tcPr>
-            <w:tcW w:w="886" w:type="dxa"/>
-            <w:tcBorders>
-              <w:top w:val="single" w:sz="4" w:space="0" w:color="000000"/>
-              <w:left w:val="single" w:sz="4" w:space="0" w:color="000000"/>
-              <w:bottom w:val="single" w:sz="4" w:space="0" w:color="000000"/>
-              <w:right w:val="single" w:sz="4" w:space="0" w:color="000000"/>
-            </w:tcBorders>
-          </w:tcPr>
-          <w:p>
-            <w:pPr>
-              <w:spacing w:after="0" w:line="259" w:lineRule="auto"/>
-              <w:ind w:left="0" w:right="0" w:firstLine="0"/>
-            </w:pPr>
-            <w:r>
-              <w:t xml:space="preserve">10pct </w:t>
-            </w:r>
-          </w:p>
-        </w:tc>
-        <w:tc>
-          <w:tcPr>
-            <w:tcW w:w="5125" w:type="dxa"/>
-            <w:tcBorders>
-              <w:top w:val="single" w:sz="4" w:space="0" w:color="000000"/>
-              <w:left w:val="single" w:sz="4" w:space="0" w:color="000000"/>
-              <w:bottom w:val="single" w:sz="4" w:space="0" w:color="000000"/>
-              <w:right w:val="single" w:sz="4" w:space="0" w:color="000000"/>
-            </w:tcBorders>
-          </w:tcPr>
-          <w:p>
-            <w:pPr>
-              <w:spacing w:after="0" w:line="259" w:lineRule="auto"/>
-              <w:ind w:left="0" w:right="0" w:firstLine="0"/>
-            </w:pPr>
-            <w:r>
-              <w:t xml:space="preserve">489.11000000000001 ms </w:t>
-            </w:r>
-          </w:p>
-        </w:tc>
-        <w:tc>
-          <w:tcPr>
-            <w:tcW w:w="3005" w:type="dxa"/>
-            <w:tcBorders>
-              <w:top w:val="single" w:sz="4" w:space="0" w:color="000000"/>
-              <w:left w:val="single" w:sz="4" w:space="0" w:color="000000"/>
-              <w:bottom w:val="single" w:sz="4" w:space="0" w:color="000000"/>
-              <w:right w:val="single" w:sz="4" w:space="0" w:color="000000"/>
-            </w:tcBorders>
-          </w:tcPr>
-          <w:p>
-            <w:pPr>
-              <w:spacing w:after="0" w:line="259" w:lineRule="auto"/>
-              <w:ind w:left="4" w:right="0" w:firstLine="0"/>
-              <w:jc w:val="center"/>
-            </w:pPr>
-            <w:r>
-              <w:t xml:space="preserve">337.338 ms </w:t>
-            </w:r>
-          </w:p>
-        </w:tc>
-      </w:tr>
-      <w:tr>
-        <w:trPr>
-          <w:trHeight w:val="310"/>
-        </w:trPr>
-        <w:tc>
-          <w:tcPr>
-            <w:tcW w:w="886" w:type="dxa"/>
-            <w:tcBorders>
-              <w:top w:val="single" w:sz="4" w:space="0" w:color="000000"/>
-              <w:left w:val="single" w:sz="4" w:space="0" w:color="000000"/>
-              <w:bottom w:val="single" w:sz="4" w:space="0" w:color="000000"/>
-              <w:right w:val="single" w:sz="4" w:space="0" w:color="000000"/>
-            </w:tcBorders>
-          </w:tcPr>
-          <w:p>
-            <w:pPr>
-              <w:spacing w:after="0" w:line="259" w:lineRule="auto"/>
-              <w:ind w:left="0" w:right="0" w:firstLine="0"/>
-            </w:pPr>
-            <w:r>
-              <w:t xml:space="preserve">20pct </w:t>
-            </w:r>
-          </w:p>
-        </w:tc>
-        <w:tc>
-          <w:tcPr>
-            <w:tcW w:w="5125" w:type="dxa"/>
-            <w:tcBorders>
-              <w:top w:val="single" w:sz="4" w:space="0" w:color="000000"/>
-              <w:left w:val="single" w:sz="4" w:space="0" w:color="000000"/>
-              <w:bottom w:val="single" w:sz="4" w:space="0" w:color="000000"/>
-              <w:right w:val="single" w:sz="4" w:space="0" w:color="000000"/>
-            </w:tcBorders>
-          </w:tcPr>
-          <w:p>
-            <w:pPr>
-              <w:spacing w:after="0" w:line="259" w:lineRule="auto"/>
-              <w:ind w:left="0" w:right="0" w:firstLine="0"/>
-            </w:pPr>
-            <w:r>
-              <w:t xml:space="preserve">814.4880 </w:t>
-            </w:r>
-          </w:p>
-        </w:tc>
-        <w:tc>
-          <w:tcPr>
-            <w:tcW w:w="3005" w:type="dxa"/>
-            <w:tcBorders>
-              <w:top w:val="single" w:sz="4" w:space="0" w:color="000000"/>
-              <w:left w:val="single" w:sz="4" w:space="0" w:color="000000"/>
-              <w:bottom w:val="single" w:sz="4" w:space="0" w:color="000000"/>
-              <w:right w:val="single" w:sz="4" w:space="0" w:color="000000"/>
-            </w:tcBorders>
-          </w:tcPr>
-          <w:p>
-            <w:pPr>
-              <w:spacing w:after="0" w:line="259" w:lineRule="auto"/>
-              <w:ind w:left="4" w:right="0" w:firstLine="0"/>
-              <w:jc w:val="center"/>
-            </w:pPr>
-            <w:r>
-              <w:t xml:space="preserve">652.2709 ms </w:t>
-            </w:r>
-          </w:p>
-        </w:tc>
-      </w:tr>
-    </w:tbl>
-    <w:p>
-      <w:pPr>
-        <w:spacing w:after="158" w:line="259" w:lineRule="auto"/>
-        <w:ind w:left="0" w:right="0" w:firstLine="0"/>
-      </w:pPr>
-      <w:r>
-        <w:t xml:space="preserve"> </w:t>
-      </w:r>
-    </w:p>
-    <w:p>
-      <w:pPr>
-        <w:ind w:left="0" w:right="0" w:firstLine="708"/>
-      </w:pPr>
-      <w:r>
-        <w:t xml:space="preserve">Si bien los tiempos del reto 2 son menores a los del reto 1, puede que no tengan mucha diferencia cuando se tratan de pocos datos, pero esta diferencia si se va haciendo mas notoria a medida que el numero de datos aumenta. Por el otro lado, el crecimiento que poseen ambos algoritmos es de carácter lineal y parece mantenerse así sin importar el numero de datos con los que se vayan a trabajar. </w:t>
-      </w:r>
+      </w:r>
+      <w:r>
+        <w:rPr>
+          <w:szCs w:val="24"/>
+        </w:rPr>
+        <w:t xml:space="preserve">Este requerimiento opera igual a como lo hace el requerimiento 5, el cual tiene una complejidad de O( 2N + ~2Nlog(N) + N^2 + </w:t>
+      </w:r>
+      <w:proofErr w:type="spellStart"/>
+      <w:r>
+        <w:rPr>
+          <w:szCs w:val="24"/>
+        </w:rPr>
+        <w:t>NlogN</w:t>
+      </w:r>
+      <w:proofErr w:type="spellEnd"/>
+      <w:r>
+        <w:rPr>
+          <w:szCs w:val="24"/>
+        </w:rPr>
+        <w:t xml:space="preserve">). Este requerimiento, en lugar de usar </w:t>
+      </w:r>
+      <w:proofErr w:type="spellStart"/>
+      <w:r>
+        <w:rPr>
+          <w:i/>
+          <w:iCs/>
+          <w:szCs w:val="24"/>
+        </w:rPr>
+        <w:t>agregarTabla</w:t>
+      </w:r>
+      <w:proofErr w:type="spellEnd"/>
+      <w:r>
+        <w:rPr>
+          <w:i/>
+          <w:iCs/>
+          <w:szCs w:val="24"/>
+        </w:rPr>
+        <w:t>(</w:t>
+      </w:r>
+      <w:proofErr w:type="spellStart"/>
+      <w:r>
+        <w:rPr>
+          <w:i/>
+          <w:iCs/>
+          <w:szCs w:val="24"/>
+        </w:rPr>
+        <w:t>lista,int</w:t>
+      </w:r>
+      <w:proofErr w:type="spellEnd"/>
+      <w:r>
+        <w:rPr>
+          <w:i/>
+          <w:iCs/>
+          <w:szCs w:val="24"/>
+        </w:rPr>
+        <w:t>)</w:t>
+      </w:r>
+      <w:r>
+        <w:rPr>
+          <w:szCs w:val="24"/>
+        </w:rPr>
+        <w:t xml:space="preserve"> cuenta con una nueva función de nombre </w:t>
+      </w:r>
+      <w:proofErr w:type="spellStart"/>
+      <w:r>
+        <w:rPr>
+          <w:i/>
+          <w:iCs/>
+          <w:szCs w:val="24"/>
+        </w:rPr>
+        <w:t>mapSights</w:t>
+      </w:r>
+      <w:proofErr w:type="spellEnd"/>
+      <w:r>
+        <w:rPr>
+          <w:i/>
+          <w:iCs/>
+          <w:szCs w:val="24"/>
+        </w:rPr>
+        <w:t>(</w:t>
+      </w:r>
+      <w:proofErr w:type="spellStart"/>
+      <w:r>
+        <w:rPr>
+          <w:i/>
+          <w:iCs/>
+          <w:szCs w:val="24"/>
+        </w:rPr>
+        <w:t>list,size,minLon,minLat,maxLon,maxLat</w:t>
+      </w:r>
+      <w:proofErr w:type="spellEnd"/>
+      <w:r>
+        <w:rPr>
+          <w:i/>
+          <w:iCs/>
+          <w:szCs w:val="24"/>
+        </w:rPr>
+        <w:t>)</w:t>
+      </w:r>
+      <w:r>
+        <w:rPr>
+          <w:szCs w:val="24"/>
+        </w:rPr>
+        <w:t xml:space="preserve"> la cual recorre los registros de los avistamientos en los rangos. Por cada registro, creará una tabla en HTML mostrando la ciudad, la fecha, la duración en segundos, la forma y los comentarios; una vez creada la tabla, la asignará al marcador del mapa en donde se haya avistado el OVNI. Por último, creará un cuadrado que representa una zona de acuerdo a los parámetros dados por el usuario y lo guardará todo en un archivo </w:t>
+      </w:r>
+      <w:proofErr w:type="spellStart"/>
+      <w:r>
+        <w:rPr>
+          <w:szCs w:val="24"/>
+        </w:rPr>
+        <w:t>html</w:t>
+      </w:r>
+      <w:proofErr w:type="spellEnd"/>
+      <w:r>
+        <w:rPr>
+          <w:szCs w:val="24"/>
+        </w:rPr>
+        <w:t>.</w:t>
+      </w:r>
+      <w:bookmarkStart w:id="0" w:name="_GoBack"/>
+      <w:bookmarkEnd w:id="0"/>
     </w:p>
     <w:sectPr>
       <w:pgSz w:w="11906" w:h="16838"/>
@@ -7323,6 +6545,27 @@
       </w:tblCellMar>
     </w:tblPr>
   </w:style>
+  <w:style w:type="paragraph" w:styleId="NormalWeb">
+    <w:name w:val="Normal (Web)"/>
+    <w:basedOn w:val="Normal"/>
+    <w:uiPriority w:val="99"/>
+    <w:semiHidden/>
+    <w:unhideWhenUsed/>
+    <w:rsid w:val="00C03744"/>
+    <w:pPr>
+      <w:spacing w:before="100" w:beforeAutospacing="1" w:after="100" w:afterAutospacing="1" w:line="240" w:lineRule="auto"/>
+      <w:ind w:left="0" w:right="0" w:firstLine="0"/>
+    </w:pPr>
+    <w:rPr>
+      <w:color w:val="auto"/>
+      <w:szCs w:val="24"/>
+    </w:rPr>
+  </w:style>
+  <w:style w:type="character" w:customStyle="1" w:styleId="apple-tab-span">
+    <w:name w:val="apple-tab-span"/>
+    <w:basedOn w:val="Fuentedeprrafopredeter"/>
+    <w:rsid w:val="00C03744"/>
+  </w:style>
 </w:styles>
 </file>
 
@@ -7622,21 +6865,6 @@
 </file>
 
 <file path=customXml/item1.xml><?xml version="1.0" encoding="utf-8"?>
-<?mso-contentType ?>
-<FormTemplates xmlns="http://schemas.microsoft.com/sharepoint/v3/contenttype/forms">
-  <Display>DocumentLibraryForm</Display>
-  <Edit>DocumentLibraryForm</Edit>
-  <New>DocumentLibraryForm</New>
-</FormTemplates>
-</file>
-
-<file path=customXml/item2.xml><?xml version="1.0" encoding="utf-8"?>
-<p:properties xmlns:p="http://schemas.microsoft.com/office/2006/metadata/properties" xmlns:xsi="http://www.w3.org/2001/XMLSchema-instance" xmlns:pc="http://schemas.microsoft.com/office/infopath/2007/PartnerControls">
-  <documentManagement/>
-</p:properties>
-</file>
-
-<file path=customXml/item3.xml><?xml version="1.0" encoding="utf-8"?>
 <ct:contentTypeSchema xmlns:ct="http://schemas.microsoft.com/office/2006/metadata/contentType" xmlns:ma="http://schemas.microsoft.com/office/2006/metadata/properties/metaAttributes" ct:_="" ma:_="" ma:contentTypeName="Documento" ma:contentTypeID="0x010100A5673D5155EB7142A38D741AD9ADBACA" ma:contentTypeVersion="14" ma:contentTypeDescription="Crear nuevo documento." ma:contentTypeScope="" ma:versionID="9ffba54e5087a934fe9237f3b42024f9">
   <xsd:schema xmlns:xsd="http://www.w3.org/2001/XMLSchema" xmlns:xs="http://www.w3.org/2001/XMLSchema" xmlns:p="http://schemas.microsoft.com/office/2006/metadata/properties" xmlns:ns3="ff6e61d9-15f0-430a-a050-276e433c2210" xmlns:ns4="703c7a77-a358-445e-90ce-00534654da74" targetNamespace="http://schemas.microsoft.com/office/2006/metadata/properties" ma:root="true" ma:fieldsID="a429a0782f30bb76d4933fd46bb7c7a6" ns3:_="" ns4:_="">
     <xsd:import namespace="ff6e61d9-15f0-430a-a050-276e433c2210"/>
@@ -7865,24 +7093,22 @@
 </ct:contentTypeSchema>
 </file>
 
-<file path=customXml/itemProps1.xml><?xml version="1.0" encoding="utf-8"?>
-<ds:datastoreItem xmlns:ds="http://schemas.openxmlformats.org/officeDocument/2006/customXml" ds:itemID="{6141B7FC-71C5-4B9D-B0A6-A93EE84C7611}">
-  <ds:schemaRefs>
-    <ds:schemaRef ds:uri="http://schemas.microsoft.com/sharepoint/v3/contenttype/forms"/>
-  </ds:schemaRefs>
-</ds:datastoreItem>
+<file path=customXml/item2.xml><?xml version="1.0" encoding="utf-8"?>
+<p:properties xmlns:p="http://schemas.microsoft.com/office/2006/metadata/properties" xmlns:xsi="http://www.w3.org/2001/XMLSchema-instance" xmlns:pc="http://schemas.microsoft.com/office/infopath/2007/PartnerControls">
+  <documentManagement/>
+</p:properties>
 </file>
 
-<file path=customXml/itemProps2.xml><?xml version="1.0" encoding="utf-8"?>
-<ds:datastoreItem xmlns:ds="http://schemas.openxmlformats.org/officeDocument/2006/customXml" ds:itemID="{4CEED7C2-5CDF-4476-AA11-7549A68237C4}">
-  <ds:schemaRefs>
-    <ds:schemaRef ds:uri="http://schemas.microsoft.com/office/2006/metadata/properties"/>
-    <ds:schemaRef ds:uri="http://schemas.microsoft.com/office/infopath/2007/PartnerControls"/>
-  </ds:schemaRefs>
-</ds:datastoreItem>
+<file path=customXml/item3.xml><?xml version="1.0" encoding="utf-8"?>
+<?mso-contentType ?>
+<FormTemplates xmlns="http://schemas.microsoft.com/sharepoint/v3/contenttype/forms">
+  <Display>DocumentLibraryForm</Display>
+  <Edit>DocumentLibraryForm</Edit>
+  <New>DocumentLibraryForm</New>
+</FormTemplates>
 </file>
 
-<file path=customXml/itemProps3.xml><?xml version="1.0" encoding="utf-8"?>
+<file path=customXml/itemProps1.xml><?xml version="1.0" encoding="utf-8"?>
 <ds:datastoreItem xmlns:ds="http://schemas.openxmlformats.org/officeDocument/2006/customXml" ds:itemID="{D9889B6C-E64E-49D3-A4C7-3943928B7B7C}">
   <ds:schemaRefs>
     <ds:schemaRef ds:uri="http://schemas.microsoft.com/office/2006/metadata/contentType"/>
@@ -7899,4 +7125,21 @@
     <ds:schemaRef ds:uri="http://schemas.microsoft.com/internal/obd"/>
   </ds:schemaRefs>
 </ds:datastoreItem>
+</file>
+
+<file path=customXml/itemProps2.xml><?xml version="1.0" encoding="utf-8"?>
+<ds:datastoreItem xmlns:ds="http://schemas.openxmlformats.org/officeDocument/2006/customXml" ds:itemID="{4CEED7C2-5CDF-4476-AA11-7549A68237C4}">
+  <ds:schemaRefs>
+    <ds:schemaRef ds:uri="http://schemas.microsoft.com/office/2006/metadata/properties"/>
+    <ds:schemaRef ds:uri="http://schemas.microsoft.com/office/infopath/2007/PartnerControls"/>
+  </ds:schemaRefs>
+</ds:datastoreItem>
+</file>
+
+<file path=customXml/itemProps3.xml><?xml version="1.0" encoding="utf-8"?>
+<ds:datastoreItem xmlns:ds="http://schemas.openxmlformats.org/officeDocument/2006/customXml" ds:itemID="{6141B7FC-71C5-4B9D-B0A6-A93EE84C7611}">
+  <ds:schemaRefs>
+    <ds:schemaRef ds:uri="http://schemas.microsoft.com/sharepoint/v3/contenttype/forms"/>
+  </ds:schemaRefs>
+</ds:datastoreItem>
 </file>
</xml_diff>